<commit_message>
Testing, moved some files.
</commit_message>
<xml_diff>
--- a/documentation/Report.docx
+++ b/documentation/Report.docx
@@ -12,13 +12,24 @@
           <w:lang w:val="en-GB"/>
         </w:rPr>
       </w:pPr>
-      <w:r>
+    </w:p>
+    <w:p>
+      <w:pPr>
+        <w:jc w:val="both"/>
         <w:rPr>
           <w:rFonts w:ascii="Cambria Math" w:hAnsi="Cambria Math"/>
           <w:b/>
           <w:bCs/>
           <w:lang w:val="en-GB"/>
         </w:rPr>
+      </w:pPr>
+      <w:r>
+        <w:rPr>
+          <w:rFonts w:ascii="Cambria Math" w:hAnsi="Cambria Math"/>
+          <w:b/>
+          <w:bCs/>
+          <w:lang w:val="en-GB"/>
+        </w:rPr>
         <w:t>Context</w:t>
       </w:r>
     </w:p>
@@ -665,7 +676,15 @@
           <w:rFonts w:ascii="Cambria Math" w:hAnsi="Cambria Math"/>
           <w:lang w:val="en-GB"/>
         </w:rPr>
-        <w:t xml:space="preserve"> coverage. The composition and density can vary spatially within the plasma, so collecting the entire plasma instead of only the centre will affect the </w:t>
+        <w:t xml:space="preserve"> coverage. </w:t>
+      </w:r>
+      <w:r>
+        <w:rPr>
+          <w:rFonts w:ascii="Cambria Math" w:hAnsi="Cambria Math"/>
+          <w:lang w:val="en-GB"/>
+        </w:rPr>
+        <w:lastRenderedPageBreak/>
+        <w:t xml:space="preserve">The composition and density can vary spatially within the plasma, so collecting the entire plasma instead of only the centre will affect the </w:t>
       </w:r>
       <w:r>
         <w:rPr>
@@ -695,7 +714,6 @@
           <w:rFonts w:ascii="Cambria Math" w:hAnsi="Cambria Math"/>
           <w:lang w:val="en-GB"/>
         </w:rPr>
-        <w:lastRenderedPageBreak/>
         <w:t xml:space="preserve">Modelling the propagation </w:t>
       </w:r>
       <w:r>
@@ -5082,16 +5100,8 @@
                       </m:ctrlPr>
                     </m:fPr>
                     <m:num>
-                      <m:r>
-                        <w:rPr>
-                          <w:rFonts w:ascii="Cambria Math" w:eastAsiaTheme="minorEastAsia" w:hAnsi="Cambria Math"/>
-                          <w:lang w:val="en-GB"/>
-                        </w:rPr>
-                        <m:t>v-</m:t>
-                      </m:r>
-                      <m:acc>
-                        <m:accPr>
-                          <m:chr m:val="̅"/>
+                      <m:sSup>
+                        <m:sSupPr>
                           <m:ctrlPr>
                             <w:rPr>
                               <w:rFonts w:ascii="Cambria Math" w:eastAsiaTheme="minorEastAsia" w:hAnsi="Cambria Math"/>
@@ -5099,10 +5109,10 @@
                               <w:lang w:val="en-GB"/>
                             </w:rPr>
                           </m:ctrlPr>
-                        </m:accPr>
+                        </m:sSupPr>
                         <m:e>
-                          <m:sSub>
-                            <m:sSubPr>
+                          <m:d>
+                            <m:dPr>
                               <m:ctrlPr>
                                 <w:rPr>
                                   <w:rFonts w:ascii="Cambria Math" w:eastAsiaTheme="minorEastAsia" w:hAnsi="Cambria Math"/>
@@ -5110,28 +5120,71 @@
                                   <w:lang w:val="en-GB"/>
                                 </w:rPr>
                               </m:ctrlPr>
-                            </m:sSubPr>
+                            </m:dPr>
                             <m:e>
                               <m:r>
                                 <w:rPr>
                                   <w:rFonts w:ascii="Cambria Math" w:eastAsiaTheme="minorEastAsia" w:hAnsi="Cambria Math"/>
                                   <w:lang w:val="en-GB"/>
                                 </w:rPr>
-                                <m:t>v</m:t>
+                                <m:t>v-</m:t>
                               </m:r>
+                              <m:acc>
+                                <m:accPr>
+                                  <m:chr m:val="̅"/>
+                                  <m:ctrlPr>
+                                    <w:rPr>
+                                      <w:rFonts w:ascii="Cambria Math" w:eastAsiaTheme="minorEastAsia" w:hAnsi="Cambria Math"/>
+                                      <w:i/>
+                                      <w:lang w:val="en-GB"/>
+                                    </w:rPr>
+                                  </m:ctrlPr>
+                                </m:accPr>
+                                <m:e>
+                                  <m:sSub>
+                                    <m:sSubPr>
+                                      <m:ctrlPr>
+                                        <w:rPr>
+                                          <w:rFonts w:ascii="Cambria Math" w:eastAsiaTheme="minorEastAsia" w:hAnsi="Cambria Math"/>
+                                          <w:i/>
+                                          <w:lang w:val="en-GB"/>
+                                        </w:rPr>
+                                      </m:ctrlPr>
+                                    </m:sSubPr>
+                                    <m:e>
+                                      <m:r>
+                                        <w:rPr>
+                                          <w:rFonts w:ascii="Cambria Math" w:eastAsiaTheme="minorEastAsia" w:hAnsi="Cambria Math"/>
+                                          <w:lang w:val="en-GB"/>
+                                        </w:rPr>
+                                        <m:t>v</m:t>
+                                      </m:r>
+                                    </m:e>
+                                    <m:sub>
+                                      <m:r>
+                                        <w:rPr>
+                                          <w:rFonts w:ascii="Cambria Math" w:eastAsiaTheme="minorEastAsia" w:hAnsi="Cambria Math"/>
+                                          <w:lang w:val="en-GB"/>
+                                        </w:rPr>
+                                        <m:t>x</m:t>
+                                      </m:r>
+                                    </m:sub>
+                                  </m:sSub>
+                                </m:e>
+                              </m:acc>
                             </m:e>
-                            <m:sub>
-                              <m:r>
-                                <w:rPr>
-                                  <w:rFonts w:ascii="Cambria Math" w:eastAsiaTheme="minorEastAsia" w:hAnsi="Cambria Math"/>
-                                  <w:lang w:val="en-GB"/>
-                                </w:rPr>
-                                <m:t>x</m:t>
-                              </m:r>
-                            </m:sub>
-                          </m:sSub>
+                          </m:d>
                         </m:e>
-                      </m:acc>
+                        <m:sup>
+                          <m:r>
+                            <w:rPr>
+                              <w:rFonts w:ascii="Cambria Math" w:eastAsiaTheme="minorEastAsia" w:hAnsi="Cambria Math"/>
+                              <w:lang w:val="en-GB"/>
+                            </w:rPr>
+                            <m:t>2</m:t>
+                          </m:r>
+                        </m:sup>
+                      </m:sSup>
                     </m:num>
                     <m:den>
                       <m:r>
@@ -11045,28 +11098,7 @@
           <w:rFonts w:ascii="Cambria Math" w:eastAsiaTheme="minorEastAsia" w:hAnsi="Cambria Math"/>
           <w:lang w:val="en-GB"/>
         </w:rPr>
-        <w:t xml:space="preserve"> is a length of </w:t>
-      </w:r>
-      <w:r>
-        <w:rPr>
-          <w:rFonts w:ascii="Cambria Math" w:eastAsiaTheme="minorEastAsia" w:hAnsi="Cambria Math"/>
-          <w:lang w:val="en-GB"/>
-        </w:rPr>
-        <w:t>one</w:t>
-      </w:r>
-      <w:r>
-        <w:rPr>
-          <w:rFonts w:ascii="Cambria Math" w:eastAsiaTheme="minorEastAsia" w:hAnsi="Cambria Math"/>
-          <w:lang w:val="en-GB"/>
-        </w:rPr>
-        <w:t xml:space="preserve"> radial bin</w:t>
-      </w:r>
-      <w:r>
-        <w:rPr>
-          <w:rFonts w:ascii="Cambria Math" w:eastAsiaTheme="minorEastAsia" w:hAnsi="Cambria Math"/>
-          <w:lang w:val="en-GB"/>
-        </w:rPr>
-        <w:t>, and</w:t>
+        <w:t xml:space="preserve"> is a length of one radial bin, and</w:t>
       </w:r>
       <w:r>
         <w:rPr>
@@ -11148,21 +11180,7 @@
           <w:rFonts w:ascii="Cambria Math" w:eastAsiaTheme="minorEastAsia" w:hAnsi="Cambria Math"/>
           <w:lang w:val="en-GB"/>
         </w:rPr>
-        <w:t xml:space="preserve"> </w:t>
-      </w:r>
-      <w:r>
-        <w:rPr>
-          <w:rFonts w:ascii="Cambria Math" w:eastAsiaTheme="minorEastAsia" w:hAnsi="Cambria Math"/>
-          <w:lang w:val="en-GB"/>
-        </w:rPr>
-        <w:t>as radius</w:t>
-      </w:r>
-      <w:r>
-        <w:rPr>
-          <w:rFonts w:ascii="Cambria Math" w:eastAsiaTheme="minorEastAsia" w:hAnsi="Cambria Math"/>
-          <w:lang w:val="en-GB"/>
-        </w:rPr>
-        <w:t>.</w:t>
+        <w:t xml:space="preserve"> as radius.</w:t>
       </w:r>
       <w:r>
         <w:rPr>
@@ -11832,14 +11850,7 @@
           <w:rFonts w:ascii="Cambria Math" w:eastAsiaTheme="minorEastAsia" w:hAnsi="Cambria Math"/>
           <w:lang w:val="en-GB"/>
         </w:rPr>
-        <w:t>Figure 2 shows a schematic overview of how the particle matrix is stored in memory.</w:t>
-      </w:r>
-      <w:r>
-        <w:rPr>
-          <w:rFonts w:ascii="Cambria Math" w:eastAsiaTheme="minorEastAsia" w:hAnsi="Cambria Math"/>
-          <w:lang w:val="en-GB"/>
-        </w:rPr>
-        <w:t xml:space="preserve"> </w:t>
+        <w:t xml:space="preserve">Figure 2 shows a schematic overview of how the particle matrix is stored in memory. </w:t>
       </w:r>
       <w:r>
         <w:rPr>
@@ -15973,24 +15984,14 @@
       <w:r>
         <w:t xml:space="preserve">Figure </w:t>
       </w:r>
-      <w:r>
-        <w:fldChar w:fldCharType="begin"/>
-      </w:r>
-      <w:r>
-        <w:instrText xml:space="preserve"> SEQ Figure \* ARABIC </w:instrText>
-      </w:r>
-      <w:r>
-        <w:fldChar w:fldCharType="separate"/>
-      </w:r>
-      <w:r>
-        <w:rPr>
-          <w:noProof/>
-        </w:rPr>
-        <w:t>2</w:t>
-      </w:r>
-      <w:r>
-        <w:fldChar w:fldCharType="end"/>
-      </w:r>
+      <w:fldSimple w:instr=" SEQ Figure \* ARABIC ">
+        <w:r>
+          <w:rPr>
+            <w:noProof/>
+          </w:rPr>
+          <w:t>2</w:t>
+        </w:r>
+      </w:fldSimple>
       <w:r>
         <w:rPr>
           <w:lang w:val="en-GB"/>

</xml_diff>

<commit_message>
Added results and adjusted number of particles
</commit_message>
<xml_diff>
--- a/documentation/Report.docx
+++ b/documentation/Report.docx
@@ -12,104 +12,93 @@
           <w:lang w:val="en-GB"/>
         </w:rPr>
       </w:pPr>
-    </w:p>
-    <w:p>
-      <w:pPr>
-        <w:jc w:val="both"/>
+      <w:r>
         <w:rPr>
           <w:rFonts w:ascii="Cambria Math" w:hAnsi="Cambria Math"/>
           <w:b/>
           <w:bCs/>
           <w:lang w:val="en-GB"/>
         </w:rPr>
-      </w:pPr>
-      <w:r>
+        <w:t>Context</w:t>
+      </w:r>
+    </w:p>
+    <w:p>
+      <w:pPr>
+        <w:jc w:val="both"/>
+        <w:rPr>
+          <w:rFonts w:ascii="Cambria Math" w:hAnsi="Cambria Math"/>
+          <w:lang w:val="en-GB"/>
+        </w:rPr>
+      </w:pPr>
+      <w:r>
+        <w:rPr>
+          <w:rFonts w:ascii="Cambria Math" w:hAnsi="Cambria Math"/>
+          <w:lang w:val="en-GB"/>
+        </w:rPr>
+        <w:t xml:space="preserve">This report is a supporting document of the MATLAB program developed by Sam Borkent, based on the paper </w:t>
+      </w:r>
+      <w:r>
+        <w:rPr>
+          <w:rFonts w:ascii="Cambria Math" w:hAnsi="Cambria Math"/>
+          <w:i/>
+          <w:iCs/>
+          <w:lang w:val="en-GB"/>
+        </w:rPr>
+        <w:t>“Numerical modelling of the plasma plume propagation and oxidation during pulsed laser deposition of complex oxide thin films”</w:t>
+      </w:r>
+      <w:r>
+        <w:rPr>
+          <w:rFonts w:ascii="Cambria Math" w:hAnsi="Cambria Math"/>
+          <w:lang w:val="en-GB"/>
+        </w:rPr>
+        <w:t xml:space="preserve">, by Tom Wijnand, et al. (2020). The program was </w:t>
+      </w:r>
+      <w:r>
+        <w:rPr>
+          <w:rFonts w:ascii="Cambria Math" w:hAnsi="Cambria Math"/>
+          <w:lang w:val="en-GB"/>
+        </w:rPr>
+        <w:t>developed</w:t>
+      </w:r>
+      <w:r>
+        <w:rPr>
+          <w:rFonts w:ascii="Cambria Math" w:hAnsi="Cambria Math"/>
+          <w:lang w:val="en-GB"/>
+        </w:rPr>
+        <w:t xml:space="preserve"> to fulfil the requirements of a </w:t>
+      </w:r>
+      <w:r>
+        <w:rPr>
+          <w:rFonts w:ascii="Cambria Math" w:hAnsi="Cambria Math"/>
+          <w:lang w:val="en-GB"/>
+        </w:rPr>
+        <w:t xml:space="preserve">5 EC </w:t>
+      </w:r>
+      <w:r>
+        <w:rPr>
+          <w:rFonts w:ascii="Cambria Math" w:hAnsi="Cambria Math"/>
+          <w:lang w:val="en-GB"/>
+        </w:rPr>
+        <w:t>capita selecta, commissioned by Prof. Mark Huijben, of the Inorganic Materials Science (IMS) group of the University of Twente.</w:t>
+      </w:r>
+    </w:p>
+    <w:p>
+      <w:pPr>
+        <w:jc w:val="both"/>
         <w:rPr>
           <w:rFonts w:ascii="Cambria Math" w:hAnsi="Cambria Math"/>
           <w:b/>
           <w:bCs/>
           <w:lang w:val="en-GB"/>
         </w:rPr>
-        <w:t>Context</w:t>
-      </w:r>
-    </w:p>
-    <w:p>
-      <w:pPr>
-        <w:jc w:val="both"/>
-        <w:rPr>
-          <w:rFonts w:ascii="Cambria Math" w:hAnsi="Cambria Math"/>
-          <w:lang w:val="en-GB"/>
-        </w:rPr>
-      </w:pPr>
-      <w:r>
-        <w:rPr>
-          <w:rFonts w:ascii="Cambria Math" w:hAnsi="Cambria Math"/>
-          <w:lang w:val="en-GB"/>
-        </w:rPr>
-        <w:t xml:space="preserve">This report is a supporting document of the MATLAB program developed by Sam Borkent, based on the paper </w:t>
-      </w:r>
-      <w:r>
-        <w:rPr>
-          <w:rFonts w:ascii="Cambria Math" w:hAnsi="Cambria Math"/>
-          <w:i/>
-          <w:iCs/>
-          <w:lang w:val="en-GB"/>
-        </w:rPr>
-        <w:t>“Numerical modelling of the plasma plume propagation and oxidation during pulsed laser deposition of complex oxide thin films”</w:t>
-      </w:r>
-      <w:r>
-        <w:rPr>
-          <w:rFonts w:ascii="Cambria Math" w:hAnsi="Cambria Math"/>
-          <w:lang w:val="en-GB"/>
-        </w:rPr>
-        <w:t xml:space="preserve">, by Tom Wijnand, et al. (2020). The program was </w:t>
-      </w:r>
-      <w:r>
-        <w:rPr>
-          <w:rFonts w:ascii="Cambria Math" w:hAnsi="Cambria Math"/>
-          <w:lang w:val="en-GB"/>
-        </w:rPr>
-        <w:t>developed</w:t>
-      </w:r>
-      <w:r>
-        <w:rPr>
-          <w:rFonts w:ascii="Cambria Math" w:hAnsi="Cambria Math"/>
-          <w:lang w:val="en-GB"/>
-        </w:rPr>
-        <w:t xml:space="preserve"> to fulfil the requirements of a </w:t>
-      </w:r>
-      <w:r>
-        <w:rPr>
-          <w:rFonts w:ascii="Cambria Math" w:hAnsi="Cambria Math"/>
-          <w:lang w:val="en-GB"/>
-        </w:rPr>
-        <w:t xml:space="preserve">5 EC </w:t>
-      </w:r>
-      <w:r>
-        <w:rPr>
-          <w:rFonts w:ascii="Cambria Math" w:hAnsi="Cambria Math"/>
-          <w:lang w:val="en-GB"/>
-        </w:rPr>
-        <w:t>capita selecta, commissioned by Prof. Mark Huijben, of the Inorganic Materials Science (IMS) group of the University of Twente.</w:t>
-      </w:r>
-    </w:p>
-    <w:p>
-      <w:pPr>
-        <w:jc w:val="both"/>
+      </w:pPr>
+      <w:r>
         <w:rPr>
           <w:rFonts w:ascii="Cambria Math" w:hAnsi="Cambria Math"/>
           <w:b/>
           <w:bCs/>
           <w:lang w:val="en-GB"/>
         </w:rPr>
-      </w:pPr>
-      <w:r>
-        <w:rPr>
-          <w:rFonts w:ascii="Cambria Math" w:hAnsi="Cambria Math"/>
-          <w:b/>
-          <w:bCs/>
-          <w:lang w:val="en-GB"/>
-        </w:rPr>
         <w:t>Background</w:t>
       </w:r>
     </w:p>
@@ -676,15 +665,7 @@
           <w:rFonts w:ascii="Cambria Math" w:hAnsi="Cambria Math"/>
           <w:lang w:val="en-GB"/>
         </w:rPr>
-        <w:t xml:space="preserve"> coverage. </w:t>
-      </w:r>
-      <w:r>
-        <w:rPr>
-          <w:rFonts w:ascii="Cambria Math" w:hAnsi="Cambria Math"/>
-          <w:lang w:val="en-GB"/>
-        </w:rPr>
-        <w:lastRenderedPageBreak/>
-        <w:t xml:space="preserve">The composition and density can vary spatially within the plasma, so collecting the entire plasma instead of only the centre will affect the </w:t>
+        <w:t xml:space="preserve"> coverage. The composition and density can vary spatially within the plasma, so collecting the entire plasma instead of only the centre will affect the </w:t>
       </w:r>
       <w:r>
         <w:rPr>
@@ -714,6 +695,7 @@
           <w:rFonts w:ascii="Cambria Math" w:hAnsi="Cambria Math"/>
           <w:lang w:val="en-GB"/>
         </w:rPr>
+        <w:lastRenderedPageBreak/>
         <w:t xml:space="preserve">Modelling the propagation </w:t>
       </w:r>
       <w:r>
@@ -2369,7 +2351,7 @@
                       <w:rFonts w:ascii="Cambria Math" w:hAnsi="Cambria Math"/>
                       <w:lang w:val="en-GB"/>
                     </w:rPr>
-                    <m:t>N</m:t>
+                    <m:t>A</m:t>
                   </m:r>
                 </m:e>
                 <m:sub>
@@ -2407,7 +2389,7 @@
                   <w:rFonts w:ascii="Cambria Math" w:eastAsiaTheme="minorEastAsia" w:hAnsi="Cambria Math"/>
                   <w:lang w:val="en-GB"/>
                 </w:rPr>
-                <m:t>N</m:t>
+                <m:t>A</m:t>
               </m:r>
             </m:e>
             <m:sub>
@@ -2823,7 +2805,14 @@
                   <w:rFonts w:ascii="Cambria Math" w:eastAsiaTheme="minorEastAsia" w:hAnsi="Cambria Math"/>
                   <w:lang w:val="en-GB"/>
                 </w:rPr>
-                <m:t>1-A</m:t>
+                <m:t>1-</m:t>
+              </m:r>
+              <m:r>
+                <w:rPr>
+                  <w:rFonts w:ascii="Cambria Math" w:eastAsiaTheme="minorEastAsia" w:hAnsi="Cambria Math"/>
+                  <w:lang w:val="en-GB"/>
+                </w:rPr>
+                <m:t>a</m:t>
               </m:r>
             </m:e>
           </m:d>
@@ -2861,7 +2850,14 @@
               <w:rFonts w:ascii="Cambria Math" w:eastAsiaTheme="minorEastAsia" w:hAnsi="Cambria Math"/>
               <w:lang w:val="en-GB"/>
             </w:rPr>
-            <m:t>+A</m:t>
+            <m:t>+</m:t>
+          </m:r>
+          <m:r>
+            <w:rPr>
+              <w:rFonts w:ascii="Cambria Math" w:eastAsiaTheme="minorEastAsia" w:hAnsi="Cambria Math"/>
+              <w:lang w:val="en-GB"/>
+            </w:rPr>
+            <m:t>a</m:t>
           </m:r>
           <m:sSub>
             <m:sSubPr>
@@ -2916,7 +2912,7 @@
             <w:rFonts w:ascii="Cambria Math" w:eastAsiaTheme="minorEastAsia" w:hAnsi="Cambria Math"/>
             <w:lang w:val="en-GB"/>
           </w:rPr>
-          <m:t>A</m:t>
+          <m:t>a</m:t>
         </m:r>
       </m:oMath>
       <w:r>
@@ -2998,7 +2994,21 @@
           <w:rFonts w:ascii="Cambria Math" w:eastAsiaTheme="minorEastAsia" w:hAnsi="Cambria Math"/>
           <w:lang w:val="en-GB"/>
         </w:rPr>
-        <w:t xml:space="preserve"> which is the energy of a single laser pulse. The absorbed energy can we expressed as:</w:t>
+        <w:t xml:space="preserve"> which is the energy of a single laser pulse. The absorbed energy can </w:t>
+      </w:r>
+      <w:r>
+        <w:rPr>
+          <w:rFonts w:ascii="Cambria Math" w:eastAsiaTheme="minorEastAsia" w:hAnsi="Cambria Math"/>
+          <w:lang w:val="en-GB"/>
+        </w:rPr>
+        <w:t>b</w:t>
+      </w:r>
+      <w:r>
+        <w:rPr>
+          <w:rFonts w:ascii="Cambria Math" w:eastAsiaTheme="minorEastAsia" w:hAnsi="Cambria Math"/>
+          <w:lang w:val="en-GB"/>
+        </w:rPr>
+        <w:t>e expressed as:</w:t>
       </w:r>
     </w:p>
     <w:p>
@@ -3016,7 +3026,7 @@
               <w:rFonts w:ascii="Cambria Math" w:hAnsi="Cambria Math"/>
               <w:lang w:val="en-GB"/>
             </w:rPr>
-            <m:t>A</m:t>
+            <m:t>a</m:t>
           </m:r>
           <m:sSub>
             <m:sSubPr>
@@ -3208,7 +3218,7 @@
               <w:rFonts w:ascii="Cambria Math" w:hAnsi="Cambria Math"/>
               <w:lang w:val="en-GB"/>
             </w:rPr>
-            <m:t>A</m:t>
+            <m:t>a</m:t>
           </m:r>
           <m:sSub>
             <m:sSubPr>
@@ -3835,13 +3845,27 @@
               </m:ctrlPr>
             </m:sSubPr>
             <m:e>
-              <m:r>
-                <w:rPr>
-                  <w:rFonts w:ascii="Cambria Math" w:hAnsi="Cambria Math"/>
-                  <w:lang w:val="en-GB"/>
-                </w:rPr>
-                <m:t>E</m:t>
-              </m:r>
+              <m:acc>
+                <m:accPr>
+                  <m:chr m:val="̅"/>
+                  <m:ctrlPr>
+                    <w:rPr>
+                      <w:rFonts w:ascii="Cambria Math" w:hAnsi="Cambria Math"/>
+                      <w:i/>
+                      <w:lang w:val="en-GB"/>
+                    </w:rPr>
+                  </m:ctrlPr>
+                </m:accPr>
+                <m:e>
+                  <m:r>
+                    <w:rPr>
+                      <w:rFonts w:ascii="Cambria Math" w:hAnsi="Cambria Math"/>
+                      <w:lang w:val="en-GB"/>
+                    </w:rPr>
+                    <m:t>E</m:t>
+                  </m:r>
+                </m:e>
+              </m:acc>
             </m:e>
             <m:sub>
               <m:r>
@@ -3938,7 +3962,7 @@
                       <w:rFonts w:ascii="Cambria Math" w:hAnsi="Cambria Math"/>
                       <w:lang w:val="en-GB"/>
                     </w:rPr>
-                    <m:t>A</m:t>
+                    <m:t>a</m:t>
                   </m:r>
                   <m:sSub>
                     <m:sSubPr>
@@ -4145,6 +4169,13 @@
           <w:lang w:val="en-GB"/>
         </w:rPr>
         <w:t>average</w:t>
+      </w:r>
+      <w:r>
+        <w:rPr>
+          <w:rFonts w:ascii="Cambria Math" w:eastAsiaTheme="minorEastAsia" w:hAnsi="Cambria Math"/>
+          <w:lang w:val="en-GB"/>
+        </w:rPr>
+        <w:t xml:space="preserve"> (RMS)</w:t>
       </w:r>
       <w:r>
         <w:rPr>
@@ -4724,7 +4755,7 @@
                               <w:rFonts w:ascii="Cambria Math" w:hAnsi="Cambria Math"/>
                               <w:lang w:val="en-GB"/>
                             </w:rPr>
-                            <m:t>A</m:t>
+                            <m:t>a</m:t>
                           </m:r>
                           <m:sSub>
                             <m:sSubPr>
@@ -4906,7 +4937,7 @@
           <w:rFonts w:ascii="Cambria Math" w:eastAsiaTheme="minorEastAsia" w:hAnsi="Cambria Math"/>
           <w:lang w:val="en-GB"/>
         </w:rPr>
-        <w:t>It is assumed that not all particles of the same type initially have exactly the same velocity, so a Gaussian velocity distribution is introduced:</w:t>
+        <w:t>The plasma particles will initially follow distribution in velocity. In Wijnand’s model the distribution was assumed to be Gaussian with a fixed distribution width. This width was determined experimentally based on the expansion of titanium atoms. There are two problems with this approach. Firstly, if all particles are energized by the laser, no negative particle velocities are allowed. A Gaussian distribution spans negative to positive infinity, so this is not the proper distribution to use. Secondly, based on other diffusion processes a inversely proportional relation is expected between the distribution width and the particle mass, with a wider distribution for a lower mass and vice versa. So, a Maxwell-Boltzmann distribution was chosen instead with general form:</w:t>
       </w:r>
     </w:p>
     <w:p>
@@ -5011,7 +5042,7 @@
                       <w:rFonts w:ascii="Cambria Math" w:eastAsiaTheme="minorEastAsia" w:hAnsi="Cambria Math"/>
                       <w:lang w:val="en-GB"/>
                     </w:rPr>
-                    <m:t>σ</m:t>
+                    <m:t>A</m:t>
                   </m:r>
                 </m:e>
                 <m:sub>
@@ -5024,30 +5055,37 @@
                   </m:r>
                 </m:sub>
               </m:sSub>
-              <m:rad>
-                <m:radPr>
-                  <m:degHide m:val="1"/>
-                  <m:ctrlPr>
-                    <w:rPr>
-                      <w:rFonts w:ascii="Cambria Math" w:eastAsiaTheme="minorEastAsia" w:hAnsi="Cambria Math"/>
-                      <w:i/>
-                      <w:lang w:val="en-GB"/>
-                    </w:rPr>
-                  </m:ctrlPr>
-                </m:radPr>
-                <m:deg/>
-                <m:e>
-                  <m:r>
-                    <w:rPr>
-                      <w:rFonts w:ascii="Cambria Math" w:eastAsiaTheme="minorEastAsia" w:hAnsi="Cambria Math"/>
-                      <w:lang w:val="en-GB"/>
-                    </w:rPr>
-                    <m:t>2π</m:t>
-                  </m:r>
-                </m:e>
-              </m:rad>
             </m:den>
           </m:f>
+          <m:sSup>
+            <m:sSupPr>
+              <m:ctrlPr>
+                <w:rPr>
+                  <w:rFonts w:ascii="Cambria Math" w:eastAsiaTheme="minorEastAsia" w:hAnsi="Cambria Math"/>
+                  <w:i/>
+                  <w:lang w:val="en-GB"/>
+                </w:rPr>
+              </m:ctrlPr>
+            </m:sSupPr>
+            <m:e>
+              <m:r>
+                <w:rPr>
+                  <w:rFonts w:ascii="Cambria Math" w:eastAsiaTheme="minorEastAsia" w:hAnsi="Cambria Math"/>
+                  <w:lang w:val="en-GB"/>
+                </w:rPr>
+                <m:t>v</m:t>
+              </m:r>
+            </m:e>
+            <m:sup>
+              <m:r>
+                <w:rPr>
+                  <w:rFonts w:ascii="Cambria Math" w:eastAsiaTheme="minorEastAsia" w:hAnsi="Cambria Math"/>
+                  <w:lang w:val="en-GB"/>
+                </w:rPr>
+                <m:t>2</m:t>
+              </m:r>
+            </m:sup>
+          </m:sSup>
           <m:func>
             <m:funcPr>
               <m:ctrlPr>
@@ -5100,6 +5138,35 @@
                       </m:ctrlPr>
                     </m:fPr>
                     <m:num>
+                      <m:sSub>
+                        <m:sSubPr>
+                          <m:ctrlPr>
+                            <w:rPr>
+                              <w:rFonts w:ascii="Cambria Math" w:eastAsiaTheme="minorEastAsia" w:hAnsi="Cambria Math"/>
+                              <w:i/>
+                              <w:lang w:val="en-GB"/>
+                            </w:rPr>
+                          </m:ctrlPr>
+                        </m:sSubPr>
+                        <m:e>
+                          <m:r>
+                            <w:rPr>
+                              <w:rFonts w:ascii="Cambria Math" w:eastAsiaTheme="minorEastAsia" w:hAnsi="Cambria Math"/>
+                              <w:lang w:val="en-GB"/>
+                            </w:rPr>
+                            <m:t>m</m:t>
+                          </m:r>
+                        </m:e>
+                        <m:sub>
+                          <m:r>
+                            <w:rPr>
+                              <w:rFonts w:ascii="Cambria Math" w:eastAsiaTheme="minorEastAsia" w:hAnsi="Cambria Math"/>
+                              <w:lang w:val="en-GB"/>
+                            </w:rPr>
+                            <m:t>x</m:t>
+                          </m:r>
+                        </m:sub>
+                      </m:sSub>
                       <m:sSup>
                         <m:sSupPr>
                           <m:ctrlPr>
@@ -5111,69 +5178,13 @@
                           </m:ctrlPr>
                         </m:sSupPr>
                         <m:e>
-                          <m:d>
-                            <m:dPr>
-                              <m:ctrlPr>
-                                <w:rPr>
-                                  <w:rFonts w:ascii="Cambria Math" w:eastAsiaTheme="minorEastAsia" w:hAnsi="Cambria Math"/>
-                                  <w:i/>
-                                  <w:lang w:val="en-GB"/>
-                                </w:rPr>
-                              </m:ctrlPr>
-                            </m:dPr>
-                            <m:e>
-                              <m:r>
-                                <w:rPr>
-                                  <w:rFonts w:ascii="Cambria Math" w:eastAsiaTheme="minorEastAsia" w:hAnsi="Cambria Math"/>
-                                  <w:lang w:val="en-GB"/>
-                                </w:rPr>
-                                <m:t>v-</m:t>
-                              </m:r>
-                              <m:acc>
-                                <m:accPr>
-                                  <m:chr m:val="̅"/>
-                                  <m:ctrlPr>
-                                    <w:rPr>
-                                      <w:rFonts w:ascii="Cambria Math" w:eastAsiaTheme="minorEastAsia" w:hAnsi="Cambria Math"/>
-                                      <w:i/>
-                                      <w:lang w:val="en-GB"/>
-                                    </w:rPr>
-                                  </m:ctrlPr>
-                                </m:accPr>
-                                <m:e>
-                                  <m:sSub>
-                                    <m:sSubPr>
-                                      <m:ctrlPr>
-                                        <w:rPr>
-                                          <w:rFonts w:ascii="Cambria Math" w:eastAsiaTheme="minorEastAsia" w:hAnsi="Cambria Math"/>
-                                          <w:i/>
-                                          <w:lang w:val="en-GB"/>
-                                        </w:rPr>
-                                      </m:ctrlPr>
-                                    </m:sSubPr>
-                                    <m:e>
-                                      <m:r>
-                                        <w:rPr>
-                                          <w:rFonts w:ascii="Cambria Math" w:eastAsiaTheme="minorEastAsia" w:hAnsi="Cambria Math"/>
-                                          <w:lang w:val="en-GB"/>
-                                        </w:rPr>
-                                        <m:t>v</m:t>
-                                      </m:r>
-                                    </m:e>
-                                    <m:sub>
-                                      <m:r>
-                                        <w:rPr>
-                                          <w:rFonts w:ascii="Cambria Math" w:eastAsiaTheme="minorEastAsia" w:hAnsi="Cambria Math"/>
-                                          <w:lang w:val="en-GB"/>
-                                        </w:rPr>
-                                        <m:t>x</m:t>
-                                      </m:r>
-                                    </m:sub>
-                                  </m:sSub>
-                                </m:e>
-                              </m:acc>
-                            </m:e>
-                          </m:d>
+                          <m:r>
+                            <w:rPr>
+                              <w:rFonts w:ascii="Cambria Math" w:eastAsiaTheme="minorEastAsia" w:hAnsi="Cambria Math"/>
+                              <w:lang w:val="en-GB"/>
+                            </w:rPr>
+                            <m:t>v</m:t>
+                          </m:r>
                         </m:e>
                         <m:sup>
                           <m:r>
@@ -5194,8 +5205,8 @@
                         </w:rPr>
                         <m:t>2</m:t>
                       </m:r>
-                      <m:sSubSup>
-                        <m:sSubSupPr>
+                      <m:sSub>
+                        <m:sSubPr>
                           <m:ctrlPr>
                             <w:rPr>
                               <w:rFonts w:ascii="Cambria Math" w:eastAsiaTheme="minorEastAsia" w:hAnsi="Cambria Math"/>
@@ -5203,14 +5214,14 @@
                               <w:lang w:val="en-GB"/>
                             </w:rPr>
                           </m:ctrlPr>
-                        </m:sSubSupPr>
+                        </m:sSubPr>
                         <m:e>
                           <m:r>
                             <w:rPr>
                               <w:rFonts w:ascii="Cambria Math" w:eastAsiaTheme="minorEastAsia" w:hAnsi="Cambria Math"/>
                               <w:lang w:val="en-GB"/>
                             </w:rPr>
-                            <m:t>σ</m:t>
+                            <m:t>k</m:t>
                           </m:r>
                         </m:e>
                         <m:sub>
@@ -5219,19 +5230,17 @@
                               <w:rFonts w:ascii="Cambria Math" w:eastAsiaTheme="minorEastAsia" w:hAnsi="Cambria Math"/>
                               <w:lang w:val="en-GB"/>
                             </w:rPr>
-                            <m:t>v</m:t>
+                            <m:t>B</m:t>
                           </m:r>
                         </m:sub>
-                        <m:sup>
-                          <m:r>
-                            <w:rPr>
-                              <w:rFonts w:ascii="Cambria Math" w:eastAsiaTheme="minorEastAsia" w:hAnsi="Cambria Math"/>
-                              <w:lang w:val="en-GB"/>
-                            </w:rPr>
-                            <m:t>2</m:t>
-                          </m:r>
-                        </m:sup>
-                      </m:sSubSup>
+                      </m:sSub>
+                      <m:r>
+                        <w:rPr>
+                          <w:rFonts w:ascii="Cambria Math" w:eastAsiaTheme="minorEastAsia" w:hAnsi="Cambria Math"/>
+                          <w:lang w:val="en-GB"/>
+                        </w:rPr>
+                        <m:t>T</m:t>
+                      </m:r>
                     </m:den>
                   </m:f>
                 </m:e>
@@ -5254,7 +5263,7 @@
           <w:rFonts w:ascii="Cambria Math" w:eastAsiaTheme="minorEastAsia" w:hAnsi="Cambria Math"/>
           <w:lang w:val="en-GB"/>
         </w:rPr>
-        <w:t xml:space="preserve">The standard deviation of the distribution is given by </w:t>
+        <w:t xml:space="preserve">Where </w:t>
       </w:r>
       <m:oMath>
         <m:sSub>
@@ -5273,7 +5282,7 @@
                 <w:rFonts w:ascii="Cambria Math" w:eastAsiaTheme="minorEastAsia" w:hAnsi="Cambria Math"/>
                 <w:lang w:val="en-GB"/>
               </w:rPr>
-              <m:t>σ</m:t>
+              <m:t>A</m:t>
             </m:r>
           </m:e>
           <m:sub>
@@ -5292,7 +5301,7 @@
           <w:rFonts w:ascii="Cambria Math" w:eastAsiaTheme="minorEastAsia" w:hAnsi="Cambria Math"/>
           <w:lang w:val="en-GB"/>
         </w:rPr>
-        <w:t xml:space="preserve">, which value is determined for Ti from experimental fitting by Wijnand as </w:t>
+        <w:t xml:space="preserve"> is a normalizing constant, </w:t>
       </w:r>
       <m:oMath>
         <m:sSub>
@@ -5311,7 +5320,7 @@
                 <w:rFonts w:ascii="Cambria Math" w:eastAsiaTheme="minorEastAsia" w:hAnsi="Cambria Math"/>
                 <w:lang w:val="en-GB"/>
               </w:rPr>
-              <m:t>σ</m:t>
+              <m:t>m</m:t>
             </m:r>
           </m:e>
           <m:sub>
@@ -5320,16 +5329,25 @@
                 <w:rFonts w:ascii="Cambria Math" w:eastAsiaTheme="minorEastAsia" w:hAnsi="Cambria Math"/>
                 <w:lang w:val="en-GB"/>
               </w:rPr>
-              <m:t>v</m:t>
+              <m:t>x</m:t>
             </m:r>
           </m:sub>
         </m:sSub>
+      </m:oMath>
+      <w:r>
+        <w:rPr>
+          <w:rFonts w:ascii="Cambria Math" w:eastAsiaTheme="minorEastAsia" w:hAnsi="Cambria Math"/>
+          <w:lang w:val="en-GB"/>
+        </w:rPr>
+        <w:t xml:space="preserve"> is the mass of the ablated particle </w:t>
+      </w:r>
+      <m:oMath>
         <m:r>
           <w:rPr>
             <w:rFonts w:ascii="Cambria Math" w:eastAsiaTheme="minorEastAsia" w:hAnsi="Cambria Math"/>
             <w:lang w:val="en-GB"/>
           </w:rPr>
-          <m:t>=1500</m:t>
+          <m:t>x</m:t>
         </m:r>
       </m:oMath>
       <w:r>
@@ -5337,29 +5355,624 @@
           <w:rFonts w:ascii="Cambria Math" w:eastAsiaTheme="minorEastAsia" w:hAnsi="Cambria Math"/>
           <w:lang w:val="en-GB"/>
         </w:rPr>
-        <w:t>.</w:t>
-      </w:r>
-      <w:r>
-        <w:rPr>
-          <w:rFonts w:ascii="Cambria Math" w:eastAsiaTheme="minorEastAsia" w:hAnsi="Cambria Math"/>
-          <w:lang w:val="en-GB"/>
-        </w:rPr>
-        <w:t xml:space="preserve"> This value is used for all atoms, but in reality the standard deviation is probably inversely proportional to the atomic mass, as is the case for</w:t>
-      </w:r>
-      <w:r>
-        <w:rPr>
-          <w:rFonts w:ascii="Cambria Math" w:eastAsiaTheme="minorEastAsia" w:hAnsi="Cambria Math"/>
-          <w:lang w:val="en-GB"/>
-        </w:rPr>
-        <w:t xml:space="preserve"> molecular diffusion of gasses according to Graham’s law.</w:t>
-      </w:r>
-      <w:r>
-        <w:rPr>
-          <w:rFonts w:ascii="Cambria Math" w:eastAsiaTheme="minorEastAsia" w:hAnsi="Cambria Math"/>
-          <w:lang w:val="en-GB"/>
-        </w:rPr>
-        <w:t xml:space="preserve"> This initial distribution of velocities could be caused by different excitations per atom, and thus accounts for the excitation energy.</w:t>
-      </w:r>
+        <w:t xml:space="preserve">, </w:t>
+      </w:r>
+      <m:oMath>
+        <m:sSub>
+          <m:sSubPr>
+            <m:ctrlPr>
+              <w:rPr>
+                <w:rFonts w:ascii="Cambria Math" w:eastAsiaTheme="minorEastAsia" w:hAnsi="Cambria Math"/>
+                <w:i/>
+                <w:lang w:val="en-GB"/>
+              </w:rPr>
+            </m:ctrlPr>
+          </m:sSubPr>
+          <m:e>
+            <m:r>
+              <w:rPr>
+                <w:rFonts w:ascii="Cambria Math" w:eastAsiaTheme="minorEastAsia" w:hAnsi="Cambria Math"/>
+                <w:lang w:val="en-GB"/>
+              </w:rPr>
+              <m:t>k</m:t>
+            </m:r>
+          </m:e>
+          <m:sub>
+            <m:r>
+              <w:rPr>
+                <w:rFonts w:ascii="Cambria Math" w:eastAsiaTheme="minorEastAsia" w:hAnsi="Cambria Math"/>
+                <w:lang w:val="en-GB"/>
+              </w:rPr>
+              <m:t>B</m:t>
+            </m:r>
+          </m:sub>
+        </m:sSub>
+      </m:oMath>
+      <w:r>
+        <w:rPr>
+          <w:rFonts w:ascii="Cambria Math" w:eastAsiaTheme="minorEastAsia" w:hAnsi="Cambria Math"/>
+          <w:lang w:val="en-GB"/>
+        </w:rPr>
+        <w:t xml:space="preserve"> the Boltzmann constant, and </w:t>
+      </w:r>
+      <m:oMath>
+        <m:r>
+          <w:rPr>
+            <w:rFonts w:ascii="Cambria Math" w:eastAsiaTheme="minorEastAsia" w:hAnsi="Cambria Math"/>
+            <w:lang w:val="en-GB"/>
+          </w:rPr>
+          <m:t>T</m:t>
+        </m:r>
+      </m:oMath>
+      <w:r>
+        <w:rPr>
+          <w:rFonts w:ascii="Cambria Math" w:eastAsiaTheme="minorEastAsia" w:hAnsi="Cambria Math"/>
+          <w:lang w:val="en-GB"/>
+        </w:rPr>
+        <w:t xml:space="preserve"> the thermodynamic temperature. The temperature can be related to the mean kinetic energy per particle using:</w:t>
+      </w:r>
+    </w:p>
+    <w:p>
+      <w:pPr>
+        <w:jc w:val="both"/>
+        <w:rPr>
+          <w:rFonts w:ascii="Cambria Math" w:eastAsiaTheme="minorEastAsia" w:hAnsi="Cambria Math"/>
+          <w:lang w:val="en-GB"/>
+        </w:rPr>
+      </w:pPr>
+      <m:oMathPara>
+        <m:oMath>
+          <m:sSub>
+            <m:sSubPr>
+              <m:ctrlPr>
+                <w:rPr>
+                  <w:rFonts w:ascii="Cambria Math" w:eastAsiaTheme="minorEastAsia" w:hAnsi="Cambria Math"/>
+                  <w:i/>
+                  <w:lang w:val="en-GB"/>
+                </w:rPr>
+              </m:ctrlPr>
+            </m:sSubPr>
+            <m:e>
+              <m:acc>
+                <m:accPr>
+                  <m:chr m:val="̅"/>
+                  <m:ctrlPr>
+                    <w:rPr>
+                      <w:rFonts w:ascii="Cambria Math" w:eastAsiaTheme="minorEastAsia" w:hAnsi="Cambria Math"/>
+                      <w:i/>
+                      <w:lang w:val="en-GB"/>
+                    </w:rPr>
+                  </m:ctrlPr>
+                </m:accPr>
+                <m:e>
+                  <m:r>
+                    <w:rPr>
+                      <w:rFonts w:ascii="Cambria Math" w:eastAsiaTheme="minorEastAsia" w:hAnsi="Cambria Math"/>
+                      <w:lang w:val="en-GB"/>
+                    </w:rPr>
+                    <m:t>E</m:t>
+                  </m:r>
+                </m:e>
+              </m:acc>
+            </m:e>
+            <m:sub>
+              <m:r>
+                <w:rPr>
+                  <w:rFonts w:ascii="Cambria Math" w:eastAsiaTheme="minorEastAsia" w:hAnsi="Cambria Math"/>
+                  <w:lang w:val="en-GB"/>
+                </w:rPr>
+                <m:t>kin</m:t>
+              </m:r>
+            </m:sub>
+          </m:sSub>
+          <m:r>
+            <w:rPr>
+              <w:rFonts w:ascii="Cambria Math" w:eastAsiaTheme="minorEastAsia" w:hAnsi="Cambria Math"/>
+              <w:lang w:val="en-GB"/>
+            </w:rPr>
+            <m:t>=</m:t>
+          </m:r>
+          <m:f>
+            <m:fPr>
+              <m:ctrlPr>
+                <w:rPr>
+                  <w:rFonts w:ascii="Cambria Math" w:eastAsiaTheme="minorEastAsia" w:hAnsi="Cambria Math"/>
+                  <w:i/>
+                  <w:lang w:val="en-GB"/>
+                </w:rPr>
+              </m:ctrlPr>
+            </m:fPr>
+            <m:num>
+              <m:r>
+                <w:rPr>
+                  <w:rFonts w:ascii="Cambria Math" w:eastAsiaTheme="minorEastAsia" w:hAnsi="Cambria Math"/>
+                  <w:lang w:val="en-GB"/>
+                </w:rPr>
+                <m:t>3</m:t>
+              </m:r>
+            </m:num>
+            <m:den>
+              <m:r>
+                <w:rPr>
+                  <w:rFonts w:ascii="Cambria Math" w:eastAsiaTheme="minorEastAsia" w:hAnsi="Cambria Math"/>
+                  <w:lang w:val="en-GB"/>
+                </w:rPr>
+                <m:t>2</m:t>
+              </m:r>
+            </m:den>
+          </m:f>
+          <m:sSub>
+            <m:sSubPr>
+              <m:ctrlPr>
+                <w:rPr>
+                  <w:rFonts w:ascii="Cambria Math" w:eastAsiaTheme="minorEastAsia" w:hAnsi="Cambria Math"/>
+                  <w:i/>
+                  <w:lang w:val="en-GB"/>
+                </w:rPr>
+              </m:ctrlPr>
+            </m:sSubPr>
+            <m:e>
+              <m:r>
+                <w:rPr>
+                  <w:rFonts w:ascii="Cambria Math" w:eastAsiaTheme="minorEastAsia" w:hAnsi="Cambria Math"/>
+                  <w:lang w:val="en-GB"/>
+                </w:rPr>
+                <m:t>k</m:t>
+              </m:r>
+            </m:e>
+            <m:sub>
+              <m:r>
+                <w:rPr>
+                  <w:rFonts w:ascii="Cambria Math" w:eastAsiaTheme="minorEastAsia" w:hAnsi="Cambria Math"/>
+                  <w:lang w:val="en-GB"/>
+                </w:rPr>
+                <m:t>B</m:t>
+              </m:r>
+            </m:sub>
+          </m:sSub>
+          <m:r>
+            <w:rPr>
+              <w:rFonts w:ascii="Cambria Math" w:eastAsiaTheme="minorEastAsia" w:hAnsi="Cambria Math"/>
+              <w:lang w:val="en-GB"/>
+            </w:rPr>
+            <m:t>T→</m:t>
+          </m:r>
+          <m:sSub>
+            <m:sSubPr>
+              <m:ctrlPr>
+                <w:rPr>
+                  <w:rFonts w:ascii="Cambria Math" w:eastAsiaTheme="minorEastAsia" w:hAnsi="Cambria Math"/>
+                  <w:i/>
+                  <w:lang w:val="en-GB"/>
+                </w:rPr>
+              </m:ctrlPr>
+            </m:sSubPr>
+            <m:e>
+              <m:r>
+                <w:rPr>
+                  <w:rFonts w:ascii="Cambria Math" w:eastAsiaTheme="minorEastAsia" w:hAnsi="Cambria Math"/>
+                  <w:lang w:val="en-GB"/>
+                </w:rPr>
+                <m:t>k</m:t>
+              </m:r>
+            </m:e>
+            <m:sub>
+              <m:r>
+                <w:rPr>
+                  <w:rFonts w:ascii="Cambria Math" w:eastAsiaTheme="minorEastAsia" w:hAnsi="Cambria Math"/>
+                  <w:lang w:val="en-GB"/>
+                </w:rPr>
+                <m:t>B</m:t>
+              </m:r>
+            </m:sub>
+          </m:sSub>
+          <m:r>
+            <w:rPr>
+              <w:rFonts w:ascii="Cambria Math" w:eastAsiaTheme="minorEastAsia" w:hAnsi="Cambria Math"/>
+              <w:lang w:val="en-GB"/>
+            </w:rPr>
+            <m:t>T=</m:t>
+          </m:r>
+          <m:f>
+            <m:fPr>
+              <m:ctrlPr>
+                <w:rPr>
+                  <w:rFonts w:ascii="Cambria Math" w:eastAsiaTheme="minorEastAsia" w:hAnsi="Cambria Math"/>
+                  <w:i/>
+                  <w:lang w:val="en-GB"/>
+                </w:rPr>
+              </m:ctrlPr>
+            </m:fPr>
+            <m:num>
+              <m:r>
+                <w:rPr>
+                  <w:rFonts w:ascii="Cambria Math" w:eastAsiaTheme="minorEastAsia" w:hAnsi="Cambria Math"/>
+                  <w:lang w:val="en-GB"/>
+                </w:rPr>
+                <m:t>2</m:t>
+              </m:r>
+            </m:num>
+            <m:den>
+              <m:r>
+                <w:rPr>
+                  <w:rFonts w:ascii="Cambria Math" w:eastAsiaTheme="minorEastAsia" w:hAnsi="Cambria Math"/>
+                  <w:lang w:val="en-GB"/>
+                </w:rPr>
+                <m:t>3</m:t>
+              </m:r>
+            </m:den>
+          </m:f>
+          <m:sSub>
+            <m:sSubPr>
+              <m:ctrlPr>
+                <w:rPr>
+                  <w:rFonts w:ascii="Cambria Math" w:eastAsiaTheme="minorEastAsia" w:hAnsi="Cambria Math"/>
+                  <w:i/>
+                  <w:lang w:val="en-GB"/>
+                </w:rPr>
+              </m:ctrlPr>
+            </m:sSubPr>
+            <m:e>
+              <m:r>
+                <w:rPr>
+                  <w:rFonts w:ascii="Cambria Math" w:eastAsiaTheme="minorEastAsia" w:hAnsi="Cambria Math"/>
+                  <w:lang w:val="en-GB"/>
+                </w:rPr>
+                <m:t>E</m:t>
+              </m:r>
+            </m:e>
+            <m:sub>
+              <m:r>
+                <w:rPr>
+                  <w:rFonts w:ascii="Cambria Math" w:eastAsiaTheme="minorEastAsia" w:hAnsi="Cambria Math"/>
+                  <w:lang w:val="en-GB"/>
+                </w:rPr>
+                <m:t>kin</m:t>
+              </m:r>
+            </m:sub>
+          </m:sSub>
+        </m:oMath>
+      </m:oMathPara>
+    </w:p>
+    <w:p>
+      <w:pPr>
+        <w:jc w:val="both"/>
+        <w:rPr>
+          <w:rFonts w:ascii="Cambria Math" w:eastAsiaTheme="minorEastAsia" w:hAnsi="Cambria Math"/>
+          <w:lang w:val="en-GB"/>
+        </w:rPr>
+      </w:pPr>
+      <w:r>
+        <w:rPr>
+          <w:rFonts w:ascii="Cambria Math" w:eastAsiaTheme="minorEastAsia" w:hAnsi="Cambria Math"/>
+          <w:lang w:val="en-GB"/>
+        </w:rPr>
+        <w:t>Resulting in the final expression for the distribution:</w:t>
+      </w:r>
+    </w:p>
+    <w:p>
+      <w:pPr>
+        <w:jc w:val="both"/>
+        <w:rPr>
+          <w:rFonts w:ascii="Cambria Math" w:eastAsiaTheme="minorEastAsia" w:hAnsi="Cambria Math"/>
+          <w:lang w:val="en-GB"/>
+        </w:rPr>
+      </w:pPr>
+      <m:oMathPara>
+        <m:oMath>
+          <m:sSub>
+            <m:sSubPr>
+              <m:ctrlPr>
+                <w:rPr>
+                  <w:rFonts w:ascii="Cambria Math" w:eastAsiaTheme="minorEastAsia" w:hAnsi="Cambria Math"/>
+                  <w:i/>
+                  <w:lang w:val="en-GB"/>
+                </w:rPr>
+              </m:ctrlPr>
+            </m:sSubPr>
+            <m:e>
+              <m:r>
+                <w:rPr>
+                  <w:rFonts w:ascii="Cambria Math" w:eastAsiaTheme="minorEastAsia" w:hAnsi="Cambria Math"/>
+                  <w:lang w:val="en-GB"/>
+                </w:rPr>
+                <m:t>f</m:t>
+              </m:r>
+            </m:e>
+            <m:sub>
+              <m:r>
+                <w:rPr>
+                  <w:rFonts w:ascii="Cambria Math" w:eastAsiaTheme="minorEastAsia" w:hAnsi="Cambria Math"/>
+                  <w:lang w:val="en-GB"/>
+                </w:rPr>
+                <m:t>x</m:t>
+              </m:r>
+            </m:sub>
+          </m:sSub>
+          <m:d>
+            <m:dPr>
+              <m:ctrlPr>
+                <w:rPr>
+                  <w:rFonts w:ascii="Cambria Math" w:eastAsiaTheme="minorEastAsia" w:hAnsi="Cambria Math"/>
+                  <w:i/>
+                  <w:lang w:val="en-GB"/>
+                </w:rPr>
+              </m:ctrlPr>
+            </m:dPr>
+            <m:e>
+              <m:r>
+                <w:rPr>
+                  <w:rFonts w:ascii="Cambria Math" w:eastAsiaTheme="minorEastAsia" w:hAnsi="Cambria Math"/>
+                  <w:lang w:val="en-GB"/>
+                </w:rPr>
+                <m:t>v</m:t>
+              </m:r>
+            </m:e>
+          </m:d>
+          <m:r>
+            <w:rPr>
+              <w:rFonts w:ascii="Cambria Math" w:eastAsiaTheme="minorEastAsia" w:hAnsi="Cambria Math"/>
+              <w:lang w:val="en-GB"/>
+            </w:rPr>
+            <m:t>=</m:t>
+          </m:r>
+          <m:f>
+            <m:fPr>
+              <m:ctrlPr>
+                <w:rPr>
+                  <w:rFonts w:ascii="Cambria Math" w:eastAsiaTheme="minorEastAsia" w:hAnsi="Cambria Math"/>
+                  <w:i/>
+                  <w:lang w:val="en-GB"/>
+                </w:rPr>
+              </m:ctrlPr>
+            </m:fPr>
+            <m:num>
+              <m:r>
+                <w:rPr>
+                  <w:rFonts w:ascii="Cambria Math" w:eastAsiaTheme="minorEastAsia" w:hAnsi="Cambria Math"/>
+                  <w:lang w:val="en-GB"/>
+                </w:rPr>
+                <m:t>1</m:t>
+              </m:r>
+            </m:num>
+            <m:den>
+              <m:sSub>
+                <m:sSubPr>
+                  <m:ctrlPr>
+                    <w:rPr>
+                      <w:rFonts w:ascii="Cambria Math" w:eastAsiaTheme="minorEastAsia" w:hAnsi="Cambria Math"/>
+                      <w:i/>
+                      <w:lang w:val="en-GB"/>
+                    </w:rPr>
+                  </m:ctrlPr>
+                </m:sSubPr>
+                <m:e>
+                  <m:r>
+                    <w:rPr>
+                      <w:rFonts w:ascii="Cambria Math" w:eastAsiaTheme="minorEastAsia" w:hAnsi="Cambria Math"/>
+                      <w:lang w:val="en-GB"/>
+                    </w:rPr>
+                    <m:t>A</m:t>
+                  </m:r>
+                </m:e>
+                <m:sub>
+                  <m:r>
+                    <w:rPr>
+                      <w:rFonts w:ascii="Cambria Math" w:eastAsiaTheme="minorEastAsia" w:hAnsi="Cambria Math"/>
+                      <w:lang w:val="en-GB"/>
+                    </w:rPr>
+                    <m:t>v</m:t>
+                  </m:r>
+                </m:sub>
+              </m:sSub>
+            </m:den>
+          </m:f>
+          <m:sSup>
+            <m:sSupPr>
+              <m:ctrlPr>
+                <w:rPr>
+                  <w:rFonts w:ascii="Cambria Math" w:eastAsiaTheme="minorEastAsia" w:hAnsi="Cambria Math"/>
+                  <w:i/>
+                  <w:lang w:val="en-GB"/>
+                </w:rPr>
+              </m:ctrlPr>
+            </m:sSupPr>
+            <m:e>
+              <m:r>
+                <w:rPr>
+                  <w:rFonts w:ascii="Cambria Math" w:eastAsiaTheme="minorEastAsia" w:hAnsi="Cambria Math"/>
+                  <w:lang w:val="en-GB"/>
+                </w:rPr>
+                <m:t>v</m:t>
+              </m:r>
+            </m:e>
+            <m:sup>
+              <m:r>
+                <w:rPr>
+                  <w:rFonts w:ascii="Cambria Math" w:eastAsiaTheme="minorEastAsia" w:hAnsi="Cambria Math"/>
+                  <w:lang w:val="en-GB"/>
+                </w:rPr>
+                <m:t>2</m:t>
+              </m:r>
+            </m:sup>
+          </m:sSup>
+          <m:func>
+            <m:funcPr>
+              <m:ctrlPr>
+                <w:rPr>
+                  <w:rFonts w:ascii="Cambria Math" w:eastAsiaTheme="minorEastAsia" w:hAnsi="Cambria Math"/>
+                  <w:i/>
+                  <w:lang w:val="en-GB"/>
+                </w:rPr>
+              </m:ctrlPr>
+            </m:funcPr>
+            <m:fName>
+              <m:r>
+                <m:rPr>
+                  <m:sty m:val="p"/>
+                </m:rPr>
+                <w:rPr>
+                  <w:rFonts w:ascii="Cambria Math" w:eastAsiaTheme="minorEastAsia" w:hAnsi="Cambria Math"/>
+                  <w:lang w:val="en-GB"/>
+                </w:rPr>
+                <m:t>exp</m:t>
+              </m:r>
+            </m:fName>
+            <m:e>
+              <m:d>
+                <m:dPr>
+                  <m:ctrlPr>
+                    <w:rPr>
+                      <w:rFonts w:ascii="Cambria Math" w:eastAsiaTheme="minorEastAsia" w:hAnsi="Cambria Math"/>
+                      <w:i/>
+                      <w:lang w:val="en-GB"/>
+                    </w:rPr>
+                  </m:ctrlPr>
+                </m:dPr>
+                <m:e>
+                  <m:r>
+                    <w:rPr>
+                      <w:rFonts w:ascii="Cambria Math" w:eastAsiaTheme="minorEastAsia" w:hAnsi="Cambria Math"/>
+                      <w:lang w:val="en-GB"/>
+                    </w:rPr>
+                    <m:t>-</m:t>
+                  </m:r>
+                  <m:f>
+                    <m:fPr>
+                      <m:ctrlPr>
+                        <w:rPr>
+                          <w:rFonts w:ascii="Cambria Math" w:eastAsiaTheme="minorEastAsia" w:hAnsi="Cambria Math"/>
+                          <w:i/>
+                          <w:lang w:val="en-GB"/>
+                        </w:rPr>
+                      </m:ctrlPr>
+                    </m:fPr>
+                    <m:num>
+                      <m:r>
+                        <w:rPr>
+                          <w:rFonts w:ascii="Cambria Math" w:eastAsiaTheme="minorEastAsia" w:hAnsi="Cambria Math"/>
+                          <w:lang w:val="en-GB"/>
+                        </w:rPr>
+                        <m:t>3</m:t>
+                      </m:r>
+                      <m:sSub>
+                        <m:sSubPr>
+                          <m:ctrlPr>
+                            <w:rPr>
+                              <w:rFonts w:ascii="Cambria Math" w:eastAsiaTheme="minorEastAsia" w:hAnsi="Cambria Math"/>
+                              <w:i/>
+                              <w:lang w:val="en-GB"/>
+                            </w:rPr>
+                          </m:ctrlPr>
+                        </m:sSubPr>
+                        <m:e>
+                          <m:r>
+                            <w:rPr>
+                              <w:rFonts w:ascii="Cambria Math" w:eastAsiaTheme="minorEastAsia" w:hAnsi="Cambria Math"/>
+                              <w:lang w:val="en-GB"/>
+                            </w:rPr>
+                            <m:t>m</m:t>
+                          </m:r>
+                        </m:e>
+                        <m:sub>
+                          <m:r>
+                            <w:rPr>
+                              <w:rFonts w:ascii="Cambria Math" w:eastAsiaTheme="minorEastAsia" w:hAnsi="Cambria Math"/>
+                              <w:lang w:val="en-GB"/>
+                            </w:rPr>
+                            <m:t>x</m:t>
+                          </m:r>
+                        </m:sub>
+                      </m:sSub>
+                      <m:sSup>
+                        <m:sSupPr>
+                          <m:ctrlPr>
+                            <w:rPr>
+                              <w:rFonts w:ascii="Cambria Math" w:eastAsiaTheme="minorEastAsia" w:hAnsi="Cambria Math"/>
+                              <w:i/>
+                              <w:lang w:val="en-GB"/>
+                            </w:rPr>
+                          </m:ctrlPr>
+                        </m:sSupPr>
+                        <m:e>
+                          <m:r>
+                            <w:rPr>
+                              <w:rFonts w:ascii="Cambria Math" w:eastAsiaTheme="minorEastAsia" w:hAnsi="Cambria Math"/>
+                              <w:lang w:val="en-GB"/>
+                            </w:rPr>
+                            <m:t>v</m:t>
+                          </m:r>
+                        </m:e>
+                        <m:sup>
+                          <m:r>
+                            <w:rPr>
+                              <w:rFonts w:ascii="Cambria Math" w:eastAsiaTheme="minorEastAsia" w:hAnsi="Cambria Math"/>
+                              <w:lang w:val="en-GB"/>
+                            </w:rPr>
+                            <m:t>2</m:t>
+                          </m:r>
+                        </m:sup>
+                      </m:sSup>
+                    </m:num>
+                    <m:den>
+                      <m:r>
+                        <w:rPr>
+                          <w:rFonts w:ascii="Cambria Math" w:eastAsiaTheme="minorEastAsia" w:hAnsi="Cambria Math"/>
+                          <w:lang w:val="en-GB"/>
+                        </w:rPr>
+                        <m:t>4</m:t>
+                      </m:r>
+                      <m:sSub>
+                        <m:sSubPr>
+                          <m:ctrlPr>
+                            <w:rPr>
+                              <w:rFonts w:ascii="Cambria Math" w:eastAsiaTheme="minorEastAsia" w:hAnsi="Cambria Math"/>
+                              <w:i/>
+                              <w:lang w:val="en-GB"/>
+                            </w:rPr>
+                          </m:ctrlPr>
+                        </m:sSubPr>
+                        <m:e>
+                          <m:acc>
+                            <m:accPr>
+                              <m:chr m:val="̅"/>
+                              <m:ctrlPr>
+                                <w:rPr>
+                                  <w:rFonts w:ascii="Cambria Math" w:eastAsiaTheme="minorEastAsia" w:hAnsi="Cambria Math"/>
+                                  <w:i/>
+                                  <w:lang w:val="en-GB"/>
+                                </w:rPr>
+                              </m:ctrlPr>
+                            </m:accPr>
+                            <m:e>
+                              <m:r>
+                                <w:rPr>
+                                  <w:rFonts w:ascii="Cambria Math" w:eastAsiaTheme="minorEastAsia" w:hAnsi="Cambria Math"/>
+                                  <w:lang w:val="en-GB"/>
+                                </w:rPr>
+                                <m:t>E</m:t>
+                              </m:r>
+                            </m:e>
+                          </m:acc>
+                        </m:e>
+                        <m:sub>
+                          <m:r>
+                            <w:rPr>
+                              <w:rFonts w:ascii="Cambria Math" w:eastAsiaTheme="minorEastAsia" w:hAnsi="Cambria Math"/>
+                              <w:lang w:val="en-GB"/>
+                            </w:rPr>
+                            <m:t>kin,x</m:t>
+                          </m:r>
+                        </m:sub>
+                      </m:sSub>
+                    </m:den>
+                  </m:f>
+                </m:e>
+              </m:d>
+            </m:e>
+          </m:func>
+        </m:oMath>
+      </m:oMathPara>
     </w:p>
     <w:p>
       <w:pPr>
@@ -5613,6 +6226,7 @@
           <w:rFonts w:ascii="Cambria Math" w:eastAsiaTheme="minorEastAsia" w:hAnsi="Cambria Math"/>
           <w:lang w:val="en-GB"/>
         </w:rPr>
+        <w:lastRenderedPageBreak/>
         <w:t>Now we have an expression for the number of plasma particle</w:t>
       </w:r>
       <w:r>
@@ -6415,15 +7029,7 @@
           <w:rFonts w:ascii="Cambria Math" w:hAnsi="Cambria Math"/>
           <w:lang w:val="en-GB"/>
         </w:rPr>
-        <w:t xml:space="preserve"> by taking a different temperature </w:t>
-      </w:r>
-      <w:r>
-        <w:rPr>
-          <w:rFonts w:ascii="Cambria Math" w:hAnsi="Cambria Math"/>
-          <w:lang w:val="en-GB"/>
-        </w:rPr>
-        <w:lastRenderedPageBreak/>
-        <w:t>for each radial bin.</w:t>
+        <w:t xml:space="preserve"> by taking a different temperature for each radial bin.</w:t>
       </w:r>
       <w:r>
         <w:rPr>
@@ -8430,7 +9036,21 @@
           <w:rFonts w:ascii="Cambria Math" w:eastAsiaTheme="minorEastAsia" w:hAnsi="Cambria Math"/>
           <w:lang w:val="en-GB"/>
         </w:rPr>
-        <w:t>As mentioned before, one of the major approximation of the model is that all collisions are assumed to be head-on</w:t>
+        <w:t>As mentioned before, one of the ma</w:t>
+      </w:r>
+      <w:r>
+        <w:rPr>
+          <w:rFonts w:ascii="Cambria Math" w:eastAsiaTheme="minorEastAsia" w:hAnsi="Cambria Math"/>
+          <w:lang w:val="en-GB"/>
+        </w:rPr>
+        <w:t>in</w:t>
+      </w:r>
+      <w:r>
+        <w:rPr>
+          <w:rFonts w:ascii="Cambria Math" w:eastAsiaTheme="minorEastAsia" w:hAnsi="Cambria Math"/>
+          <w:lang w:val="en-GB"/>
+        </w:rPr>
+        <w:t xml:space="preserve"> approximation of the model is that all collisions are assumed to be head-on</w:t>
       </w:r>
       <w:r>
         <w:rPr>
@@ -8465,7 +9085,29 @@
           <w:rFonts w:ascii="Cambria Math" w:eastAsiaTheme="minorEastAsia" w:hAnsi="Cambria Math"/>
           <w:lang w:val="en-GB"/>
         </w:rPr>
-        <w:t xml:space="preserve"> Category 2 collision can be safely neglected as a head-on elastic collision of two particles of the same type will simply exchange their velocities, which does not result in a net change in particle density. Category 3 and 4 collisions are not included due to</w:t>
+        <w:t xml:space="preserve"> Category </w:t>
+      </w:r>
+      <w:r>
+        <w:rPr>
+          <w:rFonts w:ascii="Cambria Math" w:eastAsiaTheme="minorEastAsia" w:hAnsi="Cambria Math"/>
+          <w:lang w:val="en-GB"/>
+        </w:rPr>
+        <w:lastRenderedPageBreak/>
+        <w:t xml:space="preserve">2 collision can be safely neglected as a head-on elastic collision of two particles of the same </w:t>
+      </w:r>
+      <w:r>
+        <w:rPr>
+          <w:rFonts w:ascii="Cambria Math" w:eastAsiaTheme="minorEastAsia" w:hAnsi="Cambria Math"/>
+          <w:lang w:val="en-GB"/>
+        </w:rPr>
+        <w:t>mass</w:t>
+      </w:r>
+      <w:r>
+        <w:rPr>
+          <w:rFonts w:ascii="Cambria Math" w:eastAsiaTheme="minorEastAsia" w:hAnsi="Cambria Math"/>
+          <w:lang w:val="en-GB"/>
+        </w:rPr>
+        <w:t xml:space="preserve"> will simply exchange their velocities, which does not result in a net change in particle density. Category 3 and 4 collisions are not included due to</w:t>
       </w:r>
       <w:r>
         <w:rPr>
@@ -8732,7 +9374,6 @@
           <w:iCs/>
           <w:lang w:val="en-GB"/>
         </w:rPr>
-        <w:lastRenderedPageBreak/>
         <w:t>Number of collisions</w:t>
       </w:r>
     </w:p>
@@ -11332,6 +11973,7 @@
           <w:noProof/>
           <w:lang w:val="en-GB"/>
         </w:rPr>
+        <w:lastRenderedPageBreak/>
         <w:drawing>
           <wp:inline distT="0" distB="0" distL="0" distR="0" wp14:anchorId="7A6EA43C" wp14:editId="3022CDD8">
             <wp:extent cx="2956053" cy="2247900"/>
@@ -15984,14 +16626,27 @@
       <w:r>
         <w:t xml:space="preserve">Figure </w:t>
       </w:r>
-      <w:fldSimple w:instr=" SEQ Figure \* ARABIC ">
-        <w:r>
-          <w:rPr>
-            <w:noProof/>
-          </w:rPr>
-          <w:t>2</w:t>
-        </w:r>
-      </w:fldSimple>
+      <w:r>
+        <w:fldChar w:fldCharType="begin"/>
+      </w:r>
+      <w:r>
+        <w:instrText xml:space="preserve"> SEQ Figure \* ARABIC </w:instrText>
+      </w:r>
+      <w:r>
+        <w:fldChar w:fldCharType="separate"/>
+      </w:r>
+      <w:r>
+        <w:rPr>
+          <w:noProof/>
+        </w:rPr>
+        <w:t>2</w:t>
+      </w:r>
+      <w:r>
+        <w:rPr>
+          <w:noProof/>
+        </w:rPr>
+        <w:fldChar w:fldCharType="end"/>
+      </w:r>
       <w:r>
         <w:rPr>
           <w:lang w:val="en-GB"/>
@@ -16121,6 +16776,9 @@
     </w:p>
     <w:p>
       <w:pPr>
+        <w:tabs>
+          <w:tab w:val="left" w:pos="1440"/>
+        </w:tabs>
         <w:jc w:val="both"/>
         <w:rPr>
           <w:rFonts w:ascii="Cambria Math" w:eastAsiaTheme="minorEastAsia" w:hAnsi="Cambria Math"/>
@@ -16139,12 +16797,74 @@
         <w:lastRenderedPageBreak/>
         <w:t>Results</w:t>
       </w:r>
+      <w:r>
+        <w:rPr>
+          <w:rFonts w:ascii="Cambria Math" w:eastAsiaTheme="minorEastAsia" w:hAnsi="Cambria Math"/>
+          <w:b/>
+          <w:bCs/>
+          <w:lang w:val="en-GB"/>
+        </w:rPr>
+        <w:tab/>
+      </w:r>
     </w:p>
     <w:p>
       <w:pPr>
+        <w:tabs>
+          <w:tab w:val="left" w:pos="1440"/>
+        </w:tabs>
         <w:jc w:val="both"/>
         <w:rPr>
           <w:rFonts w:ascii="Cambria Math" w:eastAsiaTheme="minorEastAsia" w:hAnsi="Cambria Math"/>
+          <w:i/>
+          <w:iCs/>
+          <w:lang w:val="en-GB"/>
+        </w:rPr>
+      </w:pPr>
+      <w:r>
+        <w:rPr>
+          <w:rFonts w:ascii="Cambria Math" w:eastAsiaTheme="minorEastAsia" w:hAnsi="Cambria Math"/>
+          <w:i/>
+          <w:iCs/>
+          <w:lang w:val="en-GB"/>
+        </w:rPr>
+        <w:t>Initial velocity distribution</w:t>
+      </w:r>
+    </w:p>
+    <w:p>
+      <w:pPr>
+        <w:jc w:val="both"/>
+        <w:rPr>
+          <w:rFonts w:ascii="Cambria Math" w:eastAsiaTheme="minorEastAsia" w:hAnsi="Cambria Math"/>
+          <w:lang w:val="en-GB"/>
+        </w:rPr>
+      </w:pPr>
+      <w:r>
+        <w:rPr>
+          <w:rFonts w:ascii="Cambria Math" w:eastAsiaTheme="minorEastAsia" w:hAnsi="Cambria Math"/>
+          <w:lang w:val="en-GB"/>
+        </w:rPr>
+        <w:t xml:space="preserve">Normal </w:t>
+      </w:r>
+      <w:r>
+        <w:rPr>
+          <w:rFonts w:ascii="Cambria Math" w:eastAsiaTheme="minorEastAsia" w:hAnsi="Cambria Math"/>
+          <w:lang w:val="en-GB"/>
+        </w:rPr>
+        <w:t xml:space="preserve">distribution used </w:t>
+      </w:r>
+      <w:r>
+        <w:rPr>
+          <w:rFonts w:ascii="Cambria Math" w:eastAsiaTheme="minorEastAsia" w:hAnsi="Cambria Math"/>
+          <w:lang w:val="en-GB"/>
+        </w:rPr>
+        <w:t>in Wijnand’s paper. For heavy atoms with low initial mean velocity the distribution extends into negative values.</w:t>
+      </w:r>
+    </w:p>
+    <w:p>
+      <w:pPr>
+        <w:jc w:val="center"/>
+        <w:rPr>
+          <w:rFonts w:ascii="Cambria Math" w:eastAsiaTheme="minorEastAsia" w:hAnsi="Cambria Math"/>
           <w:lang w:val="en-GB"/>
         </w:rPr>
       </w:pPr>
@@ -16155,10 +16875,10 @@
           <w:lang w:val="en-GB"/>
         </w:rPr>
         <w:drawing>
-          <wp:inline distT="0" distB="0" distL="0" distR="0" wp14:anchorId="0C70C106" wp14:editId="0E468B56">
-            <wp:extent cx="5334000" cy="4000500"/>
-            <wp:effectExtent l="0" t="0" r="0" b="0"/>
-            <wp:docPr id="63" name="Picture 63"/>
+          <wp:inline distT="0" distB="0" distL="0" distR="0" wp14:anchorId="33ED8E50" wp14:editId="111B08FA">
+            <wp:extent cx="4320000" cy="3240000"/>
+            <wp:effectExtent l="0" t="0" r="4445" b="0"/>
+            <wp:docPr id="70" name="Picture 70"/>
             <wp:cNvGraphicFramePr>
               <a:graphicFrameLocks xmlns:a="http://schemas.openxmlformats.org/drawingml/2006/main" noChangeAspect="1"/>
             </wp:cNvGraphicFramePr>
@@ -16187,7 +16907,7 @@
                   <pic:spPr bwMode="auto">
                     <a:xfrm>
                       <a:off x="0" y="0"/>
-                      <a:ext cx="5334000" cy="4000500"/>
+                      <a:ext cx="4320000" cy="3240000"/>
                     </a:xfrm>
                     <a:prstGeom prst="rect">
                       <a:avLst/>
@@ -16215,14 +16935,46 @@
       <w:r>
         <w:rPr>
           <w:rFonts w:ascii="Cambria Math" w:eastAsiaTheme="minorEastAsia" w:hAnsi="Cambria Math"/>
+          <w:lang w:val="en-GB"/>
+        </w:rPr>
+        <w:t xml:space="preserve">Log-normal distribution fixes this problem, as it can only have values in the range </w:t>
+      </w:r>
+      <m:oMath>
+        <m:r>
+          <w:rPr>
+            <w:rFonts w:ascii="Cambria Math" w:eastAsiaTheme="minorEastAsia" w:hAnsi="Cambria Math"/>
+            <w:lang w:val="en-GB"/>
+          </w:rPr>
+          <m:t>[0, ∞]</m:t>
+        </m:r>
+      </m:oMath>
+      <w:r>
+        <w:rPr>
+          <w:rFonts w:ascii="Cambria Math" w:eastAsiaTheme="minorEastAsia" w:hAnsi="Cambria Math"/>
+          <w:lang w:val="en-GB"/>
+        </w:rPr>
+        <w:t>. Although, for higher mean velocities, the distribution approximates a normal distribution, and atoms of all masses will share the same velocity distribution width.</w:t>
+      </w:r>
+    </w:p>
+    <w:p>
+      <w:pPr>
+        <w:jc w:val="center"/>
+        <w:rPr>
+          <w:rFonts w:ascii="Cambria Math" w:eastAsiaTheme="minorEastAsia" w:hAnsi="Cambria Math"/>
+          <w:lang w:val="en-GB"/>
+        </w:rPr>
+      </w:pPr>
+      <w:r>
+        <w:rPr>
+          <w:rFonts w:ascii="Cambria Math" w:eastAsiaTheme="minorEastAsia" w:hAnsi="Cambria Math"/>
           <w:noProof/>
           <w:lang w:val="en-GB"/>
         </w:rPr>
         <w:drawing>
-          <wp:inline distT="0" distB="0" distL="0" distR="0" wp14:anchorId="1CFA7E7A" wp14:editId="7BC5A639">
-            <wp:extent cx="5334000" cy="4000500"/>
-            <wp:effectExtent l="0" t="0" r="0" b="0"/>
-            <wp:docPr id="64" name="Picture 64"/>
+          <wp:inline distT="0" distB="0" distL="0" distR="0" wp14:anchorId="0BEE8197" wp14:editId="69614A04">
+            <wp:extent cx="4320000" cy="3240000"/>
+            <wp:effectExtent l="0" t="0" r="4445" b="0"/>
+            <wp:docPr id="71" name="Picture 71"/>
             <wp:cNvGraphicFramePr>
               <a:graphicFrameLocks xmlns:a="http://schemas.openxmlformats.org/drawingml/2006/main" noChangeAspect="1"/>
             </wp:cNvGraphicFramePr>
@@ -16251,7 +17003,7 @@
                   <pic:spPr bwMode="auto">
                     <a:xfrm>
                       <a:off x="0" y="0"/>
-                      <a:ext cx="5334000" cy="4000500"/>
+                      <a:ext cx="4320000" cy="3240000"/>
                     </a:xfrm>
                     <a:prstGeom prst="rect">
                       <a:avLst/>
@@ -16270,6 +17022,21 @@
     </w:p>
     <w:p>
       <w:pPr>
+        <w:rPr>
+          <w:rFonts w:ascii="Cambria Math" w:eastAsiaTheme="minorEastAsia" w:hAnsi="Cambria Math"/>
+          <w:lang w:val="en-GB"/>
+        </w:rPr>
+      </w:pPr>
+      <w:r>
+        <w:rPr>
+          <w:rFonts w:ascii="Cambria Math" w:eastAsiaTheme="minorEastAsia" w:hAnsi="Cambria Math"/>
+          <w:lang w:val="en-GB"/>
+        </w:rPr>
+        <w:br w:type="page"/>
+      </w:r>
+    </w:p>
+    <w:p>
+      <w:pPr>
         <w:jc w:val="both"/>
         <w:rPr>
           <w:rFonts w:ascii="Cambria Math" w:eastAsiaTheme="minorEastAsia" w:hAnsi="Cambria Math"/>
@@ -16279,15 +17046,80 @@
       <w:r>
         <w:rPr>
           <w:rFonts w:ascii="Cambria Math" w:eastAsiaTheme="minorEastAsia" w:hAnsi="Cambria Math"/>
+          <w:lang w:val="en-GB"/>
+        </w:rPr>
+        <w:lastRenderedPageBreak/>
+        <w:t>A Maxwell-Boltzmann distribution accounts for the problem of the</w:t>
+      </w:r>
+      <w:r>
+        <w:rPr>
+          <w:rFonts w:ascii="Cambria Math" w:eastAsiaTheme="minorEastAsia" w:hAnsi="Cambria Math"/>
+          <w:lang w:val="en-GB"/>
+        </w:rPr>
+        <w:t xml:space="preserve"> negative extend of the</w:t>
+      </w:r>
+      <w:r>
+        <w:rPr>
+          <w:rFonts w:ascii="Cambria Math" w:eastAsiaTheme="minorEastAsia" w:hAnsi="Cambria Math"/>
+          <w:lang w:val="en-GB"/>
+        </w:rPr>
+        <w:t xml:space="preserve"> normal distribution, and it gives a physical approximation of the distribution width inversely proportional to the atomic mass.</w:t>
+      </w:r>
+      <w:r>
+        <w:rPr>
+          <w:rFonts w:ascii="Cambria Math" w:eastAsiaTheme="minorEastAsia" w:hAnsi="Cambria Math"/>
+          <w:lang w:val="en-GB"/>
+        </w:rPr>
+        <w:t xml:space="preserve"> However, the oxygen and metals are not clearly spaced apart as </w:t>
+      </w:r>
+      <w:r>
+        <w:rPr>
+          <w:rFonts w:ascii="Cambria Math" w:eastAsiaTheme="minorEastAsia" w:hAnsi="Cambria Math"/>
+          <w:lang w:val="en-GB"/>
+        </w:rPr>
+        <w:t xml:space="preserve">is the case </w:t>
+      </w:r>
+      <w:r>
+        <w:rPr>
+          <w:rFonts w:ascii="Cambria Math" w:eastAsiaTheme="minorEastAsia" w:hAnsi="Cambria Math"/>
+          <w:lang w:val="en-GB"/>
+        </w:rPr>
+        <w:t xml:space="preserve">with the normal distribution. This makes the assumption that the interaction between the different species in the plasma plume </w:t>
+      </w:r>
+      <w:r>
+        <w:rPr>
+          <w:rFonts w:ascii="Cambria Math" w:eastAsiaTheme="minorEastAsia" w:hAnsi="Cambria Math"/>
+          <w:lang w:val="en-GB"/>
+        </w:rPr>
+        <w:t xml:space="preserve">can be neglected </w:t>
+      </w:r>
+      <w:r>
+        <w:rPr>
+          <w:rFonts w:ascii="Cambria Math" w:eastAsiaTheme="minorEastAsia" w:hAnsi="Cambria Math"/>
+          <w:lang w:val="en-GB"/>
+        </w:rPr>
+        <w:t>questionable. Especially since the plasma particle density is orders of magnitudes higher than the background gas density.</w:t>
+      </w:r>
+    </w:p>
+    <w:p>
+      <w:pPr>
+        <w:jc w:val="center"/>
+        <w:rPr>
+          <w:rFonts w:ascii="Cambria Math" w:eastAsiaTheme="minorEastAsia" w:hAnsi="Cambria Math"/>
+          <w:lang w:val="en-GB"/>
+        </w:rPr>
+      </w:pPr>
+      <w:r>
+        <w:rPr>
+          <w:rFonts w:ascii="Cambria Math" w:eastAsiaTheme="minorEastAsia" w:hAnsi="Cambria Math"/>
           <w:noProof/>
           <w:lang w:val="en-GB"/>
         </w:rPr>
-        <w:lastRenderedPageBreak/>
         <w:drawing>
-          <wp:inline distT="0" distB="0" distL="0" distR="0" wp14:anchorId="0FA106E0" wp14:editId="6063A313">
-            <wp:extent cx="5334000" cy="4000500"/>
-            <wp:effectExtent l="0" t="0" r="0" b="0"/>
-            <wp:docPr id="65" name="Picture 65"/>
+          <wp:inline distT="0" distB="0" distL="0" distR="0" wp14:anchorId="7D1BF25B" wp14:editId="46D11811">
+            <wp:extent cx="4320000" cy="3240000"/>
+            <wp:effectExtent l="0" t="0" r="4445" b="0"/>
+            <wp:docPr id="72" name="Picture 72"/>
             <wp:cNvGraphicFramePr>
               <a:graphicFrameLocks xmlns:a="http://schemas.openxmlformats.org/drawingml/2006/main" noChangeAspect="1"/>
             </wp:cNvGraphicFramePr>
@@ -16316,7 +17148,7 @@
                   <pic:spPr bwMode="auto">
                     <a:xfrm>
                       <a:off x="0" y="0"/>
-                      <a:ext cx="5334000" cy="4000500"/>
+                      <a:ext cx="4320000" cy="3240000"/>
                     </a:xfrm>
                     <a:prstGeom prst="rect">
                       <a:avLst/>
@@ -16344,57 +17176,107 @@
       <w:r>
         <w:rPr>
           <w:rFonts w:ascii="Cambria Math" w:eastAsiaTheme="minorEastAsia" w:hAnsi="Cambria Math"/>
-          <w:noProof/>
-          <w:lang w:val="en-GB"/>
-        </w:rPr>
-        <w:drawing>
-          <wp:inline distT="0" distB="0" distL="0" distR="0" wp14:anchorId="52DB5AA0" wp14:editId="44309DCB">
-            <wp:extent cx="5334000" cy="4000500"/>
-            <wp:effectExtent l="0" t="0" r="0" b="0"/>
-            <wp:docPr id="66" name="Picture 66"/>
-            <wp:cNvGraphicFramePr>
-              <a:graphicFrameLocks xmlns:a="http://schemas.openxmlformats.org/drawingml/2006/main" noChangeAspect="1"/>
-            </wp:cNvGraphicFramePr>
-            <a:graphic xmlns:a="http://schemas.openxmlformats.org/drawingml/2006/main">
-              <a:graphicData uri="http://schemas.openxmlformats.org/drawingml/2006/picture">
-                <pic:pic xmlns:pic="http://schemas.openxmlformats.org/drawingml/2006/picture">
-                  <pic:nvPicPr>
-                    <pic:cNvPr id="0" name="Picture 4"/>
-                    <pic:cNvPicPr>
-                      <a:picLocks noChangeAspect="1" noChangeArrowheads="1"/>
-                    </pic:cNvPicPr>
-                  </pic:nvPicPr>
-                  <pic:blipFill>
-                    <a:blip r:embed="rId11">
-                      <a:extLst>
-                        <a:ext uri="{28A0092B-C50C-407E-A947-70E740481C1C}">
-                          <a14:useLocalDpi xmlns:a14="http://schemas.microsoft.com/office/drawing/2010/main" val="0"/>
-                        </a:ext>
-                      </a:extLst>
-                    </a:blip>
-                    <a:srcRect/>
-                    <a:stretch>
-                      <a:fillRect/>
-                    </a:stretch>
-                  </pic:blipFill>
-                  <pic:spPr bwMode="auto">
-                    <a:xfrm>
-                      <a:off x="0" y="0"/>
-                      <a:ext cx="5334000" cy="4000500"/>
-                    </a:xfrm>
-                    <a:prstGeom prst="rect">
-                      <a:avLst/>
-                    </a:prstGeom>
-                    <a:noFill/>
-                    <a:ln>
-                      <a:noFill/>
-                    </a:ln>
-                  </pic:spPr>
-                </pic:pic>
-              </a:graphicData>
-            </a:graphic>
-          </wp:inline>
-        </w:drawing>
+          <w:lang w:val="en-GB"/>
+        </w:rPr>
+        <w:t xml:space="preserve">The overlap between the curves of the different species can be seen as a ratio of </w:t>
+      </w:r>
+      <w:r>
+        <w:rPr>
+          <w:rFonts w:ascii="Cambria Math" w:eastAsiaTheme="minorEastAsia" w:hAnsi="Cambria Math"/>
+          <w:lang w:val="en-GB"/>
+        </w:rPr>
+        <w:t xml:space="preserve">plasma </w:t>
+      </w:r>
+      <w:r>
+        <w:rPr>
+          <w:rFonts w:ascii="Cambria Math" w:eastAsiaTheme="minorEastAsia" w:hAnsi="Cambria Math"/>
+          <w:lang w:val="en-GB"/>
+        </w:rPr>
+        <w:t xml:space="preserve">particles than </w:t>
+      </w:r>
+      <w:r>
+        <w:rPr>
+          <w:rFonts w:ascii="Cambria Math" w:eastAsiaTheme="minorEastAsia" w:hAnsi="Cambria Math"/>
+          <w:lang w:val="en-GB"/>
+        </w:rPr>
+        <w:t>could</w:t>
+      </w:r>
+      <w:r>
+        <w:rPr>
+          <w:rFonts w:ascii="Cambria Math" w:eastAsiaTheme="minorEastAsia" w:hAnsi="Cambria Math"/>
+          <w:lang w:val="en-GB"/>
+        </w:rPr>
+        <w:t xml:space="preserve"> interact with each other through collisions if no collisions with the background gas take place. However, if light plasma particles collide with heavier background gas particles their velocity direction is inversed, and they will propagate towards the target, and towards the slower plasma particles. This could result in an increase in the number of inner-plasma collisions, although it is also possible for </w:t>
+      </w:r>
+      <w:r>
+        <w:rPr>
+          <w:rFonts w:ascii="Cambria Math" w:eastAsiaTheme="minorEastAsia" w:hAnsi="Cambria Math"/>
+          <w:lang w:val="en-GB"/>
+        </w:rPr>
+        <w:t>a</w:t>
+      </w:r>
+      <w:r>
+        <w:rPr>
+          <w:rFonts w:ascii="Cambria Math" w:eastAsiaTheme="minorEastAsia" w:hAnsi="Cambria Math"/>
+          <w:lang w:val="en-GB"/>
+        </w:rPr>
+        <w:t xml:space="preserve"> backwards propagating </w:t>
+      </w:r>
+      <w:r>
+        <w:rPr>
+          <w:rFonts w:ascii="Cambria Math" w:eastAsiaTheme="minorEastAsia" w:hAnsi="Cambria Math"/>
+          <w:lang w:val="en-GB"/>
+        </w:rPr>
+        <w:t>plasma particle</w:t>
+      </w:r>
+      <w:r>
+        <w:rPr>
+          <w:rFonts w:ascii="Cambria Math" w:eastAsiaTheme="minorEastAsia" w:hAnsi="Cambria Math"/>
+          <w:lang w:val="en-GB"/>
+        </w:rPr>
+        <w:t xml:space="preserve"> to collide</w:t>
+      </w:r>
+      <w:r>
+        <w:rPr>
+          <w:rFonts w:ascii="Cambria Math" w:eastAsiaTheme="minorEastAsia" w:hAnsi="Cambria Math"/>
+          <w:lang w:val="en-GB"/>
+        </w:rPr>
+        <w:t xml:space="preserve"> again</w:t>
+      </w:r>
+      <w:r>
+        <w:rPr>
+          <w:rFonts w:ascii="Cambria Math" w:eastAsiaTheme="minorEastAsia" w:hAnsi="Cambria Math"/>
+          <w:lang w:val="en-GB"/>
+        </w:rPr>
+        <w:t xml:space="preserve"> with </w:t>
+      </w:r>
+      <w:r>
+        <w:rPr>
+          <w:rFonts w:ascii="Cambria Math" w:eastAsiaTheme="minorEastAsia" w:hAnsi="Cambria Math"/>
+          <w:lang w:val="en-GB"/>
+        </w:rPr>
+        <w:t>a heavier</w:t>
+      </w:r>
+      <w:r>
+        <w:rPr>
+          <w:rFonts w:ascii="Cambria Math" w:eastAsiaTheme="minorEastAsia" w:hAnsi="Cambria Math"/>
+          <w:lang w:val="en-GB"/>
+        </w:rPr>
+        <w:t xml:space="preserve"> background gas particles and </w:t>
+      </w:r>
+      <w:r>
+        <w:rPr>
+          <w:rFonts w:ascii="Cambria Math" w:eastAsiaTheme="minorEastAsia" w:hAnsi="Cambria Math"/>
+          <w:lang w:val="en-GB"/>
+        </w:rPr>
+        <w:t>re</w:t>
+      </w:r>
+      <w:r>
+        <w:rPr>
+          <w:rFonts w:ascii="Cambria Math" w:eastAsiaTheme="minorEastAsia" w:hAnsi="Cambria Math"/>
+          <w:lang w:val="en-GB"/>
+        </w:rPr>
+        <w:t>gain a positive velocity.</w:t>
       </w:r>
     </w:p>
     <w:p>
@@ -16430,7 +17312,7 @@
                     </pic:cNvPicPr>
                   </pic:nvPicPr>
                   <pic:blipFill rotWithShape="1">
-                    <a:blip r:embed="rId12" cstate="print">
+                    <a:blip r:embed="rId11" cstate="print">
                       <a:extLst>
                         <a:ext uri="{28A0092B-C50C-407E-A947-70E740481C1C}">
                           <a14:useLocalDpi xmlns:a14="http://schemas.microsoft.com/office/drawing/2010/main" val="0"/>
@@ -16471,7 +17353,7 @@
           <w:lang w:val="en-GB"/>
         </w:rPr>
         <w:drawing>
-          <wp:inline distT="0" distB="0" distL="0" distR="0" wp14:anchorId="7CA297D9" wp14:editId="6DF09346">
+          <wp:inline distT="0" distB="0" distL="0" distR="0" wp14:anchorId="7CA297D9" wp14:editId="6D663BCB">
             <wp:extent cx="5562600" cy="3837228"/>
             <wp:effectExtent l="0" t="0" r="0" b="0"/>
             <wp:docPr id="68" name="Picture 68"/>
@@ -16488,7 +17370,7 @@
                     </pic:cNvPicPr>
                   </pic:nvPicPr>
                   <pic:blipFill rotWithShape="1">
-                    <a:blip r:embed="rId13">
+                    <a:blip r:embed="rId12">
                       <a:extLst>
                         <a:ext uri="{28A0092B-C50C-407E-A947-70E740481C1C}">
                           <a14:useLocalDpi xmlns:a14="http://schemas.microsoft.com/office/drawing/2010/main" val="0"/>
@@ -16556,7 +17438,7 @@
                     </pic:cNvPicPr>
                   </pic:nvPicPr>
                   <pic:blipFill rotWithShape="1">
-                    <a:blip r:embed="rId14">
+                    <a:blip r:embed="rId13">
                       <a:extLst>
                         <a:ext uri="{28A0092B-C50C-407E-A947-70E740481C1C}">
                           <a14:useLocalDpi xmlns:a14="http://schemas.microsoft.com/office/drawing/2010/main" val="0"/>
@@ -16872,7 +17754,7 @@
           <w:iCs/>
           <w:lang w:val="en-GB"/>
         </w:rPr>
-        <w:t>Improvements</w:t>
+        <w:t>Changes and improvements</w:t>
       </w:r>
       <w:r>
         <w:rPr>

</xml_diff>

<commit_message>
Updated Report and other minor changes.
</commit_message>
<xml_diff>
--- a/documentation/Report.docx
+++ b/documentation/Report.docx
@@ -63,7 +63,21 @@
           <w:rFonts w:ascii="Cambria Math" w:hAnsi="Cambria Math"/>
           <w:lang w:val="en-GB"/>
         </w:rPr>
-        <w:t xml:space="preserve">This report is a supporting document of the MATLAB program developed by Sam Borkent, based on the paper </w:t>
+        <w:t xml:space="preserve">This report is a supporting document of the MATLAB </w:t>
+      </w:r>
+      <w:r>
+        <w:rPr>
+          <w:rFonts w:ascii="Cambria Math" w:hAnsi="Cambria Math"/>
+          <w:lang w:val="en-GB"/>
+        </w:rPr>
+        <w:t>model</w:t>
+      </w:r>
+      <w:r>
+        <w:rPr>
+          <w:rFonts w:ascii="Cambria Math" w:hAnsi="Cambria Math"/>
+          <w:lang w:val="en-GB"/>
+        </w:rPr>
+        <w:t xml:space="preserve"> developed by Sam Borkent, based on the paper </w:t>
       </w:r>
       <w:r>
         <w:rPr>
@@ -14186,14 +14200,7 @@
               <w:rFonts w:ascii="Cambria Math" w:eastAsiaTheme="minorEastAsia" w:hAnsi="Cambria Math"/>
               <w:lang w:val="en-GB"/>
             </w:rPr>
-            <m:t>R</m:t>
-          </m:r>
-          <m:r>
-            <w:rPr>
-              <w:rFonts w:ascii="Cambria Math" w:eastAsiaTheme="minorEastAsia" w:hAnsi="Cambria Math"/>
-              <w:lang w:val="en-GB"/>
-            </w:rPr>
-            <m:t>=</m:t>
+            <m:t>R=</m:t>
           </m:r>
           <m:f>
             <m:fPr>
@@ -14528,7 +14535,49 @@
           <w:rFonts w:ascii="Cambria Math" w:eastAsiaTheme="minorEastAsia" w:hAnsi="Cambria Math"/>
           <w:lang w:val="en-GB"/>
         </w:rPr>
-        <w:t xml:space="preserve"> old positions. Then the position of the remaining non-collided particles are updated to their new position. And lastly the collided particle get added back with their new velocity and position described above.</w:t>
+        <w:t xml:space="preserve"> old positions. Then the position of the remaining non-collided particles </w:t>
+      </w:r>
+      <w:r>
+        <w:rPr>
+          <w:rFonts w:ascii="Cambria Math" w:eastAsiaTheme="minorEastAsia" w:hAnsi="Cambria Math"/>
+          <w:lang w:val="en-GB"/>
+        </w:rPr>
+        <w:t>is</w:t>
+      </w:r>
+      <w:r>
+        <w:rPr>
+          <w:rFonts w:ascii="Cambria Math" w:eastAsiaTheme="minorEastAsia" w:hAnsi="Cambria Math"/>
+          <w:lang w:val="en-GB"/>
+        </w:rPr>
+        <w:t xml:space="preserve"> updated to their new position. And lastly the collided particle</w:t>
+      </w:r>
+      <w:r>
+        <w:rPr>
+          <w:rFonts w:ascii="Cambria Math" w:eastAsiaTheme="minorEastAsia" w:hAnsi="Cambria Math"/>
+          <w:lang w:val="en-GB"/>
+        </w:rPr>
+        <w:t>s</w:t>
+      </w:r>
+      <w:r>
+        <w:rPr>
+          <w:rFonts w:ascii="Cambria Math" w:eastAsiaTheme="minorEastAsia" w:hAnsi="Cambria Math"/>
+          <w:lang w:val="en-GB"/>
+        </w:rPr>
+        <w:t xml:space="preserve"> </w:t>
+      </w:r>
+      <w:r>
+        <w:rPr>
+          <w:rFonts w:ascii="Cambria Math" w:eastAsiaTheme="minorEastAsia" w:hAnsi="Cambria Math"/>
+          <w:lang w:val="en-GB"/>
+        </w:rPr>
+        <w:t>get</w:t>
+      </w:r>
+      <w:r>
+        <w:rPr>
+          <w:rFonts w:ascii="Cambria Math" w:eastAsiaTheme="minorEastAsia" w:hAnsi="Cambria Math"/>
+          <w:lang w:val="en-GB"/>
+        </w:rPr>
+        <w:t xml:space="preserve"> added back with their new velocity and position described above.</w:t>
       </w:r>
     </w:p>
     <w:p>
@@ -15143,14 +15192,7 @@
           <w:rFonts w:ascii="Cambria Math" w:eastAsiaTheme="minorEastAsia" w:hAnsi="Cambria Math"/>
           <w:lang w:val="en-GB"/>
         </w:rPr>
-        <w:t>Particles</w:t>
-      </w:r>
-      <w:r>
-        <w:rPr>
-          <w:rFonts w:ascii="Cambria Math" w:eastAsiaTheme="minorEastAsia" w:hAnsi="Cambria Math"/>
-          <w:lang w:val="en-GB"/>
-        </w:rPr>
-        <w:t xml:space="preserve"> could have any number of velocities. Arrays with variable length tend to be slow, as every time the array gets resized its values have to be stored in a new place in memory. Also, every time the velocity is used it has to be rounded, so the particle position is a discreet value fitting the spatial and temporal resolutions. Instead, the number of velocities should be compatible with the length of the radial bins and the duration of one time step, so </w:t>
+        <w:t xml:space="preserve">Particles could have any number of velocities. Arrays with variable length tend to be slow, as every time the array gets resized its values have to be stored in a new place in memory. Also, every time the velocity is used it has to be rounded, so the particle position is a discreet value fitting the spatial and temporal resolutions. Instead, the number of velocities should be compatible with the length of the radial bins and the duration of one time step, so </w:t>
       </w:r>
       <m:oMath>
         <m:sSub>
@@ -15393,21 +15435,7 @@
           <w:rFonts w:ascii="Cambria Math" w:eastAsiaTheme="minorEastAsia" w:hAnsi="Cambria Math"/>
           <w:lang w:val="en-GB"/>
         </w:rPr>
-        <w:t xml:space="preserve"> Additionally, s</w:t>
-      </w:r>
-      <w:r>
-        <w:rPr>
-          <w:rFonts w:ascii="Cambria Math" w:eastAsiaTheme="minorEastAsia" w:hAnsi="Cambria Math"/>
-          <w:lang w:val="en-GB"/>
-        </w:rPr>
-        <w:t>tructs do not give a clear idea of how data is stored in memory. In modern computers the time it takes to access and write to memory has become the bottleneck in a lot of computations. If multiple values have to be called within one loop it can save a significant amount of time if these values are stored close together in memory. Using structs and using two different data structures for the plasma and background gas particles makes it difficult to guarantee this</w:t>
-      </w:r>
-      <w:r>
-        <w:rPr>
-          <w:rFonts w:ascii="Cambria Math" w:eastAsiaTheme="minorEastAsia" w:hAnsi="Cambria Math"/>
-          <w:lang w:val="en-GB"/>
-        </w:rPr>
-        <w:t>.</w:t>
+        <w:t xml:space="preserve"> Additionally, structs do not give a clear idea of how data is stored in memory. In modern computers the time it takes to access and write to memory has become the bottleneck in a lot of computations. If multiple values have to be called within one loop it can save a significant amount of time if these values are stored close together in memory. Using structs and using two different data structures for the plasma and background gas particles makes it difficult to guarantee this.</w:t>
       </w:r>
       <w:r>
         <w:rPr>
@@ -19832,6 +19860,31 @@
         <w:jc w:val="both"/>
         <w:rPr>
           <w:rFonts w:ascii="Cambria Math" w:eastAsiaTheme="minorEastAsia" w:hAnsi="Cambria Math"/>
+          <w:sz w:val="24"/>
+          <w:szCs w:val="24"/>
+          <w:u w:val="single"/>
+          <w:lang w:val="en-GB"/>
+        </w:rPr>
+      </w:pPr>
+      <w:r>
+        <w:rPr>
+          <w:rFonts w:ascii="Cambria Math" w:eastAsiaTheme="minorEastAsia" w:hAnsi="Cambria Math"/>
+          <w:sz w:val="24"/>
+          <w:szCs w:val="24"/>
+          <w:u w:val="single"/>
+          <w:lang w:val="en-GB"/>
+        </w:rPr>
+        <w:t>NOT COMPLETE, SEE PRESENTATION FOR MORE RESULTS!</w:t>
+      </w:r>
+    </w:p>
+    <w:p>
+      <w:pPr>
+        <w:tabs>
+          <w:tab w:val="left" w:pos="1440"/>
+        </w:tabs>
+        <w:jc w:val="both"/>
+        <w:rPr>
+          <w:rFonts w:ascii="Cambria Math" w:eastAsiaTheme="minorEastAsia" w:hAnsi="Cambria Math"/>
           <w:b/>
           <w:bCs/>
           <w:i/>
@@ -20425,21 +20478,7 @@
           <w:lang w:val="en-GB"/>
         </w:rPr>
         <w:lastRenderedPageBreak/>
-        <w:t xml:space="preserve">The overlap between the curves of the different species can be seen as a ratio of plasma particles than could interact with each other through collisions if no collisions with the background gas take place. </w:t>
-      </w:r>
-      <w:r>
-        <w:rPr>
-          <w:rFonts w:ascii="Cambria Math" w:eastAsiaTheme="minorEastAsia" w:hAnsi="Cambria Math"/>
-          <w:lang w:val="en-GB"/>
-        </w:rPr>
-        <w:t>Note that</w:t>
-      </w:r>
-      <w:r>
-        <w:rPr>
-          <w:rFonts w:ascii="Cambria Math" w:eastAsiaTheme="minorEastAsia" w:hAnsi="Cambria Math"/>
-          <w:lang w:val="en-GB"/>
-        </w:rPr>
-        <w:t xml:space="preserve"> if light plasma particles collide with heavier background gas particles their velocity direction is inversed, and they will propagate towards the target, and towards the slower plasma particles. This could result in an increase in the number of inner-plasma collisions, although it is also possible for a backwards propagating plasma particle to collide again with a heavier background gas particles and regain a positive velocity.</w:t>
+        <w:t>The overlap between the curves of the different species can be seen as a ratio of plasma particles than could interact with each other through collisions if no collisions with the background gas take place. Note that if light plasma particles collide with heavier background gas particles their velocity direction is inversed, and they will propagate towards the target, and towards the slower plasma particles. This could result in an increase in the number of inner-plasma collisions, although it is also possible for a backwards propagating plasma particle to collide again with a heavier background gas particles and regain a positive velocity.</w:t>
       </w:r>
     </w:p>
     <w:p>
@@ -20455,14 +20494,7 @@
           <w:rFonts w:ascii="Cambria Math" w:eastAsiaTheme="minorEastAsia" w:hAnsi="Cambria Math"/>
           <w:lang w:val="en-GB"/>
         </w:rPr>
-        <w:t>Using this distribution</w:t>
-      </w:r>
-      <w:r>
-        <w:rPr>
-          <w:rFonts w:ascii="Cambria Math" w:eastAsiaTheme="minorEastAsia" w:hAnsi="Cambria Math"/>
-          <w:lang w:val="en-GB"/>
-        </w:rPr>
-        <w:t xml:space="preserve"> the oxygen and metals </w:t>
+        <w:t xml:space="preserve">Using this distribution the oxygen and metals </w:t>
       </w:r>
       <w:r>
         <w:rPr>
@@ -21260,7 +21292,7 @@
           <w:rFonts w:ascii="Cambria Math" w:eastAsiaTheme="minorEastAsia" w:hAnsi="Cambria Math"/>
           <w:lang w:val="en-GB"/>
         </w:rPr>
-        <w:t>Allowing backwards moving particles to collide with target surface and change direction.</w:t>
+        <w:t>Allowing highly kinetic particles to reflect of the substrate surface and change direction.</w:t>
       </w:r>
     </w:p>
     <w:p>
@@ -21281,11 +21313,311 @@
           <w:rFonts w:ascii="Cambria Math" w:eastAsiaTheme="minorEastAsia" w:hAnsi="Cambria Math"/>
           <w:lang w:val="en-GB"/>
         </w:rPr>
-        <w:t>Allowing highly kinetic particles to reflect of the substrate surface and change direction.</w:t>
+        <w:t>The order of operations of the model has to be altered. Now particles get updated in order of their location in space. In reality everything happens at once, but a computer can only compute one thing at a time, so a better order of operations has to be thought of. If we assume that faster moving particles have a higher collision probability, it makes sense to update the particles in order of their speed instead of their location.</w:t>
       </w:r>
     </w:p>
     <w:p>
       <w:pPr>
+        <w:pStyle w:val="ListParagraph"/>
+        <w:numPr>
+          <w:ilvl w:val="0"/>
+          <w:numId w:val="10"/>
+        </w:numPr>
+        <w:jc w:val="both"/>
+        <w:rPr>
+          <w:rFonts w:ascii="Cambria Math" w:eastAsiaTheme="minorEastAsia" w:hAnsi="Cambria Math"/>
+          <w:lang w:val="en-GB"/>
+        </w:rPr>
+      </w:pPr>
+      <w:r>
+        <w:rPr>
+          <w:rFonts w:ascii="Cambria Math" w:eastAsiaTheme="minorEastAsia" w:hAnsi="Cambria Math"/>
+          <w:lang w:val="en-GB"/>
+        </w:rPr>
+        <w:t xml:space="preserve">Keeping track of number of collisions per particle (or in this implementation collided and non-collided) is mainly for plotting purposes, as it better visualizes which particles have interacted and which have not. Alternatively, the plots could be separated in highly kinetic </w:t>
+      </w:r>
+      <w:r>
+        <w:rPr>
+          <w:rFonts w:ascii="Cambria Math" w:eastAsiaTheme="minorEastAsia" w:hAnsi="Cambria Math"/>
+          <w:lang w:val="en-GB"/>
+        </w:rPr>
+        <w:lastRenderedPageBreak/>
+        <w:t>particles, and less kinetic particles. For example, the initial RMS velocity could be used as threshold for if a particle is considered highly kinetic or not. Additionally, it could be useful to plot particles with negative and zero velocity separately to visualize their propagation direction.</w:t>
+      </w:r>
+    </w:p>
+    <w:p>
+      <w:pPr>
+        <w:pStyle w:val="ListParagraph"/>
+        <w:numPr>
+          <w:ilvl w:val="0"/>
+          <w:numId w:val="10"/>
+        </w:numPr>
+        <w:jc w:val="both"/>
+        <w:rPr>
+          <w:rFonts w:ascii="Cambria Math" w:eastAsiaTheme="minorEastAsia" w:hAnsi="Cambria Math"/>
+          <w:lang w:val="en-GB"/>
+        </w:rPr>
+      </w:pPr>
+      <w:r>
+        <w:rPr>
+          <w:rFonts w:ascii="Cambria Math" w:eastAsiaTheme="minorEastAsia" w:hAnsi="Cambria Math"/>
+          <w:lang w:val="en-GB"/>
+        </w:rPr>
+        <w:t xml:space="preserve">Try to divide space into equal volume bins instead of equal distance bins. </w:t>
+      </w:r>
+      <w:r>
+        <w:rPr>
+          <w:rFonts w:ascii="Cambria Math" w:eastAsiaTheme="minorEastAsia" w:hAnsi="Cambria Math"/>
+          <w:lang w:val="en-GB"/>
+        </w:rPr>
+        <w:t xml:space="preserve">If there is </w:t>
+      </w:r>
+      <m:oMath>
+        <m:r>
+          <w:rPr>
+            <w:rFonts w:ascii="Cambria Math" w:eastAsiaTheme="minorEastAsia" w:hAnsi="Cambria Math"/>
+            <w:lang w:val="en-GB"/>
+          </w:rPr>
+          <m:t>N</m:t>
+        </m:r>
+      </m:oMath>
+      <w:r>
+        <w:rPr>
+          <w:rFonts w:ascii="Cambria Math" w:eastAsiaTheme="minorEastAsia" w:hAnsi="Cambria Math"/>
+          <w:lang w:val="en-GB"/>
+        </w:rPr>
+        <w:t xml:space="preserve"> radial segments, with </w:t>
+      </w:r>
+      <m:oMath>
+        <m:sSub>
+          <m:sSubPr>
+            <m:ctrlPr>
+              <w:rPr>
+                <w:rFonts w:ascii="Cambria Math" w:eastAsiaTheme="minorEastAsia" w:hAnsi="Cambria Math"/>
+                <w:i/>
+                <w:lang w:val="en-GB"/>
+              </w:rPr>
+            </m:ctrlPr>
+          </m:sSubPr>
+          <m:e>
+            <m:r>
+              <w:rPr>
+                <w:rFonts w:ascii="Cambria Math" w:eastAsiaTheme="minorEastAsia" w:hAnsi="Cambria Math"/>
+                <w:lang w:val="en-GB"/>
+              </w:rPr>
+              <m:t>r</m:t>
+            </m:r>
+          </m:e>
+          <m:sub>
+            <m:r>
+              <w:rPr>
+                <w:rFonts w:ascii="Cambria Math" w:eastAsiaTheme="minorEastAsia" w:hAnsi="Cambria Math"/>
+                <w:lang w:val="en-GB"/>
+              </w:rPr>
+              <m:t>N</m:t>
+            </m:r>
+          </m:sub>
+        </m:sSub>
+      </m:oMath>
+      <w:r>
+        <w:rPr>
+          <w:rFonts w:ascii="Cambria Math" w:eastAsiaTheme="minorEastAsia" w:hAnsi="Cambria Math"/>
+          <w:lang w:val="en-GB"/>
+        </w:rPr>
+        <w:t xml:space="preserve"> being the final radial segment, then segment </w:t>
+      </w:r>
+      <m:oMath>
+        <m:sSub>
+          <m:sSubPr>
+            <m:ctrlPr>
+              <w:rPr>
+                <w:rFonts w:ascii="Cambria Math" w:eastAsiaTheme="minorEastAsia" w:hAnsi="Cambria Math"/>
+                <w:i/>
+                <w:lang w:val="en-GB"/>
+              </w:rPr>
+            </m:ctrlPr>
+          </m:sSubPr>
+          <m:e>
+            <m:r>
+              <w:rPr>
+                <w:rFonts w:ascii="Cambria Math" w:eastAsiaTheme="minorEastAsia" w:hAnsi="Cambria Math"/>
+                <w:lang w:val="en-GB"/>
+              </w:rPr>
+              <m:t>r</m:t>
+            </m:r>
+          </m:e>
+          <m:sub>
+            <m:r>
+              <w:rPr>
+                <w:rFonts w:ascii="Cambria Math" w:eastAsiaTheme="minorEastAsia" w:hAnsi="Cambria Math"/>
+                <w:lang w:val="en-GB"/>
+              </w:rPr>
+              <m:t>n</m:t>
+            </m:r>
+          </m:sub>
+        </m:sSub>
+      </m:oMath>
+      <w:r>
+        <w:rPr>
+          <w:rFonts w:ascii="Cambria Math" w:eastAsiaTheme="minorEastAsia" w:hAnsi="Cambria Math"/>
+          <w:lang w:val="en-GB"/>
+        </w:rPr>
+        <w:t xml:space="preserve"> is located at:</w:t>
+      </w:r>
+    </w:p>
+    <w:p>
+      <w:pPr>
+        <w:jc w:val="both"/>
+        <w:rPr>
+          <w:rFonts w:ascii="Cambria Math" w:eastAsiaTheme="minorEastAsia" w:hAnsi="Cambria Math"/>
+          <w:lang w:val="en-GB"/>
+        </w:rPr>
+      </w:pPr>
+      <m:oMathPara>
+        <m:oMath>
+          <m:sSub>
+            <m:sSubPr>
+              <m:ctrlPr>
+                <w:rPr>
+                  <w:rFonts w:ascii="Cambria Math" w:eastAsiaTheme="minorEastAsia" w:hAnsi="Cambria Math"/>
+                  <w:i/>
+                  <w:lang w:val="en-GB"/>
+                </w:rPr>
+              </m:ctrlPr>
+            </m:sSubPr>
+            <m:e>
+              <m:r>
+                <w:rPr>
+                  <w:rFonts w:ascii="Cambria Math" w:eastAsiaTheme="minorEastAsia" w:hAnsi="Cambria Math"/>
+                  <w:lang w:val="en-GB"/>
+                </w:rPr>
+                <m:t>r</m:t>
+              </m:r>
+            </m:e>
+            <m:sub>
+              <m:r>
+                <w:rPr>
+                  <w:rFonts w:ascii="Cambria Math" w:eastAsiaTheme="minorEastAsia" w:hAnsi="Cambria Math"/>
+                  <w:lang w:val="en-GB"/>
+                </w:rPr>
+                <m:t>n</m:t>
+              </m:r>
+            </m:sub>
+          </m:sSub>
+          <m:r>
+            <w:rPr>
+              <w:rFonts w:ascii="Cambria Math" w:eastAsiaTheme="minorEastAsia" w:hAnsi="Cambria Math"/>
+              <w:lang w:val="en-GB"/>
+            </w:rPr>
+            <m:t>=</m:t>
+          </m:r>
+          <m:rad>
+            <m:radPr>
+              <m:degHide m:val="1"/>
+              <m:ctrlPr>
+                <w:rPr>
+                  <w:rFonts w:ascii="Cambria Math" w:eastAsiaTheme="minorEastAsia" w:hAnsi="Cambria Math"/>
+                  <w:i/>
+                  <w:lang w:val="en-GB"/>
+                </w:rPr>
+              </m:ctrlPr>
+            </m:radPr>
+            <m:deg/>
+            <m:e>
+              <m:f>
+                <m:fPr>
+                  <m:ctrlPr>
+                    <w:rPr>
+                      <w:rFonts w:ascii="Cambria Math" w:eastAsiaTheme="minorEastAsia" w:hAnsi="Cambria Math"/>
+                      <w:i/>
+                      <w:lang w:val="en-GB"/>
+                    </w:rPr>
+                  </m:ctrlPr>
+                </m:fPr>
+                <m:num>
+                  <m:r>
+                    <w:rPr>
+                      <w:rFonts w:ascii="Cambria Math" w:eastAsiaTheme="minorEastAsia" w:hAnsi="Cambria Math"/>
+                      <w:lang w:val="en-GB"/>
+                    </w:rPr>
+                    <m:t>n</m:t>
+                  </m:r>
+                </m:num>
+                <m:den>
+                  <m:r>
+                    <w:rPr>
+                      <w:rFonts w:ascii="Cambria Math" w:eastAsiaTheme="minorEastAsia" w:hAnsi="Cambria Math"/>
+                      <w:lang w:val="en-GB"/>
+                    </w:rPr>
+                    <m:t>N</m:t>
+                  </m:r>
+                </m:den>
+              </m:f>
+            </m:e>
+          </m:rad>
+          <m:sSub>
+            <m:sSubPr>
+              <m:ctrlPr>
+                <w:rPr>
+                  <w:rFonts w:ascii="Cambria Math" w:eastAsiaTheme="minorEastAsia" w:hAnsi="Cambria Math"/>
+                  <w:i/>
+                  <w:lang w:val="en-GB"/>
+                </w:rPr>
+              </m:ctrlPr>
+            </m:sSubPr>
+            <m:e>
+              <m:r>
+                <w:rPr>
+                  <w:rFonts w:ascii="Cambria Math" w:eastAsiaTheme="minorEastAsia" w:hAnsi="Cambria Math"/>
+                  <w:lang w:val="en-GB"/>
+                </w:rPr>
+                <m:t>r</m:t>
+              </m:r>
+            </m:e>
+            <m:sub>
+              <m:r>
+                <w:rPr>
+                  <w:rFonts w:ascii="Cambria Math" w:eastAsiaTheme="minorEastAsia" w:hAnsi="Cambria Math"/>
+                  <w:lang w:val="en-GB"/>
+                </w:rPr>
+                <m:t>N</m:t>
+              </m:r>
+            </m:sub>
+          </m:sSub>
+        </m:oMath>
+      </m:oMathPara>
+    </w:p>
+    <w:p>
+      <w:pPr>
+        <w:pStyle w:val="ListParagraph"/>
+        <w:jc w:val="both"/>
+        <w:rPr>
+          <w:rFonts w:ascii="Cambria Math" w:eastAsiaTheme="minorEastAsia" w:hAnsi="Cambria Math"/>
+          <w:lang w:val="en-GB"/>
+        </w:rPr>
+      </w:pPr>
+      <w:r>
+        <w:rPr>
+          <w:rFonts w:ascii="Cambria Math" w:eastAsiaTheme="minorEastAsia" w:hAnsi="Cambria Math"/>
+          <w:lang w:val="en-GB"/>
+        </w:rPr>
+        <w:t xml:space="preserve">This ensures equal volume for each spatial bin. The downside of this approach is that no longer each velocity </w:t>
+      </w:r>
+      <w:r>
+        <w:rPr>
+          <w:rFonts w:ascii="Cambria Math" w:eastAsiaTheme="minorEastAsia" w:hAnsi="Cambria Math"/>
+          <w:lang w:val="en-GB"/>
+        </w:rPr>
+        <w:t xml:space="preserve">exactly </w:t>
+      </w:r>
+      <w:r>
+        <w:rPr>
+          <w:rFonts w:ascii="Cambria Math" w:eastAsiaTheme="minorEastAsia" w:hAnsi="Cambria Math"/>
+          <w:lang w:val="en-GB"/>
+        </w:rPr>
+        <w:t>maps to</w:t>
+      </w:r>
+      <w:r>
         <w:rPr>
           <w:rFonts w:ascii="Cambria Math" w:eastAsiaTheme="minorEastAsia" w:hAnsi="Cambria Math"/>
           <w:b/>
@@ -21294,8 +21626,150 @@
           <w:iCs/>
           <w:lang w:val="en-GB"/>
         </w:rPr>
-      </w:pPr>
-      <w:r>
+        <w:t xml:space="preserve"> </w:t>
+      </w:r>
+      <w:r>
+        <w:rPr>
+          <w:rFonts w:ascii="Cambria Math" w:eastAsiaTheme="minorEastAsia" w:hAnsi="Cambria Math"/>
+          <w:lang w:val="en-GB"/>
+        </w:rPr>
+        <w:t>a distance</w:t>
+      </w:r>
+      <w:r>
+        <w:rPr>
+          <w:rFonts w:ascii="Cambria Math" w:eastAsiaTheme="minorEastAsia" w:hAnsi="Cambria Math"/>
+          <w:lang w:val="en-GB"/>
+        </w:rPr>
+        <w:t xml:space="preserve"> in radial bins</w:t>
+      </w:r>
+      <w:r>
+        <w:rPr>
+          <w:rFonts w:ascii="Cambria Math" w:eastAsiaTheme="minorEastAsia" w:hAnsi="Cambria Math"/>
+          <w:lang w:val="en-GB"/>
+        </w:rPr>
+        <w:t xml:space="preserve">, so </w:t>
+      </w:r>
+      <m:oMath>
+        <m:sSub>
+          <m:sSubPr>
+            <m:ctrlPr>
+              <w:rPr>
+                <w:rFonts w:ascii="Cambria Math" w:eastAsiaTheme="minorEastAsia" w:hAnsi="Cambria Math"/>
+                <w:i/>
+                <w:lang w:val="en-GB"/>
+              </w:rPr>
+            </m:ctrlPr>
+          </m:sSubPr>
+          <m:e>
+            <m:r>
+              <w:rPr>
+                <w:rFonts w:ascii="Cambria Math" w:eastAsiaTheme="minorEastAsia" w:hAnsi="Cambria Math"/>
+                <w:lang w:val="en-GB"/>
+              </w:rPr>
+              <m:t>v</m:t>
+            </m:r>
+          </m:e>
+          <m:sub>
+            <m:r>
+              <w:rPr>
+                <w:rFonts w:ascii="Cambria Math" w:eastAsiaTheme="minorEastAsia" w:hAnsi="Cambria Math"/>
+                <w:lang w:val="en-GB"/>
+              </w:rPr>
+              <m:t>1</m:t>
+            </m:r>
+          </m:sub>
+        </m:sSub>
+      </m:oMath>
+      <w:r>
+        <w:rPr>
+          <w:rFonts w:ascii="Cambria Math" w:eastAsiaTheme="minorEastAsia" w:hAnsi="Cambria Math"/>
+          <w:lang w:val="en-GB"/>
+        </w:rPr>
+        <w:t xml:space="preserve"> travels one radial bin per timestep,</w:t>
+      </w:r>
+      <w:r>
+        <w:rPr>
+          <w:rFonts w:ascii="Cambria Math" w:eastAsiaTheme="minorEastAsia" w:hAnsi="Cambria Math"/>
+          <w:lang w:val="en-GB"/>
+        </w:rPr>
+        <w:t xml:space="preserve"> </w:t>
+      </w:r>
+      <w:r>
+        <w:rPr>
+          <w:rFonts w:ascii="Cambria Math" w:eastAsiaTheme="minorEastAsia" w:hAnsi="Cambria Math"/>
+          <w:lang w:val="en-GB"/>
+        </w:rPr>
+        <w:t xml:space="preserve">and </w:t>
+      </w:r>
+      <m:oMath>
+        <m:sSub>
+          <m:sSubPr>
+            <m:ctrlPr>
+              <w:rPr>
+                <w:rFonts w:ascii="Cambria Math" w:eastAsiaTheme="minorEastAsia" w:hAnsi="Cambria Math"/>
+                <w:i/>
+                <w:lang w:val="en-GB"/>
+              </w:rPr>
+            </m:ctrlPr>
+          </m:sSubPr>
+          <m:e>
+            <m:r>
+              <w:rPr>
+                <w:rFonts w:ascii="Cambria Math" w:eastAsiaTheme="minorEastAsia" w:hAnsi="Cambria Math"/>
+                <w:lang w:val="en-GB"/>
+              </w:rPr>
+              <m:t>v</m:t>
+            </m:r>
+          </m:e>
+          <m:sub>
+            <m:r>
+              <w:rPr>
+                <w:rFonts w:ascii="Cambria Math" w:eastAsiaTheme="minorEastAsia" w:hAnsi="Cambria Math"/>
+                <w:lang w:val="en-GB"/>
+              </w:rPr>
+              <m:t>2</m:t>
+            </m:r>
+          </m:sub>
+        </m:sSub>
+      </m:oMath>
+      <w:r>
+        <w:rPr>
+          <w:rFonts w:ascii="Cambria Math" w:eastAsiaTheme="minorEastAsia" w:hAnsi="Cambria Math"/>
+          <w:lang w:val="en-GB"/>
+        </w:rPr>
+        <w:t xml:space="preserve"> travels two radial bins per timestep, etc. This makes the choice of resolution in time, space and velocity not a</w:t>
+      </w:r>
+      <w:r>
+        <w:rPr>
+          <w:rFonts w:ascii="Cambria Math" w:eastAsiaTheme="minorEastAsia" w:hAnsi="Cambria Math"/>
+          <w:lang w:val="en-GB"/>
+        </w:rPr>
+        <w:t>s</w:t>
+      </w:r>
+      <w:r>
+        <w:rPr>
+          <w:rFonts w:ascii="Cambria Math" w:eastAsiaTheme="minorEastAsia" w:hAnsi="Cambria Math"/>
+          <w:lang w:val="en-GB"/>
+        </w:rPr>
+        <w:t xml:space="preserve"> </w:t>
+      </w:r>
+      <w:r>
+        <w:rPr>
+          <w:rFonts w:ascii="Cambria Math" w:eastAsiaTheme="minorEastAsia" w:hAnsi="Cambria Math"/>
+          <w:lang w:val="en-GB"/>
+        </w:rPr>
+        <w:t>clear cut</w:t>
+      </w:r>
+      <w:r>
+        <w:rPr>
+          <w:rFonts w:ascii="Cambria Math" w:eastAsiaTheme="minorEastAsia" w:hAnsi="Cambria Math"/>
+          <w:lang w:val="en-GB"/>
+        </w:rPr>
+        <w:t>.</w:t>
+      </w:r>
+    </w:p>
+    <w:p>
+      <w:pPr>
         <w:rPr>
           <w:rFonts w:ascii="Cambria Math" w:eastAsiaTheme="minorEastAsia" w:hAnsi="Cambria Math"/>
           <w:b/>
@@ -21304,12 +21778,8 @@
           <w:iCs/>
           <w:lang w:val="en-GB"/>
         </w:rPr>
-        <w:br w:type="page"/>
-      </w:r>
-    </w:p>
-    <w:p>
-      <w:pPr>
-        <w:jc w:val="both"/>
+      </w:pPr>
+      <w:r>
         <w:rPr>
           <w:rFonts w:ascii="Cambria Math" w:eastAsiaTheme="minorEastAsia" w:hAnsi="Cambria Math"/>
           <w:b/>
@@ -21318,8 +21788,12 @@
           <w:iCs/>
           <w:lang w:val="en-GB"/>
         </w:rPr>
-      </w:pPr>
-      <w:r>
+        <w:br w:type="page"/>
+      </w:r>
+    </w:p>
+    <w:p>
+      <w:pPr>
+        <w:jc w:val="both"/>
         <w:rPr>
           <w:rFonts w:ascii="Cambria Math" w:eastAsiaTheme="minorEastAsia" w:hAnsi="Cambria Math"/>
           <w:b/>
@@ -21328,9 +21802,7 @@
           <w:iCs/>
           <w:lang w:val="en-GB"/>
         </w:rPr>
-        <w:lastRenderedPageBreak/>
-        <w:t>Proposal</w:t>
-      </w:r>
+      </w:pPr>
       <w:r>
         <w:rPr>
           <w:rFonts w:ascii="Cambria Math" w:eastAsiaTheme="minorEastAsia" w:hAnsi="Cambria Math"/>
@@ -21340,7 +21812,8 @@
           <w:iCs/>
           <w:lang w:val="en-GB"/>
         </w:rPr>
-        <w:t xml:space="preserve"> for an implementation of including </w:t>
+        <w:lastRenderedPageBreak/>
+        <w:t>Proposal</w:t>
       </w:r>
       <w:r>
         <w:rPr>
@@ -21351,7 +21824,7 @@
           <w:iCs/>
           <w:lang w:val="en-GB"/>
         </w:rPr>
-        <w:t xml:space="preserve">collisions between all </w:t>
+        <w:t xml:space="preserve"> for an implementation of including </w:t>
       </w:r>
       <w:r>
         <w:rPr>
@@ -21362,6 +21835,17 @@
           <w:iCs/>
           <w:lang w:val="en-GB"/>
         </w:rPr>
+        <w:t xml:space="preserve">collisions between all </w:t>
+      </w:r>
+      <w:r>
+        <w:rPr>
+          <w:rFonts w:ascii="Cambria Math" w:eastAsiaTheme="minorEastAsia" w:hAnsi="Cambria Math"/>
+          <w:b/>
+          <w:bCs/>
+          <w:i/>
+          <w:iCs/>
+          <w:lang w:val="en-GB"/>
+        </w:rPr>
         <w:t>species</w:t>
       </w:r>
     </w:p>
@@ -21471,7 +21955,706 @@
           <w:rFonts w:ascii="Cambria Math" w:eastAsiaTheme="minorEastAsia" w:hAnsi="Cambria Math"/>
           <w:lang w:val="en-GB"/>
         </w:rPr>
-        <w:t xml:space="preserve"> I do not have an explanation as to how Wijnand’s model was able to roughly match experiment while using this approximation.</w:t>
+        <w:t xml:space="preserve"> </w:t>
+      </w:r>
+    </w:p>
+    <w:p>
+      <w:pPr>
+        <w:jc w:val="both"/>
+        <w:rPr>
+          <w:rFonts w:ascii="Cambria Math" w:eastAsiaTheme="minorEastAsia" w:hAnsi="Cambria Math"/>
+          <w:lang w:val="en-GB"/>
+        </w:rPr>
+      </w:pPr>
+      <w:r>
+        <w:rPr>
+          <w:rFonts w:ascii="Cambria Math" w:eastAsiaTheme="minorEastAsia" w:hAnsi="Cambria Math"/>
+          <w:lang w:val="en-GB"/>
+        </w:rPr>
+        <w:t xml:space="preserve">If </w:t>
+      </w:r>
+      <w:r>
+        <w:rPr>
+          <w:rFonts w:ascii="Cambria Math" w:eastAsiaTheme="minorEastAsia" w:hAnsi="Cambria Math"/>
+          <w:lang w:val="en-GB"/>
+        </w:rPr>
+        <w:t>c</w:t>
+      </w:r>
+      <w:r>
+        <w:rPr>
+          <w:rFonts w:ascii="Cambria Math" w:eastAsiaTheme="minorEastAsia" w:hAnsi="Cambria Math"/>
+          <w:lang w:val="en-GB"/>
+        </w:rPr>
+        <w:t>ollisions between all particles</w:t>
+      </w:r>
+      <w:r>
+        <w:rPr>
+          <w:rFonts w:ascii="Cambria Math" w:eastAsiaTheme="minorEastAsia" w:hAnsi="Cambria Math"/>
+          <w:lang w:val="en-GB"/>
+        </w:rPr>
+        <w:t xml:space="preserve"> are included</w:t>
+      </w:r>
+      <w:r>
+        <w:rPr>
+          <w:rFonts w:ascii="Cambria Math" w:eastAsiaTheme="minorEastAsia" w:hAnsi="Cambria Math"/>
+          <w:lang w:val="en-GB"/>
+        </w:rPr>
+        <w:t>, the number of collisions per individual plasma particle is expected to become high, so tracking the number of collisions per particle might not be as useful anymore for the plasma particles, as every plasma particle is expected to collide many times during the first moments of expansion where the very high particle densities occur. However, it is still useful for separating the background gas particles in</w:t>
+      </w:r>
+      <w:r>
+        <w:rPr>
+          <w:rFonts w:ascii="Cambria Math" w:eastAsiaTheme="minorEastAsia" w:hAnsi="Cambria Math"/>
+          <w:lang w:val="en-GB"/>
+        </w:rPr>
+        <w:t xml:space="preserve"> number of collided and non-collided particles, so its easily visible which part of the background gas is energized. Alternatively, this could be achieved by plotting the zero and non-zero velocity particles separately.</w:t>
+      </w:r>
+      <w:r>
+        <w:rPr>
+          <w:rFonts w:ascii="Cambria Math" w:eastAsiaTheme="minorEastAsia" w:hAnsi="Cambria Math"/>
+          <w:lang w:val="en-GB"/>
+        </w:rPr>
+        <w:t xml:space="preserve"> If the number of collisions per individual particle is not important anymore, the model can be reduced with one dimension, so an 3D matrix remains.</w:t>
+      </w:r>
+    </w:p>
+    <w:p>
+      <w:pPr>
+        <w:rPr>
+          <w:rFonts w:ascii="Cambria Math" w:eastAsiaTheme="minorEastAsia" w:hAnsi="Cambria Math"/>
+          <w:lang w:val="en-GB"/>
+        </w:rPr>
+      </w:pPr>
+      <w:r>
+        <w:rPr>
+          <w:rFonts w:ascii="Cambria Math" w:eastAsiaTheme="minorEastAsia" w:hAnsi="Cambria Math"/>
+          <w:lang w:val="en-GB"/>
+        </w:rPr>
+        <w:t>To implement collisions between all particles, the model has to be restructured, as the current collision calculation method is too slow and requires millions of loops.</w:t>
+      </w:r>
+      <w:r>
+        <w:rPr>
+          <w:rFonts w:ascii="Cambria Math" w:eastAsiaTheme="minorEastAsia" w:hAnsi="Cambria Math"/>
+          <w:lang w:val="en-GB"/>
+        </w:rPr>
+        <w:t xml:space="preserve"> The following method was envisioned:</w:t>
+      </w:r>
+    </w:p>
+    <w:p>
+      <w:pPr>
+        <w:pStyle w:val="ListParagraph"/>
+        <w:numPr>
+          <w:ilvl w:val="0"/>
+          <w:numId w:val="16"/>
+        </w:numPr>
+        <w:jc w:val="both"/>
+        <w:rPr>
+          <w:rFonts w:ascii="Cambria Math" w:eastAsiaTheme="minorEastAsia" w:hAnsi="Cambria Math"/>
+          <w:lang w:val="en-GB"/>
+        </w:rPr>
+      </w:pPr>
+      <w:r>
+        <w:rPr>
+          <w:rFonts w:ascii="Cambria Math" w:eastAsiaTheme="minorEastAsia" w:hAnsi="Cambria Math"/>
+          <w:lang w:val="en-GB"/>
+        </w:rPr>
+        <w:t>Loop through all particle speeds</w:t>
+      </w:r>
+    </w:p>
+    <w:p>
+      <w:pPr>
+        <w:pStyle w:val="ListParagraph"/>
+        <w:numPr>
+          <w:ilvl w:val="1"/>
+          <w:numId w:val="16"/>
+        </w:numPr>
+        <w:jc w:val="both"/>
+        <w:rPr>
+          <w:rFonts w:ascii="Cambria Math" w:eastAsiaTheme="minorEastAsia" w:hAnsi="Cambria Math"/>
+          <w:lang w:val="en-GB"/>
+        </w:rPr>
+      </w:pPr>
+      <w:r>
+        <w:rPr>
+          <w:rFonts w:ascii="Cambria Math" w:eastAsiaTheme="minorEastAsia" w:hAnsi="Cambria Math"/>
+          <w:lang w:val="en-GB"/>
+        </w:rPr>
+        <w:t>Loop through the two particle propagation directions (towards the substrate or towards the target)</w:t>
+      </w:r>
+    </w:p>
+    <w:p>
+      <w:pPr>
+        <w:pStyle w:val="ListParagraph"/>
+        <w:numPr>
+          <w:ilvl w:val="2"/>
+          <w:numId w:val="16"/>
+        </w:numPr>
+        <w:jc w:val="both"/>
+        <w:rPr>
+          <w:rFonts w:ascii="Cambria Math" w:eastAsiaTheme="minorEastAsia" w:hAnsi="Cambria Math"/>
+          <w:lang w:val="en-GB"/>
+        </w:rPr>
+      </w:pPr>
+      <w:r>
+        <w:rPr>
+          <w:rFonts w:ascii="Cambria Math" w:eastAsiaTheme="minorEastAsia" w:hAnsi="Cambria Math"/>
+          <w:lang w:val="en-GB"/>
+        </w:rPr>
+        <w:t>Determine the path the particle with this speed and direction will travel if no collisions occur.</w:t>
+      </w:r>
+    </w:p>
+    <w:p>
+      <w:pPr>
+        <w:pStyle w:val="ListParagraph"/>
+        <w:numPr>
+          <w:ilvl w:val="2"/>
+          <w:numId w:val="16"/>
+        </w:numPr>
+        <w:jc w:val="both"/>
+        <w:rPr>
+          <w:rFonts w:ascii="Cambria Math" w:eastAsiaTheme="minorEastAsia" w:hAnsi="Cambria Math"/>
+          <w:lang w:val="en-GB"/>
+        </w:rPr>
+      </w:pPr>
+      <w:r>
+        <w:rPr>
+          <w:rFonts w:ascii="Cambria Math" w:eastAsiaTheme="minorEastAsia" w:hAnsi="Cambria Math"/>
+          <w:lang w:val="en-GB"/>
+        </w:rPr>
+        <w:t>Loop through all radial bins</w:t>
+      </w:r>
+    </w:p>
+    <w:p>
+      <w:pPr>
+        <w:pStyle w:val="ListParagraph"/>
+        <w:numPr>
+          <w:ilvl w:val="3"/>
+          <w:numId w:val="16"/>
+        </w:numPr>
+        <w:jc w:val="both"/>
+        <w:rPr>
+          <w:rFonts w:ascii="Cambria Math" w:eastAsiaTheme="minorEastAsia" w:hAnsi="Cambria Math"/>
+          <w:lang w:val="en-GB"/>
+        </w:rPr>
+      </w:pPr>
+      <w:r>
+        <w:rPr>
+          <w:rFonts w:ascii="Cambria Math" w:eastAsiaTheme="minorEastAsia" w:hAnsi="Cambria Math"/>
+          <w:lang w:val="en-GB"/>
+        </w:rPr>
+        <w:t>Limit the travelled path by the radial boundaries. (target and substrate surface)</w:t>
+      </w:r>
+    </w:p>
+    <w:p>
+      <w:pPr>
+        <w:pStyle w:val="ListParagraph"/>
+        <w:numPr>
+          <w:ilvl w:val="3"/>
+          <w:numId w:val="16"/>
+        </w:numPr>
+        <w:jc w:val="both"/>
+        <w:rPr>
+          <w:rFonts w:ascii="Cambria Math" w:eastAsiaTheme="minorEastAsia" w:hAnsi="Cambria Math"/>
+          <w:lang w:val="en-GB"/>
+        </w:rPr>
+      </w:pPr>
+      <w:r>
+        <w:rPr>
+          <w:rFonts w:ascii="Cambria Math" w:eastAsiaTheme="minorEastAsia" w:hAnsi="Cambria Math"/>
+          <w:lang w:val="en-GB"/>
+        </w:rPr>
+        <w:t>Loop through all plasma species</w:t>
+      </w:r>
+    </w:p>
+    <w:p>
+      <w:pPr>
+        <w:pStyle w:val="ListParagraph"/>
+        <w:numPr>
+          <w:ilvl w:val="4"/>
+          <w:numId w:val="16"/>
+        </w:numPr>
+        <w:jc w:val="both"/>
+        <w:rPr>
+          <w:rFonts w:ascii="Cambria Math" w:eastAsiaTheme="minorEastAsia" w:hAnsi="Cambria Math"/>
+          <w:lang w:val="en-GB"/>
+        </w:rPr>
+      </w:pPr>
+      <w:r>
+        <w:rPr>
+          <w:rFonts w:ascii="Cambria Math" w:eastAsiaTheme="minorEastAsia" w:hAnsi="Cambria Math"/>
+          <w:lang w:val="en-GB"/>
+        </w:rPr>
+        <w:t>Get the number of particles of this plasma species, in this radial bin, at this velocity bin.</w:t>
+      </w:r>
+    </w:p>
+    <w:p>
+      <w:pPr>
+        <w:pStyle w:val="ListParagraph"/>
+        <w:numPr>
+          <w:ilvl w:val="4"/>
+          <w:numId w:val="16"/>
+        </w:numPr>
+        <w:jc w:val="both"/>
+        <w:rPr>
+          <w:rFonts w:ascii="Cambria Math" w:eastAsiaTheme="minorEastAsia" w:hAnsi="Cambria Math"/>
+          <w:lang w:val="en-GB"/>
+        </w:rPr>
+      </w:pPr>
+      <w:r>
+        <w:rPr>
+          <w:rFonts w:ascii="Cambria Math" w:eastAsiaTheme="minorEastAsia" w:hAnsi="Cambria Math"/>
+          <w:lang w:val="en-GB"/>
+        </w:rPr>
+        <w:t>Skip the loop if the number of particles if less than the threshold.</w:t>
+      </w:r>
+    </w:p>
+    <w:p>
+      <w:pPr>
+        <w:pStyle w:val="ListParagraph"/>
+        <w:numPr>
+          <w:ilvl w:val="4"/>
+          <w:numId w:val="16"/>
+        </w:numPr>
+        <w:jc w:val="both"/>
+        <w:rPr>
+          <w:rFonts w:ascii="Cambria Math" w:eastAsiaTheme="minorEastAsia" w:hAnsi="Cambria Math"/>
+          <w:lang w:val="en-GB"/>
+        </w:rPr>
+      </w:pPr>
+      <w:r>
+        <w:rPr>
+          <w:rFonts w:ascii="Cambria Math" w:eastAsiaTheme="minorEastAsia" w:hAnsi="Cambria Math"/>
+          <w:lang w:val="en-GB"/>
+        </w:rPr>
+        <w:t xml:space="preserve">Get the number of </w:t>
+      </w:r>
+      <w:r>
+        <w:rPr>
+          <w:rFonts w:ascii="Cambria Math" w:eastAsiaTheme="minorEastAsia" w:hAnsi="Cambria Math"/>
+          <w:lang w:val="en-GB"/>
+        </w:rPr>
+        <w:t>particle of all other species (including the background gas) that are not this species, or the one of the species that has already been looped through. Get it for all velocities slower of opposite to this velocity. Get it for all radial bins in the travelled path.</w:t>
+      </w:r>
+    </w:p>
+    <w:p>
+      <w:pPr>
+        <w:pStyle w:val="ListParagraph"/>
+        <w:numPr>
+          <w:ilvl w:val="4"/>
+          <w:numId w:val="16"/>
+        </w:numPr>
+        <w:jc w:val="both"/>
+        <w:rPr>
+          <w:rFonts w:ascii="Cambria Math" w:eastAsiaTheme="minorEastAsia" w:hAnsi="Cambria Math"/>
+          <w:lang w:val="en-GB"/>
+        </w:rPr>
+      </w:pPr>
+      <w:r>
+        <w:rPr>
+          <w:rFonts w:ascii="Cambria Math" w:eastAsiaTheme="minorEastAsia" w:hAnsi="Cambria Math"/>
+          <w:lang w:val="en-GB"/>
+        </w:rPr>
+        <w:t>Skip the loop if all the bins contain a number of particles less than the threshold. (this line should be checked how likely it is to occur and if it actually saves time)</w:t>
+      </w:r>
+    </w:p>
+    <w:p>
+      <w:pPr>
+        <w:pStyle w:val="ListParagraph"/>
+        <w:numPr>
+          <w:ilvl w:val="4"/>
+          <w:numId w:val="16"/>
+        </w:numPr>
+        <w:jc w:val="both"/>
+        <w:rPr>
+          <w:rFonts w:ascii="Cambria Math" w:eastAsiaTheme="minorEastAsia" w:hAnsi="Cambria Math"/>
+          <w:lang w:val="en-GB"/>
+        </w:rPr>
+      </w:pPr>
+      <w:r>
+        <w:rPr>
+          <w:rFonts w:ascii="Cambria Math" w:eastAsiaTheme="minorEastAsia" w:hAnsi="Cambria Math"/>
+          <w:lang w:val="en-GB"/>
+        </w:rPr>
+        <w:lastRenderedPageBreak/>
+        <w:t>Loop through the radial bins in the projected path</w:t>
+      </w:r>
+    </w:p>
+    <w:p>
+      <w:pPr>
+        <w:pStyle w:val="ListParagraph"/>
+        <w:numPr>
+          <w:ilvl w:val="5"/>
+          <w:numId w:val="16"/>
+        </w:numPr>
+        <w:jc w:val="both"/>
+        <w:rPr>
+          <w:rFonts w:ascii="Cambria Math" w:eastAsiaTheme="minorEastAsia" w:hAnsi="Cambria Math"/>
+          <w:lang w:val="en-GB"/>
+        </w:rPr>
+      </w:pPr>
+      <w:r>
+        <w:rPr>
+          <w:rFonts w:ascii="Cambria Math" w:eastAsiaTheme="minorEastAsia" w:hAnsi="Cambria Math"/>
+          <w:lang w:val="en-GB"/>
+        </w:rPr>
+        <w:t>Calculate the number of collisions per bin</w:t>
+      </w:r>
+    </w:p>
+    <w:p>
+      <w:pPr>
+        <w:pStyle w:val="ListParagraph"/>
+        <w:numPr>
+          <w:ilvl w:val="5"/>
+          <w:numId w:val="16"/>
+        </w:numPr>
+        <w:jc w:val="both"/>
+        <w:rPr>
+          <w:rFonts w:ascii="Cambria Math" w:eastAsiaTheme="minorEastAsia" w:hAnsi="Cambria Math"/>
+          <w:lang w:val="en-GB"/>
+        </w:rPr>
+      </w:pPr>
+      <w:r>
+        <w:rPr>
+          <w:rFonts w:ascii="Cambria Math" w:eastAsiaTheme="minorEastAsia" w:hAnsi="Cambria Math"/>
+          <w:lang w:val="en-GB"/>
+        </w:rPr>
+        <w:t>Update the number of particles of this species that is left to collide with by subtracting the number of collisions.</w:t>
+      </w:r>
+    </w:p>
+    <w:p>
+      <w:pPr>
+        <w:pStyle w:val="ListParagraph"/>
+        <w:numPr>
+          <w:ilvl w:val="5"/>
+          <w:numId w:val="16"/>
+        </w:numPr>
+        <w:jc w:val="both"/>
+        <w:rPr>
+          <w:rFonts w:ascii="Cambria Math" w:eastAsiaTheme="minorEastAsia" w:hAnsi="Cambria Math"/>
+          <w:lang w:val="en-GB"/>
+        </w:rPr>
+      </w:pPr>
+      <w:r>
+        <w:rPr>
+          <w:rFonts w:ascii="Cambria Math" w:eastAsiaTheme="minorEastAsia" w:hAnsi="Cambria Math"/>
+          <w:lang w:val="en-GB"/>
+        </w:rPr>
+        <w:t>Break loop if the number of particles of this species is less than the minimal number of particle threshold.</w:t>
+      </w:r>
+    </w:p>
+    <w:p>
+      <w:pPr>
+        <w:pStyle w:val="ListParagraph"/>
+        <w:numPr>
+          <w:ilvl w:val="4"/>
+          <w:numId w:val="16"/>
+        </w:numPr>
+        <w:jc w:val="both"/>
+        <w:rPr>
+          <w:rFonts w:ascii="Cambria Math" w:eastAsiaTheme="minorEastAsia" w:hAnsi="Cambria Math"/>
+          <w:lang w:val="en-GB"/>
+        </w:rPr>
+      </w:pPr>
+      <w:r>
+        <w:rPr>
+          <w:rFonts w:ascii="Cambria Math" w:eastAsiaTheme="minorEastAsia" w:hAnsi="Cambria Math"/>
+          <w:lang w:val="en-GB"/>
+        </w:rPr>
+        <w:t>Skip loop if all number of collisions are below the number of particle threshold.</w:t>
+      </w:r>
+    </w:p>
+    <w:p>
+      <w:pPr>
+        <w:pStyle w:val="ListParagraph"/>
+        <w:numPr>
+          <w:ilvl w:val="4"/>
+          <w:numId w:val="16"/>
+        </w:numPr>
+        <w:jc w:val="both"/>
+        <w:rPr>
+          <w:rFonts w:ascii="Cambria Math" w:eastAsiaTheme="minorEastAsia" w:hAnsi="Cambria Math"/>
+          <w:lang w:val="en-GB"/>
+        </w:rPr>
+      </w:pPr>
+      <w:r>
+        <w:rPr>
+          <w:rFonts w:ascii="Cambria Math" w:eastAsiaTheme="minorEastAsia" w:hAnsi="Cambria Math"/>
+          <w:lang w:val="en-GB"/>
+        </w:rPr>
+        <w:t>Add collided particles with their velocity and position before collision to a subtraction matrix.</w:t>
+      </w:r>
+    </w:p>
+    <w:p>
+      <w:pPr>
+        <w:pStyle w:val="ListParagraph"/>
+        <w:numPr>
+          <w:ilvl w:val="4"/>
+          <w:numId w:val="16"/>
+        </w:numPr>
+        <w:jc w:val="both"/>
+        <w:rPr>
+          <w:rFonts w:ascii="Cambria Math" w:eastAsiaTheme="minorEastAsia" w:hAnsi="Cambria Math"/>
+          <w:lang w:val="en-GB"/>
+        </w:rPr>
+      </w:pPr>
+      <w:r>
+        <w:rPr>
+          <w:rFonts w:ascii="Cambria Math" w:eastAsiaTheme="minorEastAsia" w:hAnsi="Cambria Math"/>
+          <w:lang w:val="en-GB"/>
+        </w:rPr>
+        <w:t>Calculate the velocity and position after collision.</w:t>
+      </w:r>
+    </w:p>
+    <w:p>
+      <w:pPr>
+        <w:pStyle w:val="ListParagraph"/>
+        <w:numPr>
+          <w:ilvl w:val="4"/>
+          <w:numId w:val="16"/>
+        </w:numPr>
+        <w:jc w:val="both"/>
+        <w:rPr>
+          <w:rFonts w:ascii="Cambria Math" w:eastAsiaTheme="minorEastAsia" w:hAnsi="Cambria Math"/>
+          <w:lang w:val="en-GB"/>
+        </w:rPr>
+      </w:pPr>
+      <w:r>
+        <w:rPr>
+          <w:rFonts w:ascii="Cambria Math" w:eastAsiaTheme="minorEastAsia" w:hAnsi="Cambria Math"/>
+          <w:lang w:val="en-GB"/>
+        </w:rPr>
+        <w:t>Loop through all other species</w:t>
+      </w:r>
+    </w:p>
+    <w:p>
+      <w:pPr>
+        <w:pStyle w:val="ListParagraph"/>
+        <w:numPr>
+          <w:ilvl w:val="5"/>
+          <w:numId w:val="16"/>
+        </w:numPr>
+        <w:jc w:val="both"/>
+        <w:rPr>
+          <w:rFonts w:ascii="Cambria Math" w:eastAsiaTheme="minorEastAsia" w:hAnsi="Cambria Math"/>
+          <w:lang w:val="en-GB"/>
+        </w:rPr>
+      </w:pPr>
+      <w:r>
+        <w:rPr>
+          <w:rFonts w:ascii="Cambria Math" w:eastAsiaTheme="minorEastAsia" w:hAnsi="Cambria Math"/>
+          <w:lang w:val="en-GB"/>
+        </w:rPr>
+        <w:t>Add respective number of collision to an addition matrix.</w:t>
+      </w:r>
+    </w:p>
+    <w:p>
+      <w:pPr>
+        <w:pStyle w:val="ListParagraph"/>
+        <w:numPr>
+          <w:ilvl w:val="1"/>
+          <w:numId w:val="16"/>
+        </w:numPr>
+        <w:jc w:val="both"/>
+        <w:rPr>
+          <w:rFonts w:ascii="Cambria Math" w:eastAsiaTheme="minorEastAsia" w:hAnsi="Cambria Math"/>
+          <w:lang w:val="en-GB"/>
+        </w:rPr>
+      </w:pPr>
+      <w:r>
+        <w:rPr>
+          <w:rFonts w:ascii="Cambria Math" w:eastAsiaTheme="minorEastAsia" w:hAnsi="Cambria Math"/>
+          <w:lang w:val="en-GB"/>
+        </w:rPr>
+        <w:t xml:space="preserve">After looping through all particles with this speed, check if the </w:t>
+      </w:r>
+      <w:r>
+        <w:rPr>
+          <w:rFonts w:ascii="Cambria Math" w:eastAsiaTheme="minorEastAsia" w:hAnsi="Cambria Math"/>
+          <w:lang w:val="en-GB"/>
+        </w:rPr>
+        <w:t>number of collisions in any bin is higher than the number of particles that is present in that bin. Limit these bins by the number of particles in that bin to prevent negative number of particles.</w:t>
+      </w:r>
+    </w:p>
+    <w:p>
+      <w:pPr>
+        <w:pStyle w:val="ListParagraph"/>
+        <w:numPr>
+          <w:ilvl w:val="1"/>
+          <w:numId w:val="16"/>
+        </w:numPr>
+        <w:jc w:val="both"/>
+        <w:rPr>
+          <w:rFonts w:ascii="Cambria Math" w:eastAsiaTheme="minorEastAsia" w:hAnsi="Cambria Math"/>
+          <w:lang w:val="en-GB"/>
+        </w:rPr>
+      </w:pPr>
+      <w:r>
+        <w:rPr>
+          <w:rFonts w:ascii="Cambria Math" w:eastAsiaTheme="minorEastAsia" w:hAnsi="Cambria Math"/>
+          <w:lang w:val="en-GB"/>
+        </w:rPr>
+        <w:t>Add all collisions to a total number of collisions sum.</w:t>
+      </w:r>
+    </w:p>
+    <w:p>
+      <w:pPr>
+        <w:pStyle w:val="ListParagraph"/>
+        <w:numPr>
+          <w:ilvl w:val="1"/>
+          <w:numId w:val="16"/>
+        </w:numPr>
+        <w:jc w:val="both"/>
+        <w:rPr>
+          <w:rFonts w:ascii="Cambria Math" w:eastAsiaTheme="minorEastAsia" w:hAnsi="Cambria Math"/>
+          <w:lang w:val="en-GB"/>
+        </w:rPr>
+      </w:pPr>
+      <w:r>
+        <w:rPr>
+          <w:rFonts w:ascii="Cambria Math" w:eastAsiaTheme="minorEastAsia" w:hAnsi="Cambria Math"/>
+          <w:lang w:val="en-GB"/>
+        </w:rPr>
+        <w:t>Subtract the subtraction matrix from the particle matrix, so collided particles are not available for collisions with particles moving at a lower speed, to prevent particles being updated or collided twice in one time step.</w:t>
+      </w:r>
+    </w:p>
+    <w:p>
+      <w:pPr>
+        <w:pStyle w:val="ListParagraph"/>
+        <w:numPr>
+          <w:ilvl w:val="0"/>
+          <w:numId w:val="16"/>
+        </w:numPr>
+        <w:jc w:val="both"/>
+        <w:rPr>
+          <w:rFonts w:ascii="Cambria Math" w:eastAsiaTheme="minorEastAsia" w:hAnsi="Cambria Math"/>
+          <w:lang w:val="en-GB"/>
+        </w:rPr>
+      </w:pPr>
+      <w:r>
+        <w:rPr>
+          <w:rFonts w:ascii="Cambria Math" w:eastAsiaTheme="minorEastAsia" w:hAnsi="Cambria Math"/>
+          <w:lang w:val="en-GB"/>
+        </w:rPr>
+        <w:t>Update the positions of the remaining particles that have not collided this timestep.</w:t>
+      </w:r>
+    </w:p>
+    <w:p>
+      <w:pPr>
+        <w:pStyle w:val="ListParagraph"/>
+        <w:numPr>
+          <w:ilvl w:val="0"/>
+          <w:numId w:val="16"/>
+        </w:numPr>
+        <w:jc w:val="both"/>
+        <w:rPr>
+          <w:rFonts w:ascii="Cambria Math" w:eastAsiaTheme="minorEastAsia" w:hAnsi="Cambria Math"/>
+          <w:lang w:val="en-GB"/>
+        </w:rPr>
+      </w:pPr>
+      <w:r>
+        <w:rPr>
+          <w:rFonts w:ascii="Cambria Math" w:eastAsiaTheme="minorEastAsia" w:hAnsi="Cambria Math"/>
+          <w:lang w:val="en-GB"/>
+        </w:rPr>
+        <w:t>Normalize the addition matrix by the total number of collisions sum, to ensure an equal number of particles get removed and added each time step.</w:t>
+      </w:r>
+    </w:p>
+    <w:p>
+      <w:pPr>
+        <w:pStyle w:val="ListParagraph"/>
+        <w:numPr>
+          <w:ilvl w:val="0"/>
+          <w:numId w:val="16"/>
+        </w:numPr>
+        <w:jc w:val="both"/>
+        <w:rPr>
+          <w:rFonts w:ascii="Cambria Math" w:eastAsiaTheme="minorEastAsia" w:hAnsi="Cambria Math"/>
+          <w:lang w:val="en-GB"/>
+        </w:rPr>
+      </w:pPr>
+      <w:r>
+        <w:rPr>
+          <w:rFonts w:ascii="Cambria Math" w:eastAsiaTheme="minorEastAsia" w:hAnsi="Cambria Math"/>
+          <w:lang w:val="en-GB"/>
+        </w:rPr>
+        <w:t>Add the addition matrix holding all the collided particles and their new positions and velocities back to the particle matrix.</w:t>
+      </w:r>
+    </w:p>
+    <w:p>
+      <w:pPr>
+        <w:jc w:val="both"/>
+        <w:rPr>
+          <w:rFonts w:ascii="Cambria Math" w:eastAsiaTheme="minorEastAsia" w:hAnsi="Cambria Math"/>
+          <w:lang w:val="en-GB"/>
+        </w:rPr>
+      </w:pPr>
+      <w:r>
+        <w:rPr>
+          <w:rFonts w:ascii="Cambria Math" w:eastAsiaTheme="minorEastAsia" w:hAnsi="Cambria Math"/>
+          <w:lang w:val="en-GB"/>
+        </w:rPr>
+        <w:t>An attempt at implementing this method is included in alternativeSolver, but it was not working correctly yet. Things to consider:</w:t>
+      </w:r>
+    </w:p>
+    <w:p>
+      <w:pPr>
+        <w:pStyle w:val="ListParagraph"/>
+        <w:numPr>
+          <w:ilvl w:val="0"/>
+          <w:numId w:val="17"/>
+        </w:numPr>
+        <w:jc w:val="both"/>
+        <w:rPr>
+          <w:rFonts w:ascii="Cambria Math" w:eastAsiaTheme="minorEastAsia" w:hAnsi="Cambria Math"/>
+          <w:lang w:val="en-GB"/>
+        </w:rPr>
+      </w:pPr>
+      <w:r>
+        <w:rPr>
+          <w:rFonts w:ascii="Cambria Math" w:eastAsiaTheme="minorEastAsia" w:hAnsi="Cambria Math"/>
+          <w:lang w:val="en-GB"/>
+        </w:rPr>
+        <w:t>It might be possible to directly add back collided particles after looping when updating per particle velocity. Although, this will result in multiple collisions occurring for one particle in one time step. The difference between adding back particles after each speed loop versus after looping through every velocity should be investigated.</w:t>
+      </w:r>
+    </w:p>
+    <w:p>
+      <w:pPr>
+        <w:pStyle w:val="ListParagraph"/>
+        <w:numPr>
+          <w:ilvl w:val="0"/>
+          <w:numId w:val="17"/>
+        </w:numPr>
+        <w:jc w:val="both"/>
+        <w:rPr>
+          <w:rFonts w:ascii="Cambria Math" w:eastAsiaTheme="minorEastAsia" w:hAnsi="Cambria Math"/>
+          <w:lang w:val="en-GB"/>
+        </w:rPr>
+      </w:pPr>
+      <w:r>
+        <w:rPr>
+          <w:rFonts w:ascii="Cambria Math" w:eastAsiaTheme="minorEastAsia" w:hAnsi="Cambria Math"/>
+          <w:lang w:val="en-GB"/>
+        </w:rPr>
+        <w:t>It might not be necessary to update the particles position during collision calculation, and just updating the velocities, and then just updating the positions based on their new velocities could suffice. This will result in the particle moving slightly less far each timestep after they underwent a collision.</w:t>
+      </w:r>
+    </w:p>
+    <w:p>
+      <w:pPr>
+        <w:pStyle w:val="ListParagraph"/>
+        <w:numPr>
+          <w:ilvl w:val="0"/>
+          <w:numId w:val="17"/>
+        </w:numPr>
+        <w:jc w:val="both"/>
+        <w:rPr>
+          <w:rFonts w:ascii="Cambria Math" w:eastAsiaTheme="minorEastAsia" w:hAnsi="Cambria Math"/>
+          <w:lang w:val="en-GB"/>
+        </w:rPr>
+      </w:pPr>
+      <w:r>
+        <w:rPr>
+          <w:rFonts w:ascii="Cambria Math" w:eastAsiaTheme="minorEastAsia" w:hAnsi="Cambria Math"/>
+          <w:lang w:val="en-GB"/>
+        </w:rPr>
+        <w:t>Implementing this with variable radial bin length, but constant spatial bin volume will result in some difficulties. For example, the highly efficient updating method in updateMatrix using bit shifting cannot be used anymore. It could potentially be rewritten with variable bit shift distance based on the position and velocity. But probably the older less efficient looping methods included in update2DMatrix and update2DMatrix have to be used.</w:t>
       </w:r>
     </w:p>
     <w:sectPr>
@@ -21713,16 +22896,16 @@
     </w:lvl>
   </w:abstractNum>
   <w:abstractNum w:abstractNumId="2" w15:restartNumberingAfterBreak="0">
-    <w:nsid w:val="40147B59"/>
+    <w:nsid w:val="25377666"/>
     <w:multiLevelType w:val="hybridMultilevel"/>
-    <w:tmpl w:val="D18451DE"/>
+    <w:tmpl w:val="FB604A92"/>
     <w:lvl w:ilvl="0" w:tplc="08090001">
       <w:start w:val="1"/>
       <w:numFmt w:val="bullet"/>
       <w:lvlText w:val=""/>
       <w:lvlJc w:val="left"/>
       <w:pPr>
-        <w:ind w:left="720" w:hanging="360"/>
+        <w:ind w:left="360" w:hanging="360"/>
       </w:pPr>
       <w:rPr>
         <w:rFonts w:ascii="Symbol" w:hAnsi="Symbol" w:hint="default"/>
@@ -21734,7 +22917,7 @@
       <w:lvlText w:val="o"/>
       <w:lvlJc w:val="left"/>
       <w:pPr>
-        <w:ind w:left="1440" w:hanging="360"/>
+        <w:ind w:left="1080" w:hanging="360"/>
       </w:pPr>
       <w:rPr>
         <w:rFonts w:ascii="Courier New" w:hAnsi="Courier New" w:cs="Courier New" w:hint="default"/>
@@ -21746,7 +22929,7 @@
       <w:lvlText w:val=""/>
       <w:lvlJc w:val="left"/>
       <w:pPr>
-        <w:ind w:left="2160" w:hanging="360"/>
+        <w:ind w:left="1800" w:hanging="360"/>
       </w:pPr>
       <w:rPr>
         <w:rFonts w:ascii="Wingdings" w:hAnsi="Wingdings" w:hint="default"/>
@@ -21758,7 +22941,7 @@
       <w:lvlText w:val=""/>
       <w:lvlJc w:val="left"/>
       <w:pPr>
-        <w:ind w:left="2880" w:hanging="360"/>
+        <w:ind w:left="2520" w:hanging="360"/>
       </w:pPr>
       <w:rPr>
         <w:rFonts w:ascii="Symbol" w:hAnsi="Symbol" w:hint="default"/>
@@ -21770,7 +22953,7 @@
       <w:lvlText w:val="o"/>
       <w:lvlJc w:val="left"/>
       <w:pPr>
-        <w:ind w:left="3600" w:hanging="360"/>
+        <w:ind w:left="3240" w:hanging="360"/>
       </w:pPr>
       <w:rPr>
         <w:rFonts w:ascii="Courier New" w:hAnsi="Courier New" w:cs="Courier New" w:hint="default"/>
@@ -21782,7 +22965,7 @@
       <w:lvlText w:val=""/>
       <w:lvlJc w:val="left"/>
       <w:pPr>
-        <w:ind w:left="4320" w:hanging="360"/>
+        <w:ind w:left="3960" w:hanging="360"/>
       </w:pPr>
       <w:rPr>
         <w:rFonts w:ascii="Wingdings" w:hAnsi="Wingdings" w:hint="default"/>
@@ -21794,7 +22977,7 @@
       <w:lvlText w:val=""/>
       <w:lvlJc w:val="left"/>
       <w:pPr>
-        <w:ind w:left="5040" w:hanging="360"/>
+        <w:ind w:left="4680" w:hanging="360"/>
       </w:pPr>
       <w:rPr>
         <w:rFonts w:ascii="Symbol" w:hAnsi="Symbol" w:hint="default"/>
@@ -21806,7 +22989,7 @@
       <w:lvlText w:val="o"/>
       <w:lvlJc w:val="left"/>
       <w:pPr>
-        <w:ind w:left="5760" w:hanging="360"/>
+        <w:ind w:left="5400" w:hanging="360"/>
       </w:pPr>
       <w:rPr>
         <w:rFonts w:ascii="Courier New" w:hAnsi="Courier New" w:cs="Courier New" w:hint="default"/>
@@ -21818,7 +23001,7 @@
       <w:lvlText w:val=""/>
       <w:lvlJc w:val="left"/>
       <w:pPr>
-        <w:ind w:left="6480" w:hanging="360"/>
+        <w:ind w:left="6120" w:hanging="360"/>
       </w:pPr>
       <w:rPr>
         <w:rFonts w:ascii="Wingdings" w:hAnsi="Wingdings" w:hint="default"/>
@@ -21826,9 +23009,9 @@
     </w:lvl>
   </w:abstractNum>
   <w:abstractNum w:abstractNumId="3" w15:restartNumberingAfterBreak="0">
-    <w:nsid w:val="41C27577"/>
+    <w:nsid w:val="40147B59"/>
     <w:multiLevelType w:val="hybridMultilevel"/>
-    <w:tmpl w:val="6B4A672C"/>
+    <w:tmpl w:val="F0046732"/>
     <w:lvl w:ilvl="0" w:tplc="08090001">
       <w:start w:val="1"/>
       <w:numFmt w:val="bullet"/>
@@ -21939,9 +23122,9 @@
     </w:lvl>
   </w:abstractNum>
   <w:abstractNum w:abstractNumId="4" w15:restartNumberingAfterBreak="0">
-    <w:nsid w:val="4960385C"/>
+    <w:nsid w:val="41C27577"/>
     <w:multiLevelType w:val="hybridMultilevel"/>
-    <w:tmpl w:val="AC328258"/>
+    <w:tmpl w:val="6B4A672C"/>
     <w:lvl w:ilvl="0" w:tplc="08090001">
       <w:start w:val="1"/>
       <w:numFmt w:val="bullet"/>
@@ -22052,16 +23235,16 @@
     </w:lvl>
   </w:abstractNum>
   <w:abstractNum w:abstractNumId="5" w15:restartNumberingAfterBreak="0">
-    <w:nsid w:val="57AB11F2"/>
+    <w:nsid w:val="439B40D6"/>
     <w:multiLevelType w:val="hybridMultilevel"/>
-    <w:tmpl w:val="43324936"/>
+    <w:tmpl w:val="4CC6D2BC"/>
     <w:lvl w:ilvl="0" w:tplc="08090001">
       <w:start w:val="1"/>
       <w:numFmt w:val="bullet"/>
       <w:lvlText w:val=""/>
       <w:lvlJc w:val="left"/>
       <w:pPr>
-        <w:ind w:left="720" w:hanging="360"/>
+        <w:ind w:left="360" w:hanging="360"/>
       </w:pPr>
       <w:rPr>
         <w:rFonts w:ascii="Symbol" w:hAnsi="Symbol" w:hint="default"/>
@@ -22073,7 +23256,7 @@
       <w:lvlText w:val="o"/>
       <w:lvlJc w:val="left"/>
       <w:pPr>
-        <w:ind w:left="1440" w:hanging="360"/>
+        <w:ind w:left="1080" w:hanging="360"/>
       </w:pPr>
       <w:rPr>
         <w:rFonts w:ascii="Courier New" w:hAnsi="Courier New" w:cs="Courier New" w:hint="default"/>
@@ -22085,7 +23268,7 @@
       <w:lvlText w:val=""/>
       <w:lvlJc w:val="left"/>
       <w:pPr>
-        <w:ind w:left="2160" w:hanging="360"/>
+        <w:ind w:left="1800" w:hanging="360"/>
       </w:pPr>
       <w:rPr>
         <w:rFonts w:ascii="Wingdings" w:hAnsi="Wingdings" w:hint="default"/>
@@ -22097,7 +23280,7 @@
       <w:lvlText w:val=""/>
       <w:lvlJc w:val="left"/>
       <w:pPr>
-        <w:ind w:left="2880" w:hanging="360"/>
+        <w:ind w:left="2520" w:hanging="360"/>
       </w:pPr>
       <w:rPr>
         <w:rFonts w:ascii="Symbol" w:hAnsi="Symbol" w:hint="default"/>
@@ -22109,7 +23292,7 @@
       <w:lvlText w:val="o"/>
       <w:lvlJc w:val="left"/>
       <w:pPr>
-        <w:ind w:left="3600" w:hanging="360"/>
+        <w:ind w:left="3240" w:hanging="360"/>
       </w:pPr>
       <w:rPr>
         <w:rFonts w:ascii="Courier New" w:hAnsi="Courier New" w:cs="Courier New" w:hint="default"/>
@@ -22121,7 +23304,7 @@
       <w:lvlText w:val=""/>
       <w:lvlJc w:val="left"/>
       <w:pPr>
-        <w:ind w:left="4320" w:hanging="360"/>
+        <w:ind w:left="3960" w:hanging="360"/>
       </w:pPr>
       <w:rPr>
         <w:rFonts w:ascii="Wingdings" w:hAnsi="Wingdings" w:hint="default"/>
@@ -22133,7 +23316,7 @@
       <w:lvlText w:val=""/>
       <w:lvlJc w:val="left"/>
       <w:pPr>
-        <w:ind w:left="5040" w:hanging="360"/>
+        <w:ind w:left="4680" w:hanging="360"/>
       </w:pPr>
       <w:rPr>
         <w:rFonts w:ascii="Symbol" w:hAnsi="Symbol" w:hint="default"/>
@@ -22145,7 +23328,7 @@
       <w:lvlText w:val="o"/>
       <w:lvlJc w:val="left"/>
       <w:pPr>
-        <w:ind w:left="5760" w:hanging="360"/>
+        <w:ind w:left="5400" w:hanging="360"/>
       </w:pPr>
       <w:rPr>
         <w:rFonts w:ascii="Courier New" w:hAnsi="Courier New" w:cs="Courier New" w:hint="default"/>
@@ -22157,7 +23340,7 @@
       <w:lvlText w:val=""/>
       <w:lvlJc w:val="left"/>
       <w:pPr>
-        <w:ind w:left="6480" w:hanging="360"/>
+        <w:ind w:left="6120" w:hanging="360"/>
       </w:pPr>
       <w:rPr>
         <w:rFonts w:ascii="Wingdings" w:hAnsi="Wingdings" w:hint="default"/>
@@ -22165,6 +23348,345 @@
     </w:lvl>
   </w:abstractNum>
   <w:abstractNum w:abstractNumId="6" w15:restartNumberingAfterBreak="0">
+    <w:nsid w:val="4960385C"/>
+    <w:multiLevelType w:val="hybridMultilevel"/>
+    <w:tmpl w:val="AC328258"/>
+    <w:lvl w:ilvl="0" w:tplc="08090001">
+      <w:start w:val="1"/>
+      <w:numFmt w:val="bullet"/>
+      <w:lvlText w:val=""/>
+      <w:lvlJc w:val="left"/>
+      <w:pPr>
+        <w:ind w:left="720" w:hanging="360"/>
+      </w:pPr>
+      <w:rPr>
+        <w:rFonts w:ascii="Symbol" w:hAnsi="Symbol" w:hint="default"/>
+      </w:rPr>
+    </w:lvl>
+    <w:lvl w:ilvl="1" w:tplc="08090003" w:tentative="1">
+      <w:start w:val="1"/>
+      <w:numFmt w:val="bullet"/>
+      <w:lvlText w:val="o"/>
+      <w:lvlJc w:val="left"/>
+      <w:pPr>
+        <w:ind w:left="1440" w:hanging="360"/>
+      </w:pPr>
+      <w:rPr>
+        <w:rFonts w:ascii="Courier New" w:hAnsi="Courier New" w:cs="Courier New" w:hint="default"/>
+      </w:rPr>
+    </w:lvl>
+    <w:lvl w:ilvl="2" w:tplc="08090005" w:tentative="1">
+      <w:start w:val="1"/>
+      <w:numFmt w:val="bullet"/>
+      <w:lvlText w:val=""/>
+      <w:lvlJc w:val="left"/>
+      <w:pPr>
+        <w:ind w:left="2160" w:hanging="360"/>
+      </w:pPr>
+      <w:rPr>
+        <w:rFonts w:ascii="Wingdings" w:hAnsi="Wingdings" w:hint="default"/>
+      </w:rPr>
+    </w:lvl>
+    <w:lvl w:ilvl="3" w:tplc="08090001" w:tentative="1">
+      <w:start w:val="1"/>
+      <w:numFmt w:val="bullet"/>
+      <w:lvlText w:val=""/>
+      <w:lvlJc w:val="left"/>
+      <w:pPr>
+        <w:ind w:left="2880" w:hanging="360"/>
+      </w:pPr>
+      <w:rPr>
+        <w:rFonts w:ascii="Symbol" w:hAnsi="Symbol" w:hint="default"/>
+      </w:rPr>
+    </w:lvl>
+    <w:lvl w:ilvl="4" w:tplc="08090003" w:tentative="1">
+      <w:start w:val="1"/>
+      <w:numFmt w:val="bullet"/>
+      <w:lvlText w:val="o"/>
+      <w:lvlJc w:val="left"/>
+      <w:pPr>
+        <w:ind w:left="3600" w:hanging="360"/>
+      </w:pPr>
+      <w:rPr>
+        <w:rFonts w:ascii="Courier New" w:hAnsi="Courier New" w:cs="Courier New" w:hint="default"/>
+      </w:rPr>
+    </w:lvl>
+    <w:lvl w:ilvl="5" w:tplc="08090005" w:tentative="1">
+      <w:start w:val="1"/>
+      <w:numFmt w:val="bullet"/>
+      <w:lvlText w:val=""/>
+      <w:lvlJc w:val="left"/>
+      <w:pPr>
+        <w:ind w:left="4320" w:hanging="360"/>
+      </w:pPr>
+      <w:rPr>
+        <w:rFonts w:ascii="Wingdings" w:hAnsi="Wingdings" w:hint="default"/>
+      </w:rPr>
+    </w:lvl>
+    <w:lvl w:ilvl="6" w:tplc="08090001" w:tentative="1">
+      <w:start w:val="1"/>
+      <w:numFmt w:val="bullet"/>
+      <w:lvlText w:val=""/>
+      <w:lvlJc w:val="left"/>
+      <w:pPr>
+        <w:ind w:left="5040" w:hanging="360"/>
+      </w:pPr>
+      <w:rPr>
+        <w:rFonts w:ascii="Symbol" w:hAnsi="Symbol" w:hint="default"/>
+      </w:rPr>
+    </w:lvl>
+    <w:lvl w:ilvl="7" w:tplc="08090003" w:tentative="1">
+      <w:start w:val="1"/>
+      <w:numFmt w:val="bullet"/>
+      <w:lvlText w:val="o"/>
+      <w:lvlJc w:val="left"/>
+      <w:pPr>
+        <w:ind w:left="5760" w:hanging="360"/>
+      </w:pPr>
+      <w:rPr>
+        <w:rFonts w:ascii="Courier New" w:hAnsi="Courier New" w:cs="Courier New" w:hint="default"/>
+      </w:rPr>
+    </w:lvl>
+    <w:lvl w:ilvl="8" w:tplc="08090005" w:tentative="1">
+      <w:start w:val="1"/>
+      <w:numFmt w:val="bullet"/>
+      <w:lvlText w:val=""/>
+      <w:lvlJc w:val="left"/>
+      <w:pPr>
+        <w:ind w:left="6480" w:hanging="360"/>
+      </w:pPr>
+      <w:rPr>
+        <w:rFonts w:ascii="Wingdings" w:hAnsi="Wingdings" w:hint="default"/>
+      </w:rPr>
+    </w:lvl>
+  </w:abstractNum>
+  <w:abstractNum w:abstractNumId="7" w15:restartNumberingAfterBreak="0">
+    <w:nsid w:val="4C120DFC"/>
+    <w:multiLevelType w:val="hybridMultilevel"/>
+    <w:tmpl w:val="73145B4A"/>
+    <w:lvl w:ilvl="0" w:tplc="08090001">
+      <w:start w:val="1"/>
+      <w:numFmt w:val="bullet"/>
+      <w:lvlText w:val=""/>
+      <w:lvlJc w:val="left"/>
+      <w:pPr>
+        <w:ind w:left="720" w:hanging="360"/>
+      </w:pPr>
+      <w:rPr>
+        <w:rFonts w:ascii="Symbol" w:hAnsi="Symbol" w:hint="default"/>
+      </w:rPr>
+    </w:lvl>
+    <w:lvl w:ilvl="1" w:tplc="08090003" w:tentative="1">
+      <w:start w:val="1"/>
+      <w:numFmt w:val="bullet"/>
+      <w:lvlText w:val="o"/>
+      <w:lvlJc w:val="left"/>
+      <w:pPr>
+        <w:ind w:left="1440" w:hanging="360"/>
+      </w:pPr>
+      <w:rPr>
+        <w:rFonts w:ascii="Courier New" w:hAnsi="Courier New" w:cs="Courier New" w:hint="default"/>
+      </w:rPr>
+    </w:lvl>
+    <w:lvl w:ilvl="2" w:tplc="08090005" w:tentative="1">
+      <w:start w:val="1"/>
+      <w:numFmt w:val="bullet"/>
+      <w:lvlText w:val=""/>
+      <w:lvlJc w:val="left"/>
+      <w:pPr>
+        <w:ind w:left="2160" w:hanging="360"/>
+      </w:pPr>
+      <w:rPr>
+        <w:rFonts w:ascii="Wingdings" w:hAnsi="Wingdings" w:hint="default"/>
+      </w:rPr>
+    </w:lvl>
+    <w:lvl w:ilvl="3" w:tplc="08090001" w:tentative="1">
+      <w:start w:val="1"/>
+      <w:numFmt w:val="bullet"/>
+      <w:lvlText w:val=""/>
+      <w:lvlJc w:val="left"/>
+      <w:pPr>
+        <w:ind w:left="2880" w:hanging="360"/>
+      </w:pPr>
+      <w:rPr>
+        <w:rFonts w:ascii="Symbol" w:hAnsi="Symbol" w:hint="default"/>
+      </w:rPr>
+    </w:lvl>
+    <w:lvl w:ilvl="4" w:tplc="08090003" w:tentative="1">
+      <w:start w:val="1"/>
+      <w:numFmt w:val="bullet"/>
+      <w:lvlText w:val="o"/>
+      <w:lvlJc w:val="left"/>
+      <w:pPr>
+        <w:ind w:left="3600" w:hanging="360"/>
+      </w:pPr>
+      <w:rPr>
+        <w:rFonts w:ascii="Courier New" w:hAnsi="Courier New" w:cs="Courier New" w:hint="default"/>
+      </w:rPr>
+    </w:lvl>
+    <w:lvl w:ilvl="5" w:tplc="08090005" w:tentative="1">
+      <w:start w:val="1"/>
+      <w:numFmt w:val="bullet"/>
+      <w:lvlText w:val=""/>
+      <w:lvlJc w:val="left"/>
+      <w:pPr>
+        <w:ind w:left="4320" w:hanging="360"/>
+      </w:pPr>
+      <w:rPr>
+        <w:rFonts w:ascii="Wingdings" w:hAnsi="Wingdings" w:hint="default"/>
+      </w:rPr>
+    </w:lvl>
+    <w:lvl w:ilvl="6" w:tplc="08090001" w:tentative="1">
+      <w:start w:val="1"/>
+      <w:numFmt w:val="bullet"/>
+      <w:lvlText w:val=""/>
+      <w:lvlJc w:val="left"/>
+      <w:pPr>
+        <w:ind w:left="5040" w:hanging="360"/>
+      </w:pPr>
+      <w:rPr>
+        <w:rFonts w:ascii="Symbol" w:hAnsi="Symbol" w:hint="default"/>
+      </w:rPr>
+    </w:lvl>
+    <w:lvl w:ilvl="7" w:tplc="08090003" w:tentative="1">
+      <w:start w:val="1"/>
+      <w:numFmt w:val="bullet"/>
+      <w:lvlText w:val="o"/>
+      <w:lvlJc w:val="left"/>
+      <w:pPr>
+        <w:ind w:left="5760" w:hanging="360"/>
+      </w:pPr>
+      <w:rPr>
+        <w:rFonts w:ascii="Courier New" w:hAnsi="Courier New" w:cs="Courier New" w:hint="default"/>
+      </w:rPr>
+    </w:lvl>
+    <w:lvl w:ilvl="8" w:tplc="08090005" w:tentative="1">
+      <w:start w:val="1"/>
+      <w:numFmt w:val="bullet"/>
+      <w:lvlText w:val=""/>
+      <w:lvlJc w:val="left"/>
+      <w:pPr>
+        <w:ind w:left="6480" w:hanging="360"/>
+      </w:pPr>
+      <w:rPr>
+        <w:rFonts w:ascii="Wingdings" w:hAnsi="Wingdings" w:hint="default"/>
+      </w:rPr>
+    </w:lvl>
+  </w:abstractNum>
+  <w:abstractNum w:abstractNumId="8" w15:restartNumberingAfterBreak="0">
+    <w:nsid w:val="57AB11F2"/>
+    <w:multiLevelType w:val="hybridMultilevel"/>
+    <w:tmpl w:val="43324936"/>
+    <w:lvl w:ilvl="0" w:tplc="08090001">
+      <w:start w:val="1"/>
+      <w:numFmt w:val="bullet"/>
+      <w:lvlText w:val=""/>
+      <w:lvlJc w:val="left"/>
+      <w:pPr>
+        <w:ind w:left="720" w:hanging="360"/>
+      </w:pPr>
+      <w:rPr>
+        <w:rFonts w:ascii="Symbol" w:hAnsi="Symbol" w:hint="default"/>
+      </w:rPr>
+    </w:lvl>
+    <w:lvl w:ilvl="1" w:tplc="08090003" w:tentative="1">
+      <w:start w:val="1"/>
+      <w:numFmt w:val="bullet"/>
+      <w:lvlText w:val="o"/>
+      <w:lvlJc w:val="left"/>
+      <w:pPr>
+        <w:ind w:left="1440" w:hanging="360"/>
+      </w:pPr>
+      <w:rPr>
+        <w:rFonts w:ascii="Courier New" w:hAnsi="Courier New" w:cs="Courier New" w:hint="default"/>
+      </w:rPr>
+    </w:lvl>
+    <w:lvl w:ilvl="2" w:tplc="08090005" w:tentative="1">
+      <w:start w:val="1"/>
+      <w:numFmt w:val="bullet"/>
+      <w:lvlText w:val=""/>
+      <w:lvlJc w:val="left"/>
+      <w:pPr>
+        <w:ind w:left="2160" w:hanging="360"/>
+      </w:pPr>
+      <w:rPr>
+        <w:rFonts w:ascii="Wingdings" w:hAnsi="Wingdings" w:hint="default"/>
+      </w:rPr>
+    </w:lvl>
+    <w:lvl w:ilvl="3" w:tplc="08090001" w:tentative="1">
+      <w:start w:val="1"/>
+      <w:numFmt w:val="bullet"/>
+      <w:lvlText w:val=""/>
+      <w:lvlJc w:val="left"/>
+      <w:pPr>
+        <w:ind w:left="2880" w:hanging="360"/>
+      </w:pPr>
+      <w:rPr>
+        <w:rFonts w:ascii="Symbol" w:hAnsi="Symbol" w:hint="default"/>
+      </w:rPr>
+    </w:lvl>
+    <w:lvl w:ilvl="4" w:tplc="08090003" w:tentative="1">
+      <w:start w:val="1"/>
+      <w:numFmt w:val="bullet"/>
+      <w:lvlText w:val="o"/>
+      <w:lvlJc w:val="left"/>
+      <w:pPr>
+        <w:ind w:left="3600" w:hanging="360"/>
+      </w:pPr>
+      <w:rPr>
+        <w:rFonts w:ascii="Courier New" w:hAnsi="Courier New" w:cs="Courier New" w:hint="default"/>
+      </w:rPr>
+    </w:lvl>
+    <w:lvl w:ilvl="5" w:tplc="08090005" w:tentative="1">
+      <w:start w:val="1"/>
+      <w:numFmt w:val="bullet"/>
+      <w:lvlText w:val=""/>
+      <w:lvlJc w:val="left"/>
+      <w:pPr>
+        <w:ind w:left="4320" w:hanging="360"/>
+      </w:pPr>
+      <w:rPr>
+        <w:rFonts w:ascii="Wingdings" w:hAnsi="Wingdings" w:hint="default"/>
+      </w:rPr>
+    </w:lvl>
+    <w:lvl w:ilvl="6" w:tplc="08090001" w:tentative="1">
+      <w:start w:val="1"/>
+      <w:numFmt w:val="bullet"/>
+      <w:lvlText w:val=""/>
+      <w:lvlJc w:val="left"/>
+      <w:pPr>
+        <w:ind w:left="5040" w:hanging="360"/>
+      </w:pPr>
+      <w:rPr>
+        <w:rFonts w:ascii="Symbol" w:hAnsi="Symbol" w:hint="default"/>
+      </w:rPr>
+    </w:lvl>
+    <w:lvl w:ilvl="7" w:tplc="08090003" w:tentative="1">
+      <w:start w:val="1"/>
+      <w:numFmt w:val="bullet"/>
+      <w:lvlText w:val="o"/>
+      <w:lvlJc w:val="left"/>
+      <w:pPr>
+        <w:ind w:left="5760" w:hanging="360"/>
+      </w:pPr>
+      <w:rPr>
+        <w:rFonts w:ascii="Courier New" w:hAnsi="Courier New" w:cs="Courier New" w:hint="default"/>
+      </w:rPr>
+    </w:lvl>
+    <w:lvl w:ilvl="8" w:tplc="08090005" w:tentative="1">
+      <w:start w:val="1"/>
+      <w:numFmt w:val="bullet"/>
+      <w:lvlText w:val=""/>
+      <w:lvlJc w:val="left"/>
+      <w:pPr>
+        <w:ind w:left="6480" w:hanging="360"/>
+      </w:pPr>
+      <w:rPr>
+        <w:rFonts w:ascii="Wingdings" w:hAnsi="Wingdings" w:hint="default"/>
+      </w:rPr>
+    </w:lvl>
+  </w:abstractNum>
+  <w:abstractNum w:abstractNumId="9" w15:restartNumberingAfterBreak="0">
     <w:nsid w:val="5AEE2D4F"/>
     <w:multiLevelType w:val="hybridMultilevel"/>
     <w:tmpl w:val="DDF4623E"/>
@@ -22277,7 +23799,120 @@
       </w:rPr>
     </w:lvl>
   </w:abstractNum>
-  <w:abstractNum w:abstractNumId="7" w15:restartNumberingAfterBreak="0">
+  <w:abstractNum w:abstractNumId="10" w15:restartNumberingAfterBreak="0">
+    <w:nsid w:val="5CAA1FB1"/>
+    <w:multiLevelType w:val="hybridMultilevel"/>
+    <w:tmpl w:val="049ACB32"/>
+    <w:lvl w:ilvl="0" w:tplc="08090001">
+      <w:start w:val="1"/>
+      <w:numFmt w:val="bullet"/>
+      <w:lvlText w:val=""/>
+      <w:lvlJc w:val="left"/>
+      <w:pPr>
+        <w:ind w:left="720" w:hanging="360"/>
+      </w:pPr>
+      <w:rPr>
+        <w:rFonts w:ascii="Symbol" w:hAnsi="Symbol" w:hint="default"/>
+      </w:rPr>
+    </w:lvl>
+    <w:lvl w:ilvl="1" w:tplc="08090003">
+      <w:start w:val="1"/>
+      <w:numFmt w:val="bullet"/>
+      <w:lvlText w:val="o"/>
+      <w:lvlJc w:val="left"/>
+      <w:pPr>
+        <w:ind w:left="1440" w:hanging="360"/>
+      </w:pPr>
+      <w:rPr>
+        <w:rFonts w:ascii="Courier New" w:hAnsi="Courier New" w:cs="Courier New" w:hint="default"/>
+      </w:rPr>
+    </w:lvl>
+    <w:lvl w:ilvl="2" w:tplc="08090005">
+      <w:start w:val="1"/>
+      <w:numFmt w:val="bullet"/>
+      <w:lvlText w:val=""/>
+      <w:lvlJc w:val="left"/>
+      <w:pPr>
+        <w:ind w:left="2160" w:hanging="360"/>
+      </w:pPr>
+      <w:rPr>
+        <w:rFonts w:ascii="Wingdings" w:hAnsi="Wingdings" w:hint="default"/>
+      </w:rPr>
+    </w:lvl>
+    <w:lvl w:ilvl="3" w:tplc="08090001">
+      <w:start w:val="1"/>
+      <w:numFmt w:val="bullet"/>
+      <w:lvlText w:val=""/>
+      <w:lvlJc w:val="left"/>
+      <w:pPr>
+        <w:ind w:left="2880" w:hanging="360"/>
+      </w:pPr>
+      <w:rPr>
+        <w:rFonts w:ascii="Symbol" w:hAnsi="Symbol" w:hint="default"/>
+      </w:rPr>
+    </w:lvl>
+    <w:lvl w:ilvl="4" w:tplc="08090003">
+      <w:start w:val="1"/>
+      <w:numFmt w:val="bullet"/>
+      <w:lvlText w:val="o"/>
+      <w:lvlJc w:val="left"/>
+      <w:pPr>
+        <w:ind w:left="3600" w:hanging="360"/>
+      </w:pPr>
+      <w:rPr>
+        <w:rFonts w:ascii="Courier New" w:hAnsi="Courier New" w:cs="Courier New" w:hint="default"/>
+      </w:rPr>
+    </w:lvl>
+    <w:lvl w:ilvl="5" w:tplc="08090005">
+      <w:start w:val="1"/>
+      <w:numFmt w:val="bullet"/>
+      <w:lvlText w:val=""/>
+      <w:lvlJc w:val="left"/>
+      <w:pPr>
+        <w:ind w:left="4320" w:hanging="360"/>
+      </w:pPr>
+      <w:rPr>
+        <w:rFonts w:ascii="Wingdings" w:hAnsi="Wingdings" w:hint="default"/>
+      </w:rPr>
+    </w:lvl>
+    <w:lvl w:ilvl="6" w:tplc="08090001" w:tentative="1">
+      <w:start w:val="1"/>
+      <w:numFmt w:val="bullet"/>
+      <w:lvlText w:val=""/>
+      <w:lvlJc w:val="left"/>
+      <w:pPr>
+        <w:ind w:left="5040" w:hanging="360"/>
+      </w:pPr>
+      <w:rPr>
+        <w:rFonts w:ascii="Symbol" w:hAnsi="Symbol" w:hint="default"/>
+      </w:rPr>
+    </w:lvl>
+    <w:lvl w:ilvl="7" w:tplc="08090003" w:tentative="1">
+      <w:start w:val="1"/>
+      <w:numFmt w:val="bullet"/>
+      <w:lvlText w:val="o"/>
+      <w:lvlJc w:val="left"/>
+      <w:pPr>
+        <w:ind w:left="5760" w:hanging="360"/>
+      </w:pPr>
+      <w:rPr>
+        <w:rFonts w:ascii="Courier New" w:hAnsi="Courier New" w:cs="Courier New" w:hint="default"/>
+      </w:rPr>
+    </w:lvl>
+    <w:lvl w:ilvl="8" w:tplc="08090005" w:tentative="1">
+      <w:start w:val="1"/>
+      <w:numFmt w:val="bullet"/>
+      <w:lvlText w:val=""/>
+      <w:lvlJc w:val="left"/>
+      <w:pPr>
+        <w:ind w:left="6480" w:hanging="360"/>
+      </w:pPr>
+      <w:rPr>
+        <w:rFonts w:ascii="Wingdings" w:hAnsi="Wingdings" w:hint="default"/>
+      </w:rPr>
+    </w:lvl>
+  </w:abstractNum>
+  <w:abstractNum w:abstractNumId="11" w15:restartNumberingAfterBreak="0">
     <w:nsid w:val="621D3AE1"/>
     <w:multiLevelType w:val="hybridMultilevel"/>
     <w:tmpl w:val="3AE4BA70"/>
@@ -22390,7 +24025,7 @@
       </w:rPr>
     </w:lvl>
   </w:abstractNum>
-  <w:abstractNum w:abstractNumId="8" w15:restartNumberingAfterBreak="0">
+  <w:abstractNum w:abstractNumId="12" w15:restartNumberingAfterBreak="0">
     <w:nsid w:val="63602442"/>
     <w:multiLevelType w:val="hybridMultilevel"/>
     <w:tmpl w:val="8026C406"/>
@@ -22503,7 +24138,7 @@
       </w:rPr>
     </w:lvl>
   </w:abstractNum>
-  <w:abstractNum w:abstractNumId="9" w15:restartNumberingAfterBreak="0">
+  <w:abstractNum w:abstractNumId="13" w15:restartNumberingAfterBreak="0">
     <w:nsid w:val="77913837"/>
     <w:multiLevelType w:val="hybridMultilevel"/>
     <w:tmpl w:val="36F22D6C"/>
@@ -22615,10 +24250,10 @@
       </w:rPr>
     </w:lvl>
   </w:abstractNum>
-  <w:abstractNum w:abstractNumId="10" w15:restartNumberingAfterBreak="0">
-    <w:nsid w:val="7BCE5F50"/>
+  <w:abstractNum w:abstractNumId="14" w15:restartNumberingAfterBreak="0">
+    <w:nsid w:val="779C6284"/>
     <w:multiLevelType w:val="hybridMultilevel"/>
-    <w:tmpl w:val="9ED284F6"/>
+    <w:tmpl w:val="48B24132"/>
     <w:lvl w:ilvl="0" w:tplc="08090001">
       <w:start w:val="1"/>
       <w:numFmt w:val="bullet"/>
@@ -22728,7 +24363,120 @@
       </w:rPr>
     </w:lvl>
   </w:abstractNum>
-  <w:abstractNum w:abstractNumId="11" w15:restartNumberingAfterBreak="0">
+  <w:abstractNum w:abstractNumId="15" w15:restartNumberingAfterBreak="0">
+    <w:nsid w:val="7BCE5F50"/>
+    <w:multiLevelType w:val="hybridMultilevel"/>
+    <w:tmpl w:val="9ED284F6"/>
+    <w:lvl w:ilvl="0" w:tplc="08090001">
+      <w:start w:val="1"/>
+      <w:numFmt w:val="bullet"/>
+      <w:lvlText w:val=""/>
+      <w:lvlJc w:val="left"/>
+      <w:pPr>
+        <w:ind w:left="720" w:hanging="360"/>
+      </w:pPr>
+      <w:rPr>
+        <w:rFonts w:ascii="Symbol" w:hAnsi="Symbol" w:hint="default"/>
+      </w:rPr>
+    </w:lvl>
+    <w:lvl w:ilvl="1" w:tplc="08090003" w:tentative="1">
+      <w:start w:val="1"/>
+      <w:numFmt w:val="bullet"/>
+      <w:lvlText w:val="o"/>
+      <w:lvlJc w:val="left"/>
+      <w:pPr>
+        <w:ind w:left="1440" w:hanging="360"/>
+      </w:pPr>
+      <w:rPr>
+        <w:rFonts w:ascii="Courier New" w:hAnsi="Courier New" w:cs="Courier New" w:hint="default"/>
+      </w:rPr>
+    </w:lvl>
+    <w:lvl w:ilvl="2" w:tplc="08090005" w:tentative="1">
+      <w:start w:val="1"/>
+      <w:numFmt w:val="bullet"/>
+      <w:lvlText w:val=""/>
+      <w:lvlJc w:val="left"/>
+      <w:pPr>
+        <w:ind w:left="2160" w:hanging="360"/>
+      </w:pPr>
+      <w:rPr>
+        <w:rFonts w:ascii="Wingdings" w:hAnsi="Wingdings" w:hint="default"/>
+      </w:rPr>
+    </w:lvl>
+    <w:lvl w:ilvl="3" w:tplc="08090001" w:tentative="1">
+      <w:start w:val="1"/>
+      <w:numFmt w:val="bullet"/>
+      <w:lvlText w:val=""/>
+      <w:lvlJc w:val="left"/>
+      <w:pPr>
+        <w:ind w:left="2880" w:hanging="360"/>
+      </w:pPr>
+      <w:rPr>
+        <w:rFonts w:ascii="Symbol" w:hAnsi="Symbol" w:hint="default"/>
+      </w:rPr>
+    </w:lvl>
+    <w:lvl w:ilvl="4" w:tplc="08090003" w:tentative="1">
+      <w:start w:val="1"/>
+      <w:numFmt w:val="bullet"/>
+      <w:lvlText w:val="o"/>
+      <w:lvlJc w:val="left"/>
+      <w:pPr>
+        <w:ind w:left="3600" w:hanging="360"/>
+      </w:pPr>
+      <w:rPr>
+        <w:rFonts w:ascii="Courier New" w:hAnsi="Courier New" w:cs="Courier New" w:hint="default"/>
+      </w:rPr>
+    </w:lvl>
+    <w:lvl w:ilvl="5" w:tplc="08090005" w:tentative="1">
+      <w:start w:val="1"/>
+      <w:numFmt w:val="bullet"/>
+      <w:lvlText w:val=""/>
+      <w:lvlJc w:val="left"/>
+      <w:pPr>
+        <w:ind w:left="4320" w:hanging="360"/>
+      </w:pPr>
+      <w:rPr>
+        <w:rFonts w:ascii="Wingdings" w:hAnsi="Wingdings" w:hint="default"/>
+      </w:rPr>
+    </w:lvl>
+    <w:lvl w:ilvl="6" w:tplc="08090001" w:tentative="1">
+      <w:start w:val="1"/>
+      <w:numFmt w:val="bullet"/>
+      <w:lvlText w:val=""/>
+      <w:lvlJc w:val="left"/>
+      <w:pPr>
+        <w:ind w:left="5040" w:hanging="360"/>
+      </w:pPr>
+      <w:rPr>
+        <w:rFonts w:ascii="Symbol" w:hAnsi="Symbol" w:hint="default"/>
+      </w:rPr>
+    </w:lvl>
+    <w:lvl w:ilvl="7" w:tplc="08090003" w:tentative="1">
+      <w:start w:val="1"/>
+      <w:numFmt w:val="bullet"/>
+      <w:lvlText w:val="o"/>
+      <w:lvlJc w:val="left"/>
+      <w:pPr>
+        <w:ind w:left="5760" w:hanging="360"/>
+      </w:pPr>
+      <w:rPr>
+        <w:rFonts w:ascii="Courier New" w:hAnsi="Courier New" w:cs="Courier New" w:hint="default"/>
+      </w:rPr>
+    </w:lvl>
+    <w:lvl w:ilvl="8" w:tplc="08090005" w:tentative="1">
+      <w:start w:val="1"/>
+      <w:numFmt w:val="bullet"/>
+      <w:lvlText w:val=""/>
+      <w:lvlJc w:val="left"/>
+      <w:pPr>
+        <w:ind w:left="6480" w:hanging="360"/>
+      </w:pPr>
+      <w:rPr>
+        <w:rFonts w:ascii="Wingdings" w:hAnsi="Wingdings" w:hint="default"/>
+      </w:rPr>
+    </w:lvl>
+  </w:abstractNum>
+  <w:abstractNum w:abstractNumId="16" w15:restartNumberingAfterBreak="0">
     <w:nsid w:val="7E4F6530"/>
     <w:multiLevelType w:val="hybridMultilevel"/>
     <w:tmpl w:val="6EA89162"/>
@@ -22815,22 +24563,22 @@
     </w:lvl>
   </w:abstractNum>
   <w:num w:numId="1">
+    <w:abstractNumId w:val="13"/>
+  </w:num>
+  <w:num w:numId="2">
     <w:abstractNumId w:val="9"/>
   </w:num>
-  <w:num w:numId="2">
+  <w:num w:numId="3">
     <w:abstractNumId w:val="6"/>
   </w:num>
-  <w:num w:numId="3">
+  <w:num w:numId="4">
     <w:abstractNumId w:val="4"/>
   </w:num>
-  <w:num w:numId="4">
-    <w:abstractNumId w:val="3"/>
-  </w:num>
   <w:num w:numId="5">
-    <w:abstractNumId w:val="5"/>
+    <w:abstractNumId w:val="8"/>
   </w:num>
   <w:num w:numId="6">
-    <w:abstractNumId w:val="7"/>
+    <w:abstractNumId w:val="11"/>
   </w:num>
   <w:num w:numId="7">
     <w:abstractNumId w:val="0"/>
@@ -22839,16 +24587,31 @@
     <w:abstractNumId w:val="1"/>
   </w:num>
   <w:num w:numId="9">
+    <w:abstractNumId w:val="15"/>
+  </w:num>
+  <w:num w:numId="10">
+    <w:abstractNumId w:val="3"/>
+  </w:num>
+  <w:num w:numId="11">
+    <w:abstractNumId w:val="12"/>
+  </w:num>
+  <w:num w:numId="12">
+    <w:abstractNumId w:val="16"/>
+  </w:num>
+  <w:num w:numId="13">
+    <w:abstractNumId w:val="14"/>
+  </w:num>
+  <w:num w:numId="14">
+    <w:abstractNumId w:val="2"/>
+  </w:num>
+  <w:num w:numId="15">
+    <w:abstractNumId w:val="5"/>
+  </w:num>
+  <w:num w:numId="16">
     <w:abstractNumId w:val="10"/>
   </w:num>
-  <w:num w:numId="10">
-    <w:abstractNumId w:val="2"/>
-  </w:num>
-  <w:num w:numId="11">
-    <w:abstractNumId w:val="8"/>
-  </w:num>
-  <w:num w:numId="12">
-    <w:abstractNumId w:val="11"/>
+  <w:num w:numId="17">
+    <w:abstractNumId w:val="7"/>
   </w:num>
 </w:numbering>
 </file>
@@ -22861,7 +24624,7 @@
         <w:rFonts w:asciiTheme="minorHAnsi" w:eastAsiaTheme="minorHAnsi" w:hAnsiTheme="minorHAnsi" w:cstheme="minorBidi"/>
         <w:sz w:val="22"/>
         <w:szCs w:val="22"/>
-        <w:lang w:val="en-NL" w:eastAsia="en-US" w:bidi="ar-SA"/>
+        <w:lang w:val="en-US" w:eastAsia="en-US" w:bidi="ar-SA"/>
       </w:rPr>
     </w:rPrDefault>
     <w:pPrDefault>

</xml_diff>